<commit_message>
Final Code for Capstone Project
Final Code for Capstone Project
</commit_message>
<xml_diff>
--- a/Capstone Project - The Battle of Neighborhoods_Final.docx
+++ b/Capstone Project - The Battle of Neighborhoods_Final.docx
@@ -61,7 +61,7 @@
           <w:rFonts w:ascii="Ubuntu Light" w:hAnsi="Ubuntu Light"/>
         </w:rPr>
       </w:pPr>
-      <w:bookmarkStart w:id="0" w:name="_Toc42215602"/>
+      <w:bookmarkStart w:id="0" w:name="_Toc42218122"/>
       <w:r>
         <w:rPr>
           <w:rFonts w:ascii="Ubuntu Light" w:hAnsi="Ubuntu Light"/>
@@ -76,6 +76,7 @@
       </w:r>
       <w:bookmarkEnd w:id="0"/>
     </w:p>
+    <w:bookmarkStart w:id="1" w:name="_Toc42218123"/>
     <w:p>
       <w:pPr>
         <w:pStyle w:val="Heading3"/>
@@ -85,14 +86,13 @@
           <w:iCs/>
         </w:rPr>
       </w:pPr>
-      <w:bookmarkStart w:id="1" w:name="_Toc42215603"/>
       <w:r>
         <w:rPr>
           <w:rFonts w:ascii="Ubuntu Light" w:hAnsi="Ubuntu Light"/>
           <w:i/>
           <w:iCs/>
         </w:rPr>
-        <w:t>Author:</w:t>
+        <w:fldChar w:fldCharType="begin"/>
       </w:r>
       <w:r>
         <w:rPr>
@@ -100,9 +100,50 @@
           <w:i/>
           <w:iCs/>
         </w:rPr>
+        <w:instrText xml:space="preserve"> HYPERLINK "https://in.linkedin.com/in/jithinprakashk" </w:instrText>
+      </w:r>
+      <w:r>
+        <w:rPr>
+          <w:rFonts w:ascii="Ubuntu Light" w:hAnsi="Ubuntu Light"/>
+          <w:i/>
+          <w:iCs/>
+        </w:rPr>
+      </w:r>
+      <w:r>
+        <w:rPr>
+          <w:rFonts w:ascii="Ubuntu Light" w:hAnsi="Ubuntu Light"/>
+          <w:i/>
+          <w:iCs/>
+        </w:rPr>
+        <w:fldChar w:fldCharType="separate"/>
+      </w:r>
+      <w:r>
+        <w:rPr>
+          <w:rStyle w:val="Hyperlink"/>
+          <w:rFonts w:ascii="Ubuntu Light" w:hAnsi="Ubuntu Light"/>
+          <w:i/>
+          <w:iCs/>
+        </w:rPr>
+        <w:t>Author:</w:t>
+      </w:r>
+      <w:r>
+        <w:rPr>
+          <w:rStyle w:val="Hyperlink"/>
+          <w:rFonts w:ascii="Ubuntu Light" w:hAnsi="Ubuntu Light"/>
+          <w:i/>
+          <w:iCs/>
+        </w:rPr>
         <w:t xml:space="preserve"> Jithin Prakash Kolamkolly</w:t>
       </w:r>
       <w:bookmarkEnd w:id="1"/>
+      <w:r>
+        <w:rPr>
+          <w:rFonts w:ascii="Ubuntu Light" w:hAnsi="Ubuntu Light"/>
+          <w:i/>
+          <w:iCs/>
+        </w:rPr>
+        <w:fldChar w:fldCharType="end"/>
+      </w:r>
     </w:p>
     <w:p>
       <w:pPr>
@@ -164,7 +205,7 @@
           <w:r>
             <w:fldChar w:fldCharType="separate"/>
           </w:r>
-          <w:hyperlink w:anchor="_Toc42215602" w:history="1">
+          <w:hyperlink w:anchor="_Toc42218122" w:history="1">
             <w:r>
               <w:rPr>
                 <w:rStyle w:val="Hyperlink"/>
@@ -192,7 +233,7 @@
                 <w:noProof/>
                 <w:webHidden/>
               </w:rPr>
-              <w:instrText xml:space="preserve"> PAGEREF _Toc42215602 \h </w:instrText>
+              <w:instrText xml:space="preserve"> PAGEREF _Toc42218122 \h </w:instrText>
             </w:r>
             <w:r>
               <w:rPr>
@@ -235,7 +276,7 @@
               <w:lang w:val="en-US"/>
             </w:rPr>
           </w:pPr>
-          <w:hyperlink w:anchor="_Toc42215603" w:history="1">
+          <w:hyperlink w:anchor="_Toc42218123" w:history="1">
             <w:r>
               <w:rPr>
                 <w:rStyle w:val="Hyperlink"/>
@@ -265,7 +306,7 @@
                 <w:noProof/>
                 <w:webHidden/>
               </w:rPr>
-              <w:instrText xml:space="preserve"> PAGEREF _Toc42215603 \h </w:instrText>
+              <w:instrText xml:space="preserve"> PAGEREF _Toc42218123 \h </w:instrText>
             </w:r>
             <w:r>
               <w:rPr>
@@ -308,7 +349,7 @@
               <w:lang w:val="en-US"/>
             </w:rPr>
           </w:pPr>
-          <w:hyperlink w:anchor="_Toc42215604" w:history="1">
+          <w:hyperlink w:anchor="_Toc42218124" w:history="1">
             <w:r>
               <w:rPr>
                 <w:rStyle w:val="Hyperlink"/>
@@ -336,7 +377,7 @@
                 <w:noProof/>
                 <w:webHidden/>
               </w:rPr>
-              <w:instrText xml:space="preserve"> PAGEREF _Toc42215604 \h </w:instrText>
+              <w:instrText xml:space="preserve"> PAGEREF _Toc42218124 \h </w:instrText>
             </w:r>
             <w:r>
               <w:rPr>
@@ -379,7 +420,7 @@
               <w:lang w:val="en-US"/>
             </w:rPr>
           </w:pPr>
-          <w:hyperlink w:anchor="_Toc42215605" w:history="1">
+          <w:hyperlink w:anchor="_Toc42218125" w:history="1">
             <w:r>
               <w:rPr>
                 <w:rStyle w:val="Hyperlink"/>
@@ -407,7 +448,7 @@
                 <w:noProof/>
                 <w:webHidden/>
               </w:rPr>
-              <w:instrText xml:space="preserve"> PAGEREF _Toc42215605 \h </w:instrText>
+              <w:instrText xml:space="preserve"> PAGEREF _Toc42218125 \h </w:instrText>
             </w:r>
             <w:r>
               <w:rPr>
@@ -450,7 +491,7 @@
               <w:lang w:val="en-US"/>
             </w:rPr>
           </w:pPr>
-          <w:hyperlink w:anchor="_Toc42215606" w:history="1">
+          <w:hyperlink w:anchor="_Toc42218126" w:history="1">
             <w:r>
               <w:rPr>
                 <w:rStyle w:val="Hyperlink"/>
@@ -478,7 +519,7 @@
                 <w:noProof/>
                 <w:webHidden/>
               </w:rPr>
-              <w:instrText xml:space="preserve"> PAGEREF _Toc42215606 \h </w:instrText>
+              <w:instrText xml:space="preserve"> PAGEREF _Toc42218126 \h </w:instrText>
             </w:r>
             <w:r>
               <w:rPr>
@@ -521,7 +562,7 @@
               <w:lang w:val="en-US"/>
             </w:rPr>
           </w:pPr>
-          <w:hyperlink w:anchor="_Toc42215607" w:history="1">
+          <w:hyperlink w:anchor="_Toc42218127" w:history="1">
             <w:r>
               <w:rPr>
                 <w:rStyle w:val="Hyperlink"/>
@@ -549,7 +590,7 @@
                 <w:noProof/>
                 <w:webHidden/>
               </w:rPr>
-              <w:instrText xml:space="preserve"> PAGEREF _Toc42215607 \h </w:instrText>
+              <w:instrText xml:space="preserve"> PAGEREF _Toc42218127 \h </w:instrText>
             </w:r>
             <w:r>
               <w:rPr>
@@ -593,7 +634,7 @@
               <w:lang w:val="en-US"/>
             </w:rPr>
           </w:pPr>
-          <w:hyperlink w:anchor="_Toc42215608" w:history="1">
+          <w:hyperlink w:anchor="_Toc42218128" w:history="1">
             <w:r>
               <w:rPr>
                 <w:rStyle w:val="Hyperlink"/>
@@ -637,7 +678,7 @@
                 <w:noProof/>
                 <w:webHidden/>
               </w:rPr>
-              <w:instrText xml:space="preserve"> PAGEREF _Toc42215608 \h </w:instrText>
+              <w:instrText xml:space="preserve"> PAGEREF _Toc42218128 \h </w:instrText>
             </w:r>
             <w:r>
               <w:rPr>
@@ -681,7 +722,7 @@
               <w:lang w:val="en-US"/>
             </w:rPr>
           </w:pPr>
-          <w:hyperlink w:anchor="_Toc42215609" w:history="1">
+          <w:hyperlink w:anchor="_Toc42218129" w:history="1">
             <w:r>
               <w:rPr>
                 <w:rStyle w:val="Hyperlink"/>
@@ -725,7 +766,7 @@
                 <w:noProof/>
                 <w:webHidden/>
               </w:rPr>
-              <w:instrText xml:space="preserve"> PAGEREF _Toc42215609 \h </w:instrText>
+              <w:instrText xml:space="preserve"> PAGEREF _Toc42218129 \h </w:instrText>
             </w:r>
             <w:r>
               <w:rPr>
@@ -769,7 +810,7 @@
               <w:lang w:val="en-US"/>
             </w:rPr>
           </w:pPr>
-          <w:hyperlink w:anchor="_Toc42215610" w:history="1">
+          <w:hyperlink w:anchor="_Toc42218130" w:history="1">
             <w:r>
               <w:rPr>
                 <w:rStyle w:val="Hyperlink"/>
@@ -813,7 +854,7 @@
                 <w:noProof/>
                 <w:webHidden/>
               </w:rPr>
-              <w:instrText xml:space="preserve"> PAGEREF _Toc42215610 \h </w:instrText>
+              <w:instrText xml:space="preserve"> PAGEREF _Toc42218130 \h </w:instrText>
             </w:r>
             <w:r>
               <w:rPr>
@@ -856,7 +897,7 @@
               <w:lang w:val="en-US"/>
             </w:rPr>
           </w:pPr>
-          <w:hyperlink w:anchor="_Toc42215611" w:history="1">
+          <w:hyperlink w:anchor="_Toc42218131" w:history="1">
             <w:r>
               <w:rPr>
                 <w:rStyle w:val="Hyperlink"/>
@@ -886,7 +927,7 @@
                 <w:noProof/>
                 <w:webHidden/>
               </w:rPr>
-              <w:instrText xml:space="preserve"> PAGEREF _Toc42215611 \h </w:instrText>
+              <w:instrText xml:space="preserve"> PAGEREF _Toc42218131 \h </w:instrText>
             </w:r>
             <w:r>
               <w:rPr>
@@ -929,7 +970,7 @@
               <w:lang w:val="en-US"/>
             </w:rPr>
           </w:pPr>
-          <w:hyperlink w:anchor="_Toc42215612" w:history="1">
+          <w:hyperlink w:anchor="_Toc42218132" w:history="1">
             <w:r>
               <w:rPr>
                 <w:rStyle w:val="Hyperlink"/>
@@ -959,7 +1000,7 @@
                 <w:noProof/>
                 <w:webHidden/>
               </w:rPr>
-              <w:instrText xml:space="preserve"> PAGEREF _Toc42215612 \h </w:instrText>
+              <w:instrText xml:space="preserve"> PAGEREF _Toc42218132 \h </w:instrText>
             </w:r>
             <w:r>
               <w:rPr>
@@ -1002,7 +1043,7 @@
               <w:lang w:val="en-US"/>
             </w:rPr>
           </w:pPr>
-          <w:hyperlink w:anchor="_Toc42215613" w:history="1">
+          <w:hyperlink w:anchor="_Toc42218133" w:history="1">
             <w:r>
               <w:rPr>
                 <w:rStyle w:val="Hyperlink"/>
@@ -1032,7 +1073,7 @@
                 <w:noProof/>
                 <w:webHidden/>
               </w:rPr>
-              <w:instrText xml:space="preserve"> PAGEREF _Toc42215613 \h </w:instrText>
+              <w:instrText xml:space="preserve"> PAGEREF _Toc42218133 \h </w:instrText>
             </w:r>
             <w:r>
               <w:rPr>
@@ -1075,7 +1116,7 @@
               <w:lang w:val="en-US"/>
             </w:rPr>
           </w:pPr>
-          <w:hyperlink w:anchor="_Toc42215614" w:history="1">
+          <w:hyperlink w:anchor="_Toc42218134" w:history="1">
             <w:r>
               <w:rPr>
                 <w:rStyle w:val="Hyperlink"/>
@@ -1105,7 +1146,7 @@
                 <w:noProof/>
                 <w:webHidden/>
               </w:rPr>
-              <w:instrText xml:space="preserve"> PAGEREF _Toc42215614 \h </w:instrText>
+              <w:instrText xml:space="preserve"> PAGEREF _Toc42218134 \h </w:instrText>
             </w:r>
             <w:r>
               <w:rPr>
@@ -1149,7 +1190,7 @@
               <w:lang w:val="en-US"/>
             </w:rPr>
           </w:pPr>
-          <w:hyperlink w:anchor="_Toc42215615" w:history="1">
+          <w:hyperlink w:anchor="_Toc42218135" w:history="1">
             <w:r>
               <w:rPr>
                 <w:rStyle w:val="Hyperlink"/>
@@ -1193,7 +1234,7 @@
                 <w:noProof/>
                 <w:webHidden/>
               </w:rPr>
-              <w:instrText xml:space="preserve"> PAGEREF _Toc42215615 \h </w:instrText>
+              <w:instrText xml:space="preserve"> PAGEREF _Toc42218135 \h </w:instrText>
             </w:r>
             <w:r>
               <w:rPr>
@@ -1236,7 +1277,7 @@
               <w:lang w:val="en-US"/>
             </w:rPr>
           </w:pPr>
-          <w:hyperlink w:anchor="_Toc42215616" w:history="1">
+          <w:hyperlink w:anchor="_Toc42218136" w:history="1">
             <w:r>
               <w:rPr>
                 <w:rStyle w:val="Hyperlink"/>
@@ -1266,7 +1307,7 @@
                 <w:noProof/>
                 <w:webHidden/>
               </w:rPr>
-              <w:instrText xml:space="preserve"> PAGEREF _Toc42215616 \h </w:instrText>
+              <w:instrText xml:space="preserve"> PAGEREF _Toc42218136 \h </w:instrText>
             </w:r>
             <w:r>
               <w:rPr>
@@ -1309,7 +1350,7 @@
               <w:lang w:val="en-US"/>
             </w:rPr>
           </w:pPr>
-          <w:hyperlink w:anchor="_Toc42215617" w:history="1">
+          <w:hyperlink w:anchor="_Toc42218137" w:history="1">
             <w:r>
               <w:rPr>
                 <w:rStyle w:val="Hyperlink"/>
@@ -1339,7 +1380,7 @@
                 <w:noProof/>
                 <w:webHidden/>
               </w:rPr>
-              <w:instrText xml:space="preserve"> PAGEREF _Toc42215617 \h </w:instrText>
+              <w:instrText xml:space="preserve"> PAGEREF _Toc42218137 \h </w:instrText>
             </w:r>
             <w:r>
               <w:rPr>
@@ -1382,7 +1423,7 @@
               <w:lang w:val="en-US"/>
             </w:rPr>
           </w:pPr>
-          <w:hyperlink w:anchor="_Toc42215618" w:history="1">
+          <w:hyperlink w:anchor="_Toc42218138" w:history="1">
             <w:r>
               <w:rPr>
                 <w:rStyle w:val="Hyperlink"/>
@@ -1412,80 +1453,7 @@
                 <w:noProof/>
                 <w:webHidden/>
               </w:rPr>
-              <w:instrText xml:space="preserve"> PAGEREF _Toc42215618 \h </w:instrText>
-            </w:r>
-            <w:r>
-              <w:rPr>
-                <w:noProof/>
-                <w:webHidden/>
-              </w:rPr>
-            </w:r>
-            <w:r>
-              <w:rPr>
-                <w:noProof/>
-                <w:webHidden/>
-              </w:rPr>
-              <w:fldChar w:fldCharType="separate"/>
-            </w:r>
-            <w:r>
-              <w:rPr>
-                <w:noProof/>
-                <w:webHidden/>
-              </w:rPr>
-              <w:t>12</w:t>
-            </w:r>
-            <w:r>
-              <w:rPr>
-                <w:noProof/>
-                <w:webHidden/>
-              </w:rPr>
-              <w:fldChar w:fldCharType="end"/>
-            </w:r>
-          </w:hyperlink>
-        </w:p>
-        <w:p>
-          <w:pPr>
-            <w:pStyle w:val="TOC3"/>
-            <w:tabs>
-              <w:tab w:val="right" w:leader="dot" w:pos="9771"/>
-            </w:tabs>
-            <w:rPr>
-              <w:rFonts w:eastAsiaTheme="minorEastAsia"/>
-              <w:noProof/>
-              <w:lang w:val="en-US"/>
-            </w:rPr>
-          </w:pPr>
-          <w:hyperlink w:anchor="_Toc42215619" w:history="1">
-            <w:r>
-              <w:rPr>
-                <w:rStyle w:val="Hyperlink"/>
-                <w:rFonts w:ascii="Ubuntu Light" w:hAnsi="Ubuntu Light" w:cstheme="majorHAnsi"/>
-                <w:b/>
-                <w:bCs/>
-                <w:noProof/>
-              </w:rPr>
-              <w:t>Logistic Regression</w:t>
-            </w:r>
-            <w:r>
-              <w:rPr>
-                <w:noProof/>
-                <w:webHidden/>
-              </w:rPr>
-              <w:tab/>
-            </w:r>
-            <w:r>
-              <w:rPr>
-                <w:noProof/>
-                <w:webHidden/>
-              </w:rPr>
-              <w:fldChar w:fldCharType="begin"/>
-            </w:r>
-            <w:r>
-              <w:rPr>
-                <w:noProof/>
-                <w:webHidden/>
-              </w:rPr>
-              <w:instrText xml:space="preserve"> PAGEREF _Toc42215619 \h </w:instrText>
+              <w:instrText xml:space="preserve"> PAGEREF _Toc42218138 \h </w:instrText>
             </w:r>
             <w:r>
               <w:rPr>
@@ -1528,7 +1496,7 @@
               <w:lang w:val="en-US"/>
             </w:rPr>
           </w:pPr>
-          <w:hyperlink w:anchor="_Toc42215620" w:history="1">
+          <w:hyperlink w:anchor="_Toc42218139" w:history="1">
             <w:r>
               <w:rPr>
                 <w:rStyle w:val="Hyperlink"/>
@@ -1556,7 +1524,7 @@
                 <w:noProof/>
                 <w:webHidden/>
               </w:rPr>
-              <w:instrText xml:space="preserve"> PAGEREF _Toc42215620 \h </w:instrText>
+              <w:instrText xml:space="preserve"> PAGEREF _Toc42218139 \h </w:instrText>
             </w:r>
             <w:r>
               <w:rPr>
@@ -1577,6 +1545,148 @@
                 <w:webHidden/>
               </w:rPr>
               <w:t>13</w:t>
+            </w:r>
+            <w:r>
+              <w:rPr>
+                <w:noProof/>
+                <w:webHidden/>
+              </w:rPr>
+              <w:fldChar w:fldCharType="end"/>
+            </w:r>
+          </w:hyperlink>
+        </w:p>
+        <w:p>
+          <w:pPr>
+            <w:pStyle w:val="TOC2"/>
+            <w:tabs>
+              <w:tab w:val="right" w:leader="dot" w:pos="9771"/>
+            </w:tabs>
+            <w:rPr>
+              <w:rFonts w:eastAsiaTheme="minorEastAsia"/>
+              <w:noProof/>
+              <w:lang w:val="en-US"/>
+            </w:rPr>
+          </w:pPr>
+          <w:hyperlink w:anchor="_Toc42218140" w:history="1">
+            <w:r>
+              <w:rPr>
+                <w:rStyle w:val="Hyperlink"/>
+                <w:rFonts w:ascii="Ubuntu Light" w:hAnsi="Ubuntu Light"/>
+                <w:noProof/>
+              </w:rPr>
+              <w:t>Using Foursquare to visualize businesses venues</w:t>
+            </w:r>
+            <w:r>
+              <w:rPr>
+                <w:noProof/>
+                <w:webHidden/>
+              </w:rPr>
+              <w:tab/>
+            </w:r>
+            <w:r>
+              <w:rPr>
+                <w:noProof/>
+                <w:webHidden/>
+              </w:rPr>
+              <w:fldChar w:fldCharType="begin"/>
+            </w:r>
+            <w:r>
+              <w:rPr>
+                <w:noProof/>
+                <w:webHidden/>
+              </w:rPr>
+              <w:instrText xml:space="preserve"> PAGEREF _Toc42218140 \h </w:instrText>
+            </w:r>
+            <w:r>
+              <w:rPr>
+                <w:noProof/>
+                <w:webHidden/>
+              </w:rPr>
+            </w:r>
+            <w:r>
+              <w:rPr>
+                <w:noProof/>
+                <w:webHidden/>
+              </w:rPr>
+              <w:fldChar w:fldCharType="separate"/>
+            </w:r>
+            <w:r>
+              <w:rPr>
+                <w:noProof/>
+                <w:webHidden/>
+              </w:rPr>
+              <w:t>14</w:t>
+            </w:r>
+            <w:r>
+              <w:rPr>
+                <w:noProof/>
+                <w:webHidden/>
+              </w:rPr>
+              <w:fldChar w:fldCharType="end"/>
+            </w:r>
+          </w:hyperlink>
+        </w:p>
+        <w:p>
+          <w:pPr>
+            <w:pStyle w:val="TOC2"/>
+            <w:tabs>
+              <w:tab w:val="right" w:leader="dot" w:pos="9771"/>
+            </w:tabs>
+            <w:rPr>
+              <w:rFonts w:eastAsiaTheme="minorEastAsia"/>
+              <w:noProof/>
+              <w:lang w:val="en-US"/>
+            </w:rPr>
+          </w:pPr>
+          <w:hyperlink w:anchor="_Toc42218141" w:history="1">
+            <w:r>
+              <w:rPr>
+                <w:rStyle w:val="Hyperlink"/>
+                <w:rFonts w:ascii="Ubuntu Light" w:hAnsi="Ubuntu Light"/>
+                <w:noProof/>
+              </w:rPr>
+              <w:t>Link to the python code</w:t>
+            </w:r>
+            <w:r>
+              <w:rPr>
+                <w:noProof/>
+                <w:webHidden/>
+              </w:rPr>
+              <w:tab/>
+            </w:r>
+            <w:r>
+              <w:rPr>
+                <w:noProof/>
+                <w:webHidden/>
+              </w:rPr>
+              <w:fldChar w:fldCharType="begin"/>
+            </w:r>
+            <w:r>
+              <w:rPr>
+                <w:noProof/>
+                <w:webHidden/>
+              </w:rPr>
+              <w:instrText xml:space="preserve"> PAGEREF _Toc42218141 \h </w:instrText>
+            </w:r>
+            <w:r>
+              <w:rPr>
+                <w:noProof/>
+                <w:webHidden/>
+              </w:rPr>
+            </w:r>
+            <w:r>
+              <w:rPr>
+                <w:noProof/>
+                <w:webHidden/>
+              </w:rPr>
+              <w:fldChar w:fldCharType="separate"/>
+            </w:r>
+            <w:r>
+              <w:rPr>
+                <w:noProof/>
+                <w:webHidden/>
+              </w:rPr>
+              <w:t>15</w:t>
             </w:r>
             <w:r>
               <w:rPr>
@@ -1620,7 +1730,7 @@
           <w:rFonts w:ascii="Ubuntu Light" w:hAnsi="Ubuntu Light"/>
         </w:rPr>
       </w:pPr>
-      <w:bookmarkStart w:id="2" w:name="_Toc42215604"/>
+      <w:bookmarkStart w:id="2" w:name="_Toc42218124"/>
       <w:r>
         <w:rPr>
           <w:rFonts w:ascii="Ubuntu Light" w:hAnsi="Ubuntu Light"/>
@@ -1732,7 +1842,7 @@
           <w:rFonts w:ascii="Ubuntu Light" w:hAnsi="Ubuntu Light"/>
         </w:rPr>
       </w:pPr>
-      <w:bookmarkStart w:id="3" w:name="_Toc42215605"/>
+      <w:bookmarkStart w:id="3" w:name="_Toc42218125"/>
       <w:r>
         <w:rPr>
           <w:rFonts w:ascii="Ubuntu Light" w:hAnsi="Ubuntu Light"/>
@@ -1958,7 +2068,7 @@
           <w:rFonts w:ascii="Ubuntu Light" w:hAnsi="Ubuntu Light"/>
         </w:rPr>
       </w:pPr>
-      <w:bookmarkStart w:id="4" w:name="_Toc42215606"/>
+      <w:bookmarkStart w:id="4" w:name="_Toc42218126"/>
       <w:r>
         <w:rPr>
           <w:rFonts w:ascii="Ubuntu Light" w:hAnsi="Ubuntu Light"/>
@@ -2280,7 +2390,7 @@
           <w:rFonts w:ascii="Ubuntu Light" w:hAnsi="Ubuntu Light"/>
         </w:rPr>
       </w:pPr>
-      <w:bookmarkStart w:id="5" w:name="_Toc42215607"/>
+      <w:bookmarkStart w:id="5" w:name="_Toc42218127"/>
       <w:r>
         <w:rPr>
           <w:rFonts w:ascii="Ubuntu Light" w:hAnsi="Ubuntu Light"/>
@@ -2365,7 +2475,7 @@
           <w:rFonts w:ascii="Ubuntu" w:hAnsi="Ubuntu"/>
         </w:rPr>
       </w:pPr>
-      <w:bookmarkStart w:id="6" w:name="_Toc42215608"/>
+      <w:bookmarkStart w:id="6" w:name="_Toc42218128"/>
       <w:r>
         <w:rPr>
           <w:rFonts w:ascii="Ubuntu" w:hAnsi="Ubuntu"/>
@@ -2510,7 +2620,7 @@
           <w:rFonts w:ascii="Ubuntu" w:hAnsi="Ubuntu"/>
         </w:rPr>
       </w:pPr>
-      <w:bookmarkStart w:id="7" w:name="_Toc42215609"/>
+      <w:bookmarkStart w:id="7" w:name="_Toc42218129"/>
       <w:r>
         <w:rPr>
           <w:rFonts w:ascii="Ubuntu" w:hAnsi="Ubuntu"/>
@@ -2579,21 +2689,7 @@
         <w:rPr>
           <w:rFonts w:ascii="Ubuntu Light" w:hAnsi="Ubuntu Light"/>
         </w:rPr>
-        <w:t xml:space="preserve">First </w:t>
-      </w:r>
-      <w:proofErr w:type="gramStart"/>
-      <w:r>
-        <w:rPr>
-          <w:rFonts w:ascii="Ubuntu Light" w:hAnsi="Ubuntu Light"/>
-        </w:rPr>
-        <w:t>five line</w:t>
-      </w:r>
-      <w:proofErr w:type="gramEnd"/>
-      <w:r>
-        <w:rPr>
-          <w:rFonts w:ascii="Ubuntu Light" w:hAnsi="Ubuntu Light"/>
-        </w:rPr>
-        <w:t xml:space="preserve"> items are displayed here to get an idea about the data frame and its contents.</w:t>
+        <w:t>First five line items are displayed here to get an idea about the data frame and its contents.</w:t>
       </w:r>
     </w:p>
     <w:p>
@@ -4875,7 +4971,7 @@
           <w:rFonts w:ascii="Ubuntu" w:hAnsi="Ubuntu"/>
         </w:rPr>
       </w:pPr>
-      <w:bookmarkStart w:id="8" w:name="_Toc42215610"/>
+      <w:bookmarkStart w:id="8" w:name="_Toc42218130"/>
       <w:r>
         <w:rPr>
           <w:rFonts w:ascii="Ubuntu" w:hAnsi="Ubuntu"/>
@@ -6169,7 +6265,7 @@
           <w:szCs w:val="22"/>
         </w:rPr>
       </w:pPr>
-      <w:bookmarkStart w:id="9" w:name="_Toc42215611"/>
+      <w:bookmarkStart w:id="9" w:name="_Toc42218131"/>
       <w:r>
         <w:rPr>
           <w:rFonts w:ascii="Ubuntu Light" w:hAnsi="Ubuntu Light" w:cstheme="majorHAnsi"/>
@@ -6592,7 +6688,7 @@
           <w:szCs w:val="22"/>
         </w:rPr>
       </w:pPr>
-      <w:bookmarkStart w:id="10" w:name="_Toc42215612"/>
+      <w:bookmarkStart w:id="10" w:name="_Toc42218132"/>
       <w:r>
         <w:rPr>
           <w:rFonts w:ascii="Ubuntu Light" w:hAnsi="Ubuntu Light" w:cstheme="majorHAnsi"/>
@@ -7211,7 +7307,7 @@
           <w:szCs w:val="22"/>
         </w:rPr>
       </w:pPr>
-      <w:bookmarkStart w:id="11" w:name="_Toc42215613"/>
+      <w:bookmarkStart w:id="11" w:name="_Toc42218133"/>
       <w:r>
         <w:rPr>
           <w:rFonts w:ascii="Ubuntu Light" w:hAnsi="Ubuntu Light" w:cstheme="majorHAnsi"/>
@@ -7359,7 +7455,7 @@
           <w:szCs w:val="22"/>
         </w:rPr>
       </w:pPr>
-      <w:bookmarkStart w:id="12" w:name="_Toc42215614"/>
+      <w:bookmarkStart w:id="12" w:name="_Toc42218134"/>
       <w:r>
         <w:rPr>
           <w:rFonts w:ascii="Ubuntu Light" w:hAnsi="Ubuntu Light" w:cstheme="majorHAnsi"/>
@@ -7429,13 +7525,12 @@
       <w:r>
         <w:rPr>
           <w:rFonts w:ascii="Ubuntu Light" w:hAnsi="Ubuntu Light"/>
-          <w:noProof/>
         </w:rPr>
         <w:drawing>
-          <wp:inline distT="0" distB="0" distL="0" distR="0" wp14:anchorId="600E57A0" wp14:editId="546A2B6B">
-            <wp:extent cx="6073139" cy="4610100"/>
-            <wp:effectExtent l="0" t="0" r="4445" b="0"/>
-            <wp:docPr id="25" name="Picture 25"/>
+          <wp:inline distT="0" distB="0" distL="0" distR="0" wp14:anchorId="3B939056" wp14:editId="27150896">
+            <wp:extent cx="6134632" cy="4541914"/>
+            <wp:effectExtent l="0" t="0" r="0" b="0"/>
+            <wp:docPr id="16" name="Picture 16"/>
             <wp:cNvGraphicFramePr>
               <a:graphicFrameLocks xmlns:a="http://schemas.openxmlformats.org/drawingml/2006/main" noChangeAspect="1"/>
             </wp:cNvGraphicFramePr>
@@ -7446,27 +7541,20 @@
                     <pic:cNvPr id="1" name=""/>
                     <pic:cNvPicPr/>
                   </pic:nvPicPr>
-                  <pic:blipFill rotWithShape="1">
+                  <pic:blipFill>
                     <a:blip r:embed="rId26"/>
-                    <a:srcRect t="1305"/>
-                    <a:stretch/>
+                    <a:stretch>
+                      <a:fillRect/>
+                    </a:stretch>
                   </pic:blipFill>
-                  <pic:spPr bwMode="auto">
+                  <pic:spPr>
                     <a:xfrm>
                       <a:off x="0" y="0"/>
-                      <a:ext cx="6073666" cy="4610500"/>
+                      <a:ext cx="6134632" cy="4541914"/>
                     </a:xfrm>
                     <a:prstGeom prst="rect">
                       <a:avLst/>
                     </a:prstGeom>
-                    <a:ln>
-                      <a:noFill/>
-                    </a:ln>
-                    <a:extLst>
-                      <a:ext uri="{53640926-AAD7-44D8-BBD7-CCE9431645EC}">
-                        <a14:shadowObscured xmlns:a14="http://schemas.microsoft.com/office/drawing/2010/main"/>
-                      </a:ext>
-                    </a:extLst>
                   </pic:spPr>
                 </pic:pic>
               </a:graphicData>
@@ -7505,7 +7593,7 @@
           <w:rFonts w:ascii="Ubuntu" w:hAnsi="Ubuntu"/>
         </w:rPr>
       </w:pPr>
-      <w:bookmarkStart w:id="13" w:name="_Toc42215615"/>
+      <w:bookmarkStart w:id="13" w:name="_Toc42218135"/>
       <w:r>
         <w:rPr>
           <w:rFonts w:ascii="Ubuntu" w:hAnsi="Ubuntu"/>
@@ -7781,7 +7869,7 @@
           <w:szCs w:val="22"/>
         </w:rPr>
       </w:pPr>
-      <w:bookmarkStart w:id="14" w:name="_Toc42215616"/>
+      <w:bookmarkStart w:id="14" w:name="_Toc42218136"/>
       <w:r>
         <w:rPr>
           <w:rFonts w:ascii="Ubuntu Light" w:hAnsi="Ubuntu Light" w:cstheme="majorHAnsi"/>
@@ -7855,110 +7943,267 @@
         <w:t xml:space="preserve"> calculated and F1 accuracy score is arrived.</w:t>
       </w:r>
     </w:p>
-    <w:p>
-      <w:pPr>
-        <w:ind w:left="1440"/>
-        <w:rPr>
-          <w:rFonts w:ascii="Ubuntu Light" w:hAnsi="Ubuntu Light"/>
-          <w:b/>
-          <w:bCs/>
-        </w:rPr>
-      </w:pPr>
-      <w:r>
-        <w:rPr>
-          <w:rFonts w:ascii="Ubuntu Light" w:hAnsi="Ubuntu Light"/>
-          <w:b/>
-          <w:bCs/>
-        </w:rPr>
-        <w:t>Train set Accuracy:  0.3</w:t>
-      </w:r>
-      <w:r>
-        <w:rPr>
-          <w:rFonts w:ascii="Ubuntu Light" w:hAnsi="Ubuntu Light"/>
-          <w:b/>
-          <w:bCs/>
-        </w:rPr>
-        <w:t>62</w:t>
-      </w:r>
-      <w:r>
-        <w:rPr>
-          <w:rFonts w:ascii="Ubuntu Light" w:hAnsi="Ubuntu Light"/>
-          <w:b/>
-          <w:bCs/>
-        </w:rPr>
-        <w:t>2</w:t>
-      </w:r>
-    </w:p>
-    <w:p>
-      <w:pPr>
-        <w:ind w:left="1440"/>
-        <w:rPr>
-          <w:rFonts w:ascii="Ubuntu Light" w:hAnsi="Ubuntu Light"/>
-          <w:b/>
-          <w:bCs/>
-        </w:rPr>
-      </w:pPr>
-      <w:r>
-        <w:rPr>
-          <w:rFonts w:ascii="Ubuntu Light" w:hAnsi="Ubuntu Light"/>
-          <w:b/>
-          <w:bCs/>
-        </w:rPr>
-        <w:t>Test set Accuracy:  0.</w:t>
-      </w:r>
-      <w:r>
-        <w:rPr>
-          <w:rFonts w:ascii="Ubuntu Light" w:hAnsi="Ubuntu Light"/>
-          <w:b/>
-          <w:bCs/>
-        </w:rPr>
-        <w:t>2525</w:t>
-      </w:r>
-    </w:p>
-    <w:p>
-      <w:pPr>
-        <w:ind w:left="1440"/>
-        <w:rPr>
-          <w:rFonts w:ascii="Ubuntu Light" w:hAnsi="Ubuntu Light"/>
-          <w:b/>
-          <w:bCs/>
-        </w:rPr>
-      </w:pPr>
-      <w:r>
-        <w:rPr>
-          <w:rFonts w:ascii="Ubuntu Light" w:hAnsi="Ubuntu Light"/>
-          <w:b/>
-          <w:bCs/>
-        </w:rPr>
-        <w:t>F1 Accuracy:  0.1</w:t>
-      </w:r>
-      <w:r>
-        <w:rPr>
-          <w:rFonts w:ascii="Ubuntu Light" w:hAnsi="Ubuntu Light"/>
-          <w:b/>
-          <w:bCs/>
-        </w:rPr>
-        <w:t>810</w:t>
-      </w:r>
-    </w:p>
-    <w:p>
-      <w:pPr>
-        <w:ind w:left="1440"/>
-        <w:rPr>
-          <w:rFonts w:ascii="Ubuntu Light" w:hAnsi="Ubuntu Light"/>
-          <w:b/>
-          <w:bCs/>
-        </w:rPr>
-      </w:pPr>
-      <w:r>
-        <w:rPr>
-          <w:rFonts w:ascii="Ubuntu Light" w:hAnsi="Ubuntu Light"/>
-          <w:b/>
-          <w:bCs/>
-        </w:rPr>
-        <w:t>Jaccard Index Score:0.2525</w:t>
-      </w:r>
-    </w:p>
+    <w:tbl>
+      <w:tblPr>
+        <w:tblStyle w:val="TableGrid"/>
+        <w:tblW w:w="0" w:type="auto"/>
+        <w:jc w:val="center"/>
+        <w:tblBorders>
+          <w:top w:val="single" w:sz="4" w:space="0" w:color="808080" w:themeColor="background1" w:themeShade="80"/>
+          <w:left w:val="single" w:sz="4" w:space="0" w:color="808080" w:themeColor="background1" w:themeShade="80"/>
+          <w:bottom w:val="single" w:sz="4" w:space="0" w:color="808080" w:themeColor="background1" w:themeShade="80"/>
+          <w:right w:val="single" w:sz="4" w:space="0" w:color="808080" w:themeColor="background1" w:themeShade="80"/>
+          <w:insideH w:val="single" w:sz="4" w:space="0" w:color="808080" w:themeColor="background1" w:themeShade="80"/>
+          <w:insideV w:val="single" w:sz="4" w:space="0" w:color="808080" w:themeColor="background1" w:themeShade="80"/>
+        </w:tblBorders>
+        <w:tblLook w:val="04A0" w:firstRow="1" w:lastRow="0" w:firstColumn="1" w:lastColumn="0" w:noHBand="0" w:noVBand="1"/>
+      </w:tblPr>
+      <w:tblGrid>
+        <w:gridCol w:w="2934"/>
+        <w:gridCol w:w="1885"/>
+      </w:tblGrid>
+      <w:tr>
+        <w:trPr>
+          <w:trHeight w:val="340"/>
+          <w:jc w:val="center"/>
+        </w:trPr>
+        <w:tc>
+          <w:tcPr>
+            <w:tcW w:w="2934" w:type="dxa"/>
+          </w:tcPr>
+          <w:p>
+            <w:pPr>
+              <w:jc w:val="center"/>
+              <w:rPr>
+                <w:rFonts w:ascii="Ubuntu Light" w:hAnsi="Ubuntu Light"/>
+                <w:b/>
+                <w:bCs/>
+              </w:rPr>
+            </w:pPr>
+            <w:r>
+              <w:rPr>
+                <w:rFonts w:ascii="Ubuntu Light" w:hAnsi="Ubuntu Light"/>
+                <w:b/>
+                <w:bCs/>
+              </w:rPr>
+              <w:t>Train set Accuracy</w:t>
+            </w:r>
+          </w:p>
+        </w:tc>
+        <w:tc>
+          <w:tcPr>
+            <w:tcW w:w="1885" w:type="dxa"/>
+          </w:tcPr>
+          <w:p>
+            <w:pPr>
+              <w:jc w:val="center"/>
+              <w:rPr>
+                <w:rFonts w:ascii="Ubuntu Light" w:hAnsi="Ubuntu Light"/>
+                <w:b/>
+                <w:bCs/>
+              </w:rPr>
+            </w:pPr>
+            <w:r>
+              <w:rPr>
+                <w:rFonts w:ascii="Ubuntu Light" w:hAnsi="Ubuntu Light"/>
+                <w:b/>
+                <w:bCs/>
+              </w:rPr>
+              <w:t>0.3</w:t>
+            </w:r>
+            <w:r>
+              <w:rPr>
+                <w:rFonts w:ascii="Ubuntu Light" w:hAnsi="Ubuntu Light"/>
+                <w:b/>
+                <w:bCs/>
+              </w:rPr>
+              <w:t>547</w:t>
+            </w:r>
+          </w:p>
+        </w:tc>
+      </w:tr>
+      <w:tr>
+        <w:trPr>
+          <w:trHeight w:val="340"/>
+          <w:jc w:val="center"/>
+        </w:trPr>
+        <w:tc>
+          <w:tcPr>
+            <w:tcW w:w="2934" w:type="dxa"/>
+          </w:tcPr>
+          <w:p>
+            <w:pPr>
+              <w:jc w:val="center"/>
+              <w:rPr>
+                <w:rFonts w:ascii="Ubuntu Light" w:hAnsi="Ubuntu Light"/>
+                <w:b/>
+                <w:bCs/>
+              </w:rPr>
+            </w:pPr>
+            <w:r>
+              <w:rPr>
+                <w:rFonts w:ascii="Ubuntu Light" w:hAnsi="Ubuntu Light"/>
+                <w:b/>
+                <w:bCs/>
+              </w:rPr>
+              <w:t>Test set Accuracy</w:t>
+            </w:r>
+          </w:p>
+        </w:tc>
+        <w:tc>
+          <w:tcPr>
+            <w:tcW w:w="1885" w:type="dxa"/>
+          </w:tcPr>
+          <w:p>
+            <w:pPr>
+              <w:jc w:val="center"/>
+              <w:rPr>
+                <w:rFonts w:ascii="Ubuntu Light" w:hAnsi="Ubuntu Light"/>
+                <w:b/>
+                <w:bCs/>
+              </w:rPr>
+            </w:pPr>
+            <w:r>
+              <w:rPr>
+                <w:rFonts w:ascii="Ubuntu Light" w:hAnsi="Ubuntu Light"/>
+                <w:b/>
+                <w:bCs/>
+              </w:rPr>
+              <w:t>0.</w:t>
+            </w:r>
+            <w:r>
+              <w:rPr>
+                <w:rFonts w:ascii="Ubuntu Light" w:hAnsi="Ubuntu Light"/>
+                <w:b/>
+                <w:bCs/>
+              </w:rPr>
+              <w:t>2472</w:t>
+            </w:r>
+          </w:p>
+        </w:tc>
+      </w:tr>
+      <w:tr>
+        <w:trPr>
+          <w:trHeight w:val="340"/>
+          <w:jc w:val="center"/>
+        </w:trPr>
+        <w:tc>
+          <w:tcPr>
+            <w:tcW w:w="2934" w:type="dxa"/>
+          </w:tcPr>
+          <w:p>
+            <w:pPr>
+              <w:jc w:val="center"/>
+              <w:rPr>
+                <w:rFonts w:ascii="Ubuntu Light" w:hAnsi="Ubuntu Light"/>
+                <w:b/>
+                <w:bCs/>
+              </w:rPr>
+            </w:pPr>
+            <w:r>
+              <w:rPr>
+                <w:rFonts w:ascii="Ubuntu Light" w:hAnsi="Ubuntu Light"/>
+                <w:b/>
+                <w:bCs/>
+              </w:rPr>
+              <w:t>F1 Accuracy</w:t>
+            </w:r>
+          </w:p>
+        </w:tc>
+        <w:tc>
+          <w:tcPr>
+            <w:tcW w:w="1885" w:type="dxa"/>
+          </w:tcPr>
+          <w:p>
+            <w:pPr>
+              <w:jc w:val="center"/>
+              <w:rPr>
+                <w:rFonts w:ascii="Ubuntu Light" w:hAnsi="Ubuntu Light"/>
+                <w:b/>
+                <w:bCs/>
+              </w:rPr>
+            </w:pPr>
+            <w:r>
+              <w:rPr>
+                <w:rFonts w:ascii="Ubuntu Light" w:hAnsi="Ubuntu Light"/>
+                <w:b/>
+                <w:bCs/>
+              </w:rPr>
+              <w:t>0.1</w:t>
+            </w:r>
+            <w:r>
+              <w:rPr>
+                <w:rFonts w:ascii="Ubuntu Light" w:hAnsi="Ubuntu Light"/>
+                <w:b/>
+                <w:bCs/>
+              </w:rPr>
+              <w:t>714</w:t>
+            </w:r>
+          </w:p>
+        </w:tc>
+      </w:tr>
+      <w:tr>
+        <w:trPr>
+          <w:trHeight w:val="340"/>
+          <w:jc w:val="center"/>
+        </w:trPr>
+        <w:tc>
+          <w:tcPr>
+            <w:tcW w:w="2934" w:type="dxa"/>
+          </w:tcPr>
+          <w:p>
+            <w:pPr>
+              <w:jc w:val="center"/>
+              <w:rPr>
+                <w:rFonts w:ascii="Ubuntu Light" w:hAnsi="Ubuntu Light"/>
+                <w:b/>
+                <w:bCs/>
+              </w:rPr>
+            </w:pPr>
+            <w:r>
+              <w:rPr>
+                <w:rFonts w:ascii="Ubuntu Light" w:hAnsi="Ubuntu Light"/>
+                <w:b/>
+                <w:bCs/>
+              </w:rPr>
+              <w:t>Jaccard Index Score</w:t>
+            </w:r>
+          </w:p>
+        </w:tc>
+        <w:tc>
+          <w:tcPr>
+            <w:tcW w:w="1885" w:type="dxa"/>
+          </w:tcPr>
+          <w:p>
+            <w:pPr>
+              <w:jc w:val="center"/>
+              <w:rPr>
+                <w:rFonts w:ascii="Ubuntu Light" w:hAnsi="Ubuntu Light"/>
+                <w:b/>
+                <w:bCs/>
+              </w:rPr>
+            </w:pPr>
+            <w:r>
+              <w:rPr>
+                <w:rFonts w:ascii="Ubuntu Light" w:hAnsi="Ubuntu Light"/>
+                <w:b/>
+                <w:bCs/>
+              </w:rPr>
+              <w:t>0.</w:t>
+            </w:r>
+            <w:r>
+              <w:rPr>
+                <w:rFonts w:ascii="Ubuntu Light" w:hAnsi="Ubuntu Light"/>
+                <w:b/>
+                <w:bCs/>
+              </w:rPr>
+              <w:t>2472</w:t>
+            </w:r>
+          </w:p>
+        </w:tc>
+      </w:tr>
+    </w:tbl>
+    <w:p/>
     <w:p>
       <w:pPr>
         <w:pStyle w:val="Heading3"/>
@@ -7972,7 +8217,7 @@
           <w:szCs w:val="22"/>
         </w:rPr>
       </w:pPr>
-      <w:bookmarkStart w:id="15" w:name="_Toc42215617"/>
+      <w:bookmarkStart w:id="15" w:name="_Toc42218137"/>
       <w:r>
         <w:rPr>
           <w:rFonts w:ascii="Ubuntu Light" w:hAnsi="Ubuntu Light" w:cstheme="majorHAnsi"/>
@@ -8039,83 +8284,155 @@
         <w:t xml:space="preserve"> and depth value of 80 to achieve the proper results. </w:t>
       </w:r>
     </w:p>
-    <w:p>
-      <w:pPr>
-        <w:ind w:left="720"/>
-        <w:rPr>
-          <w:rFonts w:ascii="Ubuntu Light" w:hAnsi="Ubuntu Light"/>
-          <w:b/>
-          <w:bCs/>
-        </w:rPr>
-      </w:pPr>
-      <w:r>
-        <w:rPr>
-          <w:rFonts w:ascii="Ubuntu Light" w:hAnsi="Ubuntu Light"/>
-          <w:b/>
-          <w:bCs/>
-        </w:rPr>
-        <w:tab/>
-        <w:t>Decision</w:t>
-      </w:r>
-      <w:r>
-        <w:rPr>
-          <w:rFonts w:ascii="Ubuntu Light" w:hAnsi="Ubuntu Light"/>
-          <w:b/>
-          <w:bCs/>
-        </w:rPr>
-        <w:t xml:space="preserve"> </w:t>
-      </w:r>
-      <w:r>
-        <w:rPr>
-          <w:rFonts w:ascii="Ubuntu Light" w:hAnsi="Ubuntu Light"/>
-          <w:b/>
-          <w:bCs/>
-        </w:rPr>
-        <w:t>Trees’ Accuracy:  0.24</w:t>
-      </w:r>
-      <w:r>
-        <w:rPr>
-          <w:rFonts w:ascii="Ubuntu Light" w:hAnsi="Ubuntu Light"/>
-          <w:b/>
-          <w:bCs/>
-        </w:rPr>
-        <w:t>0</w:t>
-      </w:r>
-      <w:r>
-        <w:rPr>
-          <w:rFonts w:ascii="Ubuntu Light" w:hAnsi="Ubuntu Light"/>
-          <w:b/>
-          <w:bCs/>
-        </w:rPr>
-        <w:t>3</w:t>
-      </w:r>
-    </w:p>
-    <w:p>
-      <w:pPr>
-        <w:ind w:left="1440"/>
-        <w:rPr>
-          <w:rFonts w:ascii="Ubuntu Light" w:hAnsi="Ubuntu Light"/>
-          <w:b/>
-          <w:bCs/>
-        </w:rPr>
-      </w:pPr>
-      <w:r>
-        <w:rPr>
-          <w:rFonts w:ascii="Ubuntu Light" w:hAnsi="Ubuntu Light"/>
-          <w:b/>
-          <w:bCs/>
-        </w:rPr>
-        <w:t>Jaccard Index Score:0.240</w:t>
-      </w:r>
-      <w:r>
-        <w:rPr>
-          <w:rFonts w:ascii="Ubuntu Light" w:hAnsi="Ubuntu Light"/>
-          <w:b/>
-          <w:bCs/>
-        </w:rPr>
-        <w:t>3</w:t>
-      </w:r>
-    </w:p>
+    <w:tbl>
+      <w:tblPr>
+        <w:tblStyle w:val="TableGrid"/>
+        <w:tblW w:w="0" w:type="auto"/>
+        <w:jc w:val="center"/>
+        <w:tblBorders>
+          <w:top w:val="single" w:sz="4" w:space="0" w:color="808080" w:themeColor="background1" w:themeShade="80"/>
+          <w:left w:val="single" w:sz="4" w:space="0" w:color="808080" w:themeColor="background1" w:themeShade="80"/>
+          <w:bottom w:val="single" w:sz="4" w:space="0" w:color="808080" w:themeColor="background1" w:themeShade="80"/>
+          <w:right w:val="single" w:sz="4" w:space="0" w:color="808080" w:themeColor="background1" w:themeShade="80"/>
+          <w:insideH w:val="single" w:sz="4" w:space="0" w:color="808080" w:themeColor="background1" w:themeShade="80"/>
+          <w:insideV w:val="single" w:sz="4" w:space="0" w:color="808080" w:themeColor="background1" w:themeShade="80"/>
+        </w:tblBorders>
+        <w:tblLook w:val="04A0" w:firstRow="1" w:lastRow="0" w:firstColumn="1" w:lastColumn="0" w:noHBand="0" w:noVBand="1"/>
+      </w:tblPr>
+      <w:tblGrid>
+        <w:gridCol w:w="2934"/>
+        <w:gridCol w:w="1885"/>
+      </w:tblGrid>
+      <w:tr>
+        <w:trPr>
+          <w:trHeight w:val="340"/>
+          <w:jc w:val="center"/>
+        </w:trPr>
+        <w:tc>
+          <w:tcPr>
+            <w:tcW w:w="2934" w:type="dxa"/>
+          </w:tcPr>
+          <w:p>
+            <w:pPr>
+              <w:jc w:val="center"/>
+              <w:rPr>
+                <w:rFonts w:ascii="Ubuntu Light" w:hAnsi="Ubuntu Light"/>
+                <w:b/>
+                <w:bCs/>
+              </w:rPr>
+            </w:pPr>
+            <w:r>
+              <w:rPr>
+                <w:rFonts w:ascii="Ubuntu Light" w:hAnsi="Ubuntu Light"/>
+                <w:b/>
+                <w:bCs/>
+              </w:rPr>
+              <w:t>Decision</w:t>
+            </w:r>
+            <w:r>
+              <w:rPr>
+                <w:rFonts w:ascii="Ubuntu Light" w:hAnsi="Ubuntu Light"/>
+                <w:b/>
+                <w:bCs/>
+              </w:rPr>
+              <w:t xml:space="preserve"> </w:t>
+            </w:r>
+            <w:r>
+              <w:rPr>
+                <w:rFonts w:ascii="Ubuntu Light" w:hAnsi="Ubuntu Light"/>
+                <w:b/>
+                <w:bCs/>
+              </w:rPr>
+              <w:t>Trees’ Accuracy</w:t>
+            </w:r>
+          </w:p>
+        </w:tc>
+        <w:tc>
+          <w:tcPr>
+            <w:tcW w:w="1885" w:type="dxa"/>
+          </w:tcPr>
+          <w:p>
+            <w:pPr>
+              <w:jc w:val="center"/>
+              <w:rPr>
+                <w:rFonts w:ascii="Ubuntu Light" w:hAnsi="Ubuntu Light"/>
+                <w:b/>
+                <w:bCs/>
+              </w:rPr>
+            </w:pPr>
+            <w:r>
+              <w:rPr>
+                <w:rFonts w:ascii="Ubuntu Light" w:hAnsi="Ubuntu Light"/>
+                <w:b/>
+                <w:bCs/>
+              </w:rPr>
+              <w:t>0.2447</w:t>
+            </w:r>
+          </w:p>
+        </w:tc>
+      </w:tr>
+      <w:tr>
+        <w:trPr>
+          <w:trHeight w:val="340"/>
+          <w:jc w:val="center"/>
+        </w:trPr>
+        <w:tc>
+          <w:tcPr>
+            <w:tcW w:w="2934" w:type="dxa"/>
+          </w:tcPr>
+          <w:p>
+            <w:pPr>
+              <w:jc w:val="center"/>
+              <w:rPr>
+                <w:rFonts w:ascii="Ubuntu Light" w:hAnsi="Ubuntu Light"/>
+                <w:b/>
+                <w:bCs/>
+              </w:rPr>
+            </w:pPr>
+            <w:r>
+              <w:rPr>
+                <w:rFonts w:ascii="Ubuntu Light" w:hAnsi="Ubuntu Light"/>
+                <w:b/>
+                <w:bCs/>
+              </w:rPr>
+              <w:t>Jaccard Index Score</w:t>
+            </w:r>
+          </w:p>
+        </w:tc>
+        <w:tc>
+          <w:tcPr>
+            <w:tcW w:w="1885" w:type="dxa"/>
+          </w:tcPr>
+          <w:p>
+            <w:pPr>
+              <w:jc w:val="center"/>
+              <w:rPr>
+                <w:rFonts w:ascii="Ubuntu Light" w:hAnsi="Ubuntu Light"/>
+                <w:b/>
+                <w:bCs/>
+              </w:rPr>
+            </w:pPr>
+            <w:r>
+              <w:rPr>
+                <w:rFonts w:ascii="Ubuntu Light" w:hAnsi="Ubuntu Light"/>
+                <w:b/>
+                <w:bCs/>
+              </w:rPr>
+              <w:t>0.</w:t>
+            </w:r>
+            <w:r>
+              <w:rPr>
+                <w:rFonts w:ascii="Ubuntu Light" w:hAnsi="Ubuntu Light"/>
+                <w:b/>
+                <w:bCs/>
+              </w:rPr>
+              <w:t xml:space="preserve"> 2447</w:t>
+            </w:r>
+          </w:p>
+        </w:tc>
+      </w:tr>
+    </w:tbl>
+    <w:p/>
     <w:p>
       <w:pPr>
         <w:pStyle w:val="Heading3"/>
@@ -8129,7 +8446,7 @@
           <w:szCs w:val="22"/>
         </w:rPr>
       </w:pPr>
-      <w:bookmarkStart w:id="16" w:name="_Toc42215618"/>
+      <w:bookmarkStart w:id="16" w:name="_Toc42218138"/>
       <w:r>
         <w:rPr>
           <w:rFonts w:ascii="Ubuntu Light" w:hAnsi="Ubuntu Light" w:cstheme="majorHAnsi"/>
@@ -8156,6 +8473,356 @@
         <w:t>Logistic Regression modelling is carried out with the data and it was found as below:</w:t>
       </w:r>
     </w:p>
+    <w:tbl>
+      <w:tblPr>
+        <w:tblStyle w:val="TableGrid"/>
+        <w:tblW w:w="0" w:type="auto"/>
+        <w:jc w:val="center"/>
+        <w:tblBorders>
+          <w:top w:val="single" w:sz="4" w:space="0" w:color="808080" w:themeColor="background1" w:themeShade="80"/>
+          <w:left w:val="single" w:sz="4" w:space="0" w:color="808080" w:themeColor="background1" w:themeShade="80"/>
+          <w:bottom w:val="single" w:sz="4" w:space="0" w:color="808080" w:themeColor="background1" w:themeShade="80"/>
+          <w:right w:val="single" w:sz="4" w:space="0" w:color="808080" w:themeColor="background1" w:themeShade="80"/>
+          <w:insideH w:val="single" w:sz="4" w:space="0" w:color="808080" w:themeColor="background1" w:themeShade="80"/>
+          <w:insideV w:val="single" w:sz="4" w:space="0" w:color="808080" w:themeColor="background1" w:themeShade="80"/>
+        </w:tblBorders>
+        <w:tblLook w:val="04A0" w:firstRow="1" w:lastRow="0" w:firstColumn="1" w:lastColumn="0" w:noHBand="0" w:noVBand="1"/>
+      </w:tblPr>
+      <w:tblGrid>
+        <w:gridCol w:w="2934"/>
+        <w:gridCol w:w="1885"/>
+      </w:tblGrid>
+      <w:tr>
+        <w:trPr>
+          <w:trHeight w:val="340"/>
+          <w:jc w:val="center"/>
+        </w:trPr>
+        <w:tc>
+          <w:tcPr>
+            <w:tcW w:w="2934" w:type="dxa"/>
+          </w:tcPr>
+          <w:p>
+            <w:pPr>
+              <w:jc w:val="center"/>
+              <w:rPr>
+                <w:rFonts w:ascii="Ubuntu Light" w:hAnsi="Ubuntu Light"/>
+                <w:b/>
+                <w:bCs/>
+              </w:rPr>
+            </w:pPr>
+            <w:r>
+              <w:rPr>
+                <w:rFonts w:ascii="Ubuntu Light" w:hAnsi="Ubuntu Light"/>
+                <w:b/>
+                <w:bCs/>
+              </w:rPr>
+              <w:t>Train set Accuracy</w:t>
+            </w:r>
+          </w:p>
+        </w:tc>
+        <w:tc>
+          <w:tcPr>
+            <w:tcW w:w="1885" w:type="dxa"/>
+          </w:tcPr>
+          <w:p>
+            <w:pPr>
+              <w:jc w:val="center"/>
+              <w:rPr>
+                <w:rFonts w:ascii="Ubuntu Light" w:hAnsi="Ubuntu Light"/>
+                <w:b/>
+                <w:bCs/>
+              </w:rPr>
+            </w:pPr>
+            <w:r>
+              <w:rPr>
+                <w:rFonts w:ascii="Ubuntu Light" w:hAnsi="Ubuntu Light"/>
+                <w:b/>
+                <w:bCs/>
+              </w:rPr>
+              <w:t>0.</w:t>
+            </w:r>
+            <w:r>
+              <w:t xml:space="preserve"> </w:t>
+            </w:r>
+            <w:r>
+              <w:rPr>
+                <w:rFonts w:ascii="Ubuntu Light" w:hAnsi="Ubuntu Light"/>
+                <w:b/>
+                <w:bCs/>
+              </w:rPr>
+              <w:t>303</w:t>
+            </w:r>
+            <w:r>
+              <w:rPr>
+                <w:rFonts w:ascii="Ubuntu Light" w:hAnsi="Ubuntu Light"/>
+                <w:b/>
+                <w:bCs/>
+              </w:rPr>
+              <w:t>3</w:t>
+            </w:r>
+          </w:p>
+        </w:tc>
+      </w:tr>
+      <w:tr>
+        <w:trPr>
+          <w:trHeight w:val="340"/>
+          <w:jc w:val="center"/>
+        </w:trPr>
+        <w:tc>
+          <w:tcPr>
+            <w:tcW w:w="2934" w:type="dxa"/>
+          </w:tcPr>
+          <w:p>
+            <w:pPr>
+              <w:jc w:val="center"/>
+              <w:rPr>
+                <w:rFonts w:ascii="Ubuntu Light" w:hAnsi="Ubuntu Light"/>
+                <w:b/>
+                <w:bCs/>
+              </w:rPr>
+            </w:pPr>
+            <w:r>
+              <w:rPr>
+                <w:rFonts w:ascii="Ubuntu Light" w:hAnsi="Ubuntu Light"/>
+                <w:b/>
+                <w:bCs/>
+              </w:rPr>
+              <w:t>Test set Accuracy</w:t>
+            </w:r>
+          </w:p>
+        </w:tc>
+        <w:tc>
+          <w:tcPr>
+            <w:tcW w:w="1885" w:type="dxa"/>
+          </w:tcPr>
+          <w:p>
+            <w:pPr>
+              <w:jc w:val="center"/>
+              <w:rPr>
+                <w:rFonts w:ascii="Ubuntu Light" w:hAnsi="Ubuntu Light"/>
+                <w:b/>
+                <w:bCs/>
+              </w:rPr>
+            </w:pPr>
+            <w:r>
+              <w:rPr>
+                <w:rFonts w:ascii="Ubuntu Light" w:hAnsi="Ubuntu Light"/>
+                <w:b/>
+                <w:bCs/>
+              </w:rPr>
+              <w:t>0.</w:t>
+            </w:r>
+            <w:r>
+              <w:rPr>
+                <w:rFonts w:ascii="Ubuntu Light" w:hAnsi="Ubuntu Light"/>
+                <w:b/>
+                <w:bCs/>
+              </w:rPr>
+              <w:t xml:space="preserve"> 30</w:t>
+            </w:r>
+            <w:r>
+              <w:rPr>
+                <w:rFonts w:ascii="Ubuntu Light" w:hAnsi="Ubuntu Light"/>
+                <w:b/>
+                <w:bCs/>
+              </w:rPr>
+              <w:t>13</w:t>
+            </w:r>
+          </w:p>
+        </w:tc>
+      </w:tr>
+      <w:tr>
+        <w:trPr>
+          <w:trHeight w:val="340"/>
+          <w:jc w:val="center"/>
+        </w:trPr>
+        <w:tc>
+          <w:tcPr>
+            <w:tcW w:w="2934" w:type="dxa"/>
+          </w:tcPr>
+          <w:p>
+            <w:pPr>
+              <w:jc w:val="center"/>
+              <w:rPr>
+                <w:rFonts w:ascii="Ubuntu Light" w:hAnsi="Ubuntu Light"/>
+                <w:b/>
+                <w:bCs/>
+              </w:rPr>
+            </w:pPr>
+            <w:r>
+              <w:rPr>
+                <w:rFonts w:ascii="Ubuntu Light" w:hAnsi="Ubuntu Light"/>
+                <w:b/>
+                <w:bCs/>
+              </w:rPr>
+              <w:t>F1 Accuracy</w:t>
+            </w:r>
+          </w:p>
+        </w:tc>
+        <w:tc>
+          <w:tcPr>
+            <w:tcW w:w="1885" w:type="dxa"/>
+          </w:tcPr>
+          <w:p>
+            <w:pPr>
+              <w:jc w:val="center"/>
+              <w:rPr>
+                <w:rFonts w:ascii="Ubuntu Light" w:hAnsi="Ubuntu Light"/>
+                <w:b/>
+                <w:bCs/>
+              </w:rPr>
+            </w:pPr>
+            <w:r>
+              <w:rPr>
+                <w:rFonts w:ascii="Ubuntu Light" w:hAnsi="Ubuntu Light"/>
+                <w:b/>
+                <w:bCs/>
+              </w:rPr>
+              <w:t>0.</w:t>
+            </w:r>
+            <w:r>
+              <w:t xml:space="preserve"> </w:t>
+            </w:r>
+            <w:r>
+              <w:rPr>
+                <w:rFonts w:ascii="Ubuntu Light" w:hAnsi="Ubuntu Light"/>
+                <w:b/>
+                <w:bCs/>
+              </w:rPr>
+              <w:t>1395</w:t>
+            </w:r>
+          </w:p>
+        </w:tc>
+      </w:tr>
+      <w:tr>
+        <w:trPr>
+          <w:trHeight w:val="340"/>
+          <w:jc w:val="center"/>
+        </w:trPr>
+        <w:tc>
+          <w:tcPr>
+            <w:tcW w:w="2934" w:type="dxa"/>
+          </w:tcPr>
+          <w:p>
+            <w:pPr>
+              <w:jc w:val="center"/>
+              <w:rPr>
+                <w:rFonts w:ascii="Ubuntu Light" w:hAnsi="Ubuntu Light"/>
+                <w:b/>
+                <w:bCs/>
+              </w:rPr>
+            </w:pPr>
+            <w:r>
+              <w:rPr>
+                <w:rFonts w:ascii="Ubuntu Light" w:hAnsi="Ubuntu Light"/>
+                <w:b/>
+                <w:bCs/>
+              </w:rPr>
+              <w:t>Jaccard Index Score</w:t>
+            </w:r>
+          </w:p>
+        </w:tc>
+        <w:tc>
+          <w:tcPr>
+            <w:tcW w:w="1885" w:type="dxa"/>
+          </w:tcPr>
+          <w:p>
+            <w:pPr>
+              <w:jc w:val="center"/>
+              <w:rPr>
+                <w:rFonts w:ascii="Ubuntu Light" w:hAnsi="Ubuntu Light"/>
+                <w:b/>
+                <w:bCs/>
+              </w:rPr>
+            </w:pPr>
+            <w:r>
+              <w:rPr>
+                <w:rFonts w:ascii="Ubuntu Light" w:hAnsi="Ubuntu Light"/>
+                <w:b/>
+                <w:bCs/>
+              </w:rPr>
+              <w:t>0.</w:t>
+            </w:r>
+            <w:r>
+              <w:rPr>
+                <w:rFonts w:ascii="Ubuntu Light" w:hAnsi="Ubuntu Light"/>
+                <w:b/>
+                <w:bCs/>
+              </w:rPr>
+              <w:t xml:space="preserve"> 30</w:t>
+            </w:r>
+            <w:r>
+              <w:rPr>
+                <w:rFonts w:ascii="Ubuntu Light" w:hAnsi="Ubuntu Light"/>
+                <w:b/>
+                <w:bCs/>
+              </w:rPr>
+              <w:t>13</w:t>
+            </w:r>
+          </w:p>
+        </w:tc>
+      </w:tr>
+      <w:tr>
+        <w:trPr>
+          <w:trHeight w:val="340"/>
+          <w:jc w:val="center"/>
+        </w:trPr>
+        <w:tc>
+          <w:tcPr>
+            <w:tcW w:w="2934" w:type="dxa"/>
+          </w:tcPr>
+          <w:p>
+            <w:pPr>
+              <w:jc w:val="center"/>
+              <w:rPr>
+                <w:rFonts w:ascii="Ubuntu Light" w:hAnsi="Ubuntu Light"/>
+                <w:b/>
+                <w:bCs/>
+              </w:rPr>
+            </w:pPr>
+            <w:r>
+              <w:rPr>
+                <w:rFonts w:ascii="Ubuntu Light" w:hAnsi="Ubuntu Light"/>
+                <w:b/>
+                <w:bCs/>
+              </w:rPr>
+              <w:t>Log Loss</w:t>
+            </w:r>
+          </w:p>
+        </w:tc>
+        <w:tc>
+          <w:tcPr>
+            <w:tcW w:w="1885" w:type="dxa"/>
+          </w:tcPr>
+          <w:p>
+            <w:pPr>
+              <w:jc w:val="center"/>
+              <w:rPr>
+                <w:rFonts w:ascii="Ubuntu Light" w:hAnsi="Ubuntu Light"/>
+                <w:b/>
+                <w:bCs/>
+              </w:rPr>
+            </w:pPr>
+            <w:r>
+              <w:rPr>
+                <w:rFonts w:ascii="Ubuntu Light" w:hAnsi="Ubuntu Light"/>
+                <w:b/>
+                <w:bCs/>
+              </w:rPr>
+              <w:t>2.817</w:t>
+            </w:r>
+            <w:r>
+              <w:rPr>
+                <w:rFonts w:ascii="Ubuntu Light" w:hAnsi="Ubuntu Light"/>
+                <w:b/>
+                <w:bCs/>
+              </w:rPr>
+              <w:t>7</w:t>
+            </w:r>
+          </w:p>
+        </w:tc>
+      </w:tr>
+    </w:tbl>
     <w:p>
       <w:pPr>
         <w:ind w:firstLine="720"/>
@@ -8163,46 +8830,6 @@
           <w:rFonts w:ascii="Ubuntu Light" w:hAnsi="Ubuntu Light"/>
         </w:rPr>
       </w:pPr>
-    </w:p>
-    <w:p>
-      <w:pPr>
-        <w:pStyle w:val="Heading3"/>
-        <w:spacing w:line="360" w:lineRule="auto"/>
-        <w:ind w:firstLine="720"/>
-        <w:rPr>
-          <w:rFonts w:ascii="Ubuntu Light" w:hAnsi="Ubuntu Light" w:cstheme="majorHAnsi"/>
-          <w:b/>
-          <w:bCs/>
-          <w:sz w:val="22"/>
-          <w:szCs w:val="22"/>
-        </w:rPr>
-      </w:pPr>
-      <w:bookmarkStart w:id="17" w:name="_Toc42215619"/>
-      <w:r>
-        <w:rPr>
-          <w:rFonts w:ascii="Ubuntu Light" w:hAnsi="Ubuntu Light" w:cstheme="majorHAnsi"/>
-          <w:b/>
-          <w:bCs/>
-          <w:sz w:val="22"/>
-          <w:szCs w:val="22"/>
-        </w:rPr>
-        <w:t>Logistic Regression</w:t>
-      </w:r>
-      <w:bookmarkEnd w:id="17"/>
-    </w:p>
-    <w:p>
-      <w:pPr>
-        <w:ind w:firstLine="720"/>
-        <w:rPr>
-          <w:rFonts w:ascii="Ubuntu Light" w:hAnsi="Ubuntu Light"/>
-        </w:rPr>
-      </w:pPr>
-      <w:r>
-        <w:rPr>
-          <w:rFonts w:ascii="Ubuntu Light" w:hAnsi="Ubuntu Light"/>
-        </w:rPr>
-        <w:t>Logistic Regression modelling is carried out with the data and it was found as below:</w:t>
-      </w:r>
     </w:p>
     <w:tbl>
       <w:tblPr>
@@ -8353,6 +8980,22 @@
                 <w:rFonts w:ascii="Ubuntu Light" w:hAnsi="Ubuntu Light"/>
               </w:rPr>
             </w:pPr>
+            <w:r>
+              <w:rPr>
+                <w:rFonts w:ascii="Ubuntu Light" w:hAnsi="Ubuntu Light"/>
+                <w:b/>
+                <w:bCs/>
+              </w:rPr>
+              <w:t>0.</w:t>
+            </w:r>
+            <w:r>
+              <w:rPr>
+                <w:rFonts w:ascii="Ubuntu Light" w:hAnsi="Ubuntu Light"/>
+                <w:b/>
+                <w:bCs/>
+              </w:rPr>
+              <w:t>2472</w:t>
+            </w:r>
           </w:p>
         </w:tc>
       </w:tr>
@@ -8403,7 +9046,6 @@
         <w:tc>
           <w:tcPr>
             <w:tcW w:w="2443" w:type="dxa"/>
-            <w:vAlign w:val="center"/>
           </w:tcPr>
           <w:p>
             <w:pPr>
@@ -8412,6 +9054,14 @@
                 <w:rFonts w:ascii="Ubuntu Light" w:hAnsi="Ubuntu Light"/>
               </w:rPr>
             </w:pPr>
+            <w:r>
+              <w:rPr>
+                <w:rFonts w:ascii="Ubuntu Light" w:hAnsi="Ubuntu Light"/>
+                <w:b/>
+                <w:bCs/>
+              </w:rPr>
+              <w:t>0.2447</w:t>
+            </w:r>
           </w:p>
         </w:tc>
       </w:tr>
@@ -8451,6 +9101,12 @@
                 <w:rFonts w:ascii="Ubuntu Light" w:hAnsi="Ubuntu Light"/>
               </w:rPr>
             </w:pPr>
+            <w:r>
+              <w:rPr>
+                <w:rFonts w:ascii="Ubuntu Light" w:hAnsi="Ubuntu Light"/>
+              </w:rPr>
+              <w:t>Log loss = 2.82</w:t>
+            </w:r>
           </w:p>
         </w:tc>
         <w:tc>
@@ -8465,59 +9121,14 @@
                 <w:rFonts w:ascii="Ubuntu Light" w:hAnsi="Ubuntu Light"/>
               </w:rPr>
             </w:pPr>
-          </w:p>
-        </w:tc>
-      </w:tr>
-      <w:tr>
-        <w:trPr>
-          <w:trHeight w:val="340"/>
-          <w:jc w:val="center"/>
-        </w:trPr>
-        <w:tc>
-          <w:tcPr>
-            <w:tcW w:w="2830" w:type="dxa"/>
-            <w:vAlign w:val="center"/>
-          </w:tcPr>
-          <w:p>
-            <w:pPr>
-              <w:rPr>
-                <w:rFonts w:ascii="Ubuntu Light" w:hAnsi="Ubuntu Light"/>
-              </w:rPr>
-            </w:pPr>
-            <w:r>
-              <w:rPr>
-                <w:rFonts w:ascii="Ubuntu Light" w:hAnsi="Ubuntu Light"/>
-              </w:rPr>
-              <w:t>Support Vector Machine</w:t>
-            </w:r>
-          </w:p>
-        </w:tc>
-        <w:tc>
-          <w:tcPr>
-            <w:tcW w:w="2201" w:type="dxa"/>
-            <w:vAlign w:val="center"/>
-          </w:tcPr>
-          <w:p>
-            <w:pPr>
-              <w:jc w:val="center"/>
-              <w:rPr>
-                <w:rFonts w:ascii="Ubuntu Light" w:hAnsi="Ubuntu Light"/>
-              </w:rPr>
-            </w:pPr>
-          </w:p>
-        </w:tc>
-        <w:tc>
-          <w:tcPr>
-            <w:tcW w:w="2443" w:type="dxa"/>
-            <w:vAlign w:val="center"/>
-          </w:tcPr>
-          <w:p>
-            <w:pPr>
-              <w:jc w:val="center"/>
-              <w:rPr>
-                <w:rFonts w:ascii="Ubuntu Light" w:hAnsi="Ubuntu Light"/>
-              </w:rPr>
-            </w:pPr>
+            <w:r>
+              <w:rPr>
+                <w:rFonts w:ascii="Ubuntu Light" w:hAnsi="Ubuntu Light"/>
+                <w:b/>
+                <w:bCs/>
+              </w:rPr>
+              <w:t>0.3013</w:t>
+            </w:r>
           </w:p>
         </w:tc>
       </w:tr>
@@ -8556,7 +9167,7 @@
           <w:rFonts w:ascii="Ubuntu Light" w:hAnsi="Ubuntu Light"/>
         </w:rPr>
       </w:pPr>
-      <w:bookmarkStart w:id="18" w:name="_Toc42215620"/>
+      <w:bookmarkStart w:id="17" w:name="_Toc42218139"/>
       <w:r>
         <w:rPr>
           <w:rFonts w:ascii="Ubuntu Light" w:hAnsi="Ubuntu Light"/>
@@ -8564,7 +9175,7 @@
         <w:lastRenderedPageBreak/>
         <w:t>Geo-Location of crime incidents</w:t>
       </w:r>
-      <w:bookmarkEnd w:id="18"/>
+      <w:bookmarkEnd w:id="17"/>
       <w:r>
         <w:rPr>
           <w:rFonts w:ascii="Ubuntu Light" w:hAnsi="Ubuntu Light"/>
@@ -8701,41 +9312,21 @@
     </w:p>
     <w:p>
       <w:pPr>
-        <w:rPr>
-          <w:rFonts w:ascii="Ubuntu Light" w:eastAsiaTheme="majorEastAsia" w:hAnsi="Ubuntu Light" w:cstheme="majorBidi"/>
-          <w:color w:val="2F5496" w:themeColor="accent1" w:themeShade="BF"/>
-          <w:sz w:val="32"/>
-          <w:szCs w:val="32"/>
-        </w:rPr>
-      </w:pPr>
-      <w:r>
-        <w:rPr>
-          <w:rFonts w:ascii="Ubuntu Light" w:eastAsiaTheme="majorEastAsia" w:hAnsi="Ubuntu Light" w:cstheme="majorBidi"/>
-          <w:color w:val="2F5496" w:themeColor="accent1" w:themeShade="BF"/>
-          <w:sz w:val="32"/>
-          <w:szCs w:val="32"/>
+        <w:pStyle w:val="Heading2"/>
+        <w:spacing w:line="360" w:lineRule="auto"/>
+        <w:rPr>
+          <w:rFonts w:ascii="Ubuntu Light" w:hAnsi="Ubuntu Light"/>
+        </w:rPr>
+      </w:pPr>
+      <w:bookmarkStart w:id="18" w:name="_Toc42218140"/>
+      <w:r>
+        <w:rPr>
+          <w:rFonts w:ascii="Ubuntu Light" w:hAnsi="Ubuntu Light"/>
         </w:rPr>
         <w:lastRenderedPageBreak/>
-        <w:t>Using Four</w:t>
-      </w:r>
-      <w:r>
-        <w:rPr>
-          <w:rFonts w:ascii="Ubuntu Light" w:eastAsiaTheme="majorEastAsia" w:hAnsi="Ubuntu Light" w:cstheme="majorBidi"/>
-          <w:color w:val="2F5496" w:themeColor="accent1" w:themeShade="BF"/>
-          <w:sz w:val="32"/>
-          <w:szCs w:val="32"/>
-        </w:rPr>
-        <w:t>s</w:t>
-      </w:r>
-      <w:r>
-        <w:rPr>
-          <w:rFonts w:ascii="Ubuntu Light" w:eastAsiaTheme="majorEastAsia" w:hAnsi="Ubuntu Light" w:cstheme="majorBidi"/>
-          <w:color w:val="2F5496" w:themeColor="accent1" w:themeShade="BF"/>
-          <w:sz w:val="32"/>
-          <w:szCs w:val="32"/>
-        </w:rPr>
-        <w:t>quare to visualize businesses venues</w:t>
-      </w:r>
+        <w:t>Using Foursquare to visualize businesses venues</w:t>
+      </w:r>
+      <w:bookmarkEnd w:id="18"/>
     </w:p>
     <w:p>
       <w:pPr>
@@ -9010,6 +9601,88 @@
           <w:rFonts w:ascii="Ubuntu Light" w:hAnsi="Ubuntu Light"/>
         </w:rPr>
         <w:t>The marked in Red is the crime scene/crime location. The blue marks are the locations that are explored using Foursquare API. From this it can be inferred that the area around is vulnerable and security need to be tightened.</w:t>
+      </w:r>
+    </w:p>
+    <w:p>
+      <w:pPr>
+        <w:rPr>
+          <w:rFonts w:ascii="Ubuntu Light" w:hAnsi="Ubuntu Light"/>
+        </w:rPr>
+      </w:pPr>
+      <w:r>
+        <w:rPr>
+          <w:rFonts w:ascii="Ubuntu Light" w:hAnsi="Ubuntu Light"/>
+        </w:rPr>
+        <w:br w:type="page"/>
+      </w:r>
+    </w:p>
+    <w:p>
+      <w:pPr>
+        <w:pStyle w:val="Heading2"/>
+        <w:spacing w:line="360" w:lineRule="auto"/>
+        <w:rPr>
+          <w:rFonts w:ascii="Ubuntu Light" w:hAnsi="Ubuntu Light"/>
+        </w:rPr>
+      </w:pPr>
+      <w:bookmarkStart w:id="19" w:name="_Toc42218141"/>
+      <w:r>
+        <w:rPr>
+          <w:rFonts w:ascii="Ubuntu Light" w:hAnsi="Ubuntu Light"/>
+        </w:rPr>
+        <w:lastRenderedPageBreak/>
+        <w:t xml:space="preserve">Link to the </w:t>
+      </w:r>
+      <w:r>
+        <w:rPr>
+          <w:rFonts w:ascii="Ubuntu Light" w:hAnsi="Ubuntu Light"/>
+        </w:rPr>
+        <w:t>python code</w:t>
+      </w:r>
+      <w:bookmarkEnd w:id="19"/>
+    </w:p>
+    <w:p/>
+    <w:p>
+      <w:pPr>
+        <w:jc w:val="both"/>
+        <w:rPr>
+          <w:rFonts w:ascii="Ubuntu Light" w:hAnsi="Ubuntu Light"/>
+        </w:rPr>
+      </w:pPr>
+      <w:r>
+        <w:rPr>
+          <w:rFonts w:ascii="Ubuntu Light" w:hAnsi="Ubuntu Light"/>
+        </w:rPr>
+        <w:t xml:space="preserve">                                             </w:t>
+      </w:r>
+      <w:r>
+        <w:rPr>
+          <w:rFonts w:ascii="Ubuntu Light" w:hAnsi="Ubuntu Light"/>
+        </w:rPr>
+        <w:object w:dxaOrig="1520" w:dyaOrig="987" w14:anchorId="570AFD4B">
+          <v:shapetype id="_x0000_t75" coordsize="21600,21600" o:spt="75" o:preferrelative="t" path="m@4@5l@4@11@9@11@9@5xe" filled="f" stroked="f">
+            <v:stroke joinstyle="miter"/>
+            <v:formulas>
+              <v:f eqn="if lineDrawn pixelLineWidth 0"/>
+              <v:f eqn="sum @0 1 0"/>
+              <v:f eqn="sum 0 0 @1"/>
+              <v:f eqn="prod @2 1 2"/>
+              <v:f eqn="prod @3 21600 pixelWidth"/>
+              <v:f eqn="prod @3 21600 pixelHeight"/>
+              <v:f eqn="sum @0 0 1"/>
+              <v:f eqn="prod @6 1 2"/>
+              <v:f eqn="prod @7 21600 pixelWidth"/>
+              <v:f eqn="sum @8 21600 0"/>
+              <v:f eqn="prod @7 21600 pixelHeight"/>
+              <v:f eqn="sum @10 21600 0"/>
+            </v:formulas>
+            <v:path o:extrusionok="f" gradientshapeok="t" o:connecttype="rect"/>
+            <o:lock v:ext="edit" aspectratio="t"/>
+          </v:shapetype>
+          <v:shape id="_x0000_i1027" type="#_x0000_t75" style="width:140.4pt;height:90.6pt" o:ole="">
+            <v:imagedata r:id="rId32" o:title=""/>
+          </v:shape>
+          <o:OLEObject Type="Embed" ProgID="AcroExch.Document.DC" ShapeID="_x0000_i1027" DrawAspect="Icon" ObjectID="_1652830915" r:id="rId33"/>
+        </w:object>
       </w:r>
     </w:p>
     <w:sectPr>
@@ -15323,7 +15996,7 @@
 </file>
 
 <file path=customXml/itemProps1.xml><?xml version="1.0" encoding="utf-8"?>
-<ds:datastoreItem xmlns:ds="http://schemas.openxmlformats.org/officeDocument/2006/customXml" ds:itemID="{005CDA5D-D0EF-4354-89D2-44A5375E9D99}">
+<ds:datastoreItem xmlns:ds="http://schemas.openxmlformats.org/officeDocument/2006/customXml" ds:itemID="{9663FE72-3B48-41C4-9B47-67FF70BE6F77}">
   <ds:schemaRefs>
     <ds:schemaRef ds:uri="http://schemas.openxmlformats.org/officeDocument/2006/bibliography"/>
   </ds:schemaRefs>

</xml_diff>

<commit_message>
Update Capstone Project - The Battle of Neighborhoods_Final.docx
</commit_message>
<xml_diff>
--- a/Capstone Project - The Battle of Neighborhoods_Final.docx
+++ b/Capstone Project - The Battle of Neighborhoods_Final.docx
@@ -2349,22 +2349,20 @@
         <w:rPr>
           <w:rFonts w:ascii="Ubuntu Light" w:hAnsi="Ubuntu Light"/>
         </w:rPr>
+        <w:t xml:space="preserve"> and</w:t>
+      </w:r>
+      <w:r>
+        <w:rPr>
+          <w:rFonts w:ascii="Ubuntu Light" w:hAnsi="Ubuntu Light"/>
+        </w:rPr>
         <w:t xml:space="preserve"> </w:t>
       </w:r>
-      <w:proofErr w:type="spellStart"/>
-      <w:r>
-        <w:rPr>
-          <w:rFonts w:ascii="Ubuntu Light" w:hAnsi="Ubuntu Light"/>
-        </w:rPr>
-        <w:t>and</w:t>
-      </w:r>
       <w:r>
         <w:rPr>
           <w:rFonts w:ascii="Ubuntu Light" w:hAnsi="Ubuntu Light"/>
         </w:rPr>
         <w:t>Longitude</w:t>
       </w:r>
-      <w:proofErr w:type="spellEnd"/>
     </w:p>
     <w:p>
       <w:pPr>
@@ -2682,7 +2680,21 @@
         <w:rPr>
           <w:rFonts w:ascii="Ubuntu Light" w:hAnsi="Ubuntu Light"/>
         </w:rPr>
-        <w:t>First five line items are displayed here to get an idea about the data frame and its contents.</w:t>
+        <w:t xml:space="preserve">First </w:t>
+      </w:r>
+      <w:proofErr w:type="gramStart"/>
+      <w:r>
+        <w:rPr>
+          <w:rFonts w:ascii="Ubuntu Light" w:hAnsi="Ubuntu Light"/>
+        </w:rPr>
+        <w:t>five line</w:t>
+      </w:r>
+      <w:proofErr w:type="gramEnd"/>
+      <w:r>
+        <w:rPr>
+          <w:rFonts w:ascii="Ubuntu Light" w:hAnsi="Ubuntu Light"/>
+        </w:rPr>
+        <w:t xml:space="preserve"> items are displayed here to get an idea about the data frame and its contents.</w:t>
       </w:r>
     </w:p>
     <w:p>
@@ -3964,7 +3976,6 @@
                 <w:rFonts w:ascii="Ubuntu Light" w:hAnsi="Ubuntu Light"/>
                 <w:color w:val="000000"/>
               </w:rPr>
-              <w:lastRenderedPageBreak/>
               <w:t>15</w:t>
             </w:r>
           </w:p>
@@ -4034,6 +4045,7 @@
                 <w:rFonts w:ascii="Ubuntu Light" w:hAnsi="Ubuntu Light"/>
                 <w:color w:val="000000"/>
               </w:rPr>
+              <w:lastRenderedPageBreak/>
               <w:t>16</w:t>
             </w:r>
           </w:p>
@@ -6238,6 +6250,59 @@
     </w:p>
     <w:p>
       <w:pPr>
+        <w:pStyle w:val="Heading2"/>
+        <w:numPr>
+          <w:ilvl w:val="0"/>
+          <w:numId w:val="7"/>
+        </w:numPr>
+        <w:spacing w:line="360" w:lineRule="auto"/>
+        <w:rPr>
+          <w:rFonts w:ascii="Ubuntu" w:hAnsi="Ubuntu"/>
+        </w:rPr>
+      </w:pPr>
+      <w:bookmarkStart w:id="9" w:name="_Toc42218135"/>
+      <w:r>
+        <w:rPr>
+          <w:rFonts w:ascii="Ubuntu" w:hAnsi="Ubuntu"/>
+        </w:rPr>
+        <w:t>Modelling</w:t>
+      </w:r>
+      <w:bookmarkEnd w:id="9"/>
+    </w:p>
+    <w:p>
+      <w:pPr>
+        <w:ind w:left="720"/>
+        <w:rPr>
+          <w:rFonts w:ascii="Ubuntu Light" w:hAnsi="Ubuntu Light"/>
+        </w:rPr>
+      </w:pPr>
+      <w:r>
+        <w:rPr>
+          <w:rFonts w:ascii="Ubuntu Light" w:hAnsi="Ubuntu Light"/>
+        </w:rPr>
+        <w:t xml:space="preserve">There are </w:t>
+      </w:r>
+      <w:r>
+        <w:rPr>
+          <w:rFonts w:ascii="Ubuntu Light" w:hAnsi="Ubuntu Light"/>
+        </w:rPr>
+        <w:t xml:space="preserve">13 features/attributes in our prepared dataset. We need to effectively identify the features that has a direct impact on the Crime categories. We need to </w:t>
+      </w:r>
+      <w:r>
+        <w:rPr>
+          <w:rFonts w:ascii="Ubuntu Light" w:hAnsi="Ubuntu Light"/>
+        </w:rPr>
+        <w:t>narrow down our</w:t>
+      </w:r>
+      <w:r>
+        <w:rPr>
+          <w:rFonts w:ascii="Ubuntu Light" w:hAnsi="Ubuntu Light"/>
+        </w:rPr>
+        <w:t xml:space="preserve"> analysis to find the right features which influence the categories of crime.</w:t>
+      </w:r>
+    </w:p>
+    <w:p>
+      <w:pPr>
         <w:pStyle w:val="NoSpacing"/>
         <w:ind w:left="720"/>
         <w:jc w:val="both"/>
@@ -6245,10 +6310,199 @@
           <w:rFonts w:ascii="Ubuntu Light" w:hAnsi="Ubuntu Light"/>
         </w:rPr>
       </w:pPr>
+      <w:r>
+        <w:rPr>
+          <w:rFonts w:ascii="Ubuntu Light" w:hAnsi="Ubuntu Light"/>
+        </w:rPr>
+        <w:t xml:space="preserve">We can classify the crime based on the time and location of the incident, so we can only include those parameters that is associated with the location and time. Let’s narrow down parameters to </w:t>
+      </w:r>
+    </w:p>
+    <w:p>
+      <w:pPr>
+        <w:pStyle w:val="NoSpacing"/>
+        <w:numPr>
+          <w:ilvl w:val="2"/>
+          <w:numId w:val="6"/>
+        </w:numPr>
+        <w:jc w:val="both"/>
+        <w:rPr>
+          <w:rFonts w:ascii="Ubuntu Light" w:hAnsi="Ubuntu Light"/>
+        </w:rPr>
+      </w:pPr>
+      <w:r>
+        <w:rPr>
+          <w:rFonts w:ascii="Ubuntu Light" w:hAnsi="Ubuntu Light"/>
+        </w:rPr>
+        <w:t>Location (Latitude and Longitude, Police District)</w:t>
+      </w:r>
+    </w:p>
+    <w:p>
+      <w:pPr>
+        <w:pStyle w:val="NoSpacing"/>
+        <w:numPr>
+          <w:ilvl w:val="2"/>
+          <w:numId w:val="6"/>
+        </w:numPr>
+        <w:jc w:val="both"/>
+        <w:rPr>
+          <w:rFonts w:ascii="Ubuntu Light" w:hAnsi="Ubuntu Light"/>
+        </w:rPr>
+      </w:pPr>
+      <w:r>
+        <w:rPr>
+          <w:rFonts w:ascii="Ubuntu Light" w:hAnsi="Ubuntu Light"/>
+        </w:rPr>
+        <w:t xml:space="preserve">Time (Year, Month and Time) </w:t>
+      </w:r>
+    </w:p>
+    <w:p>
+      <w:pPr>
+        <w:pStyle w:val="NoSpacing"/>
+        <w:ind w:left="720"/>
+        <w:jc w:val="both"/>
+        <w:rPr>
+          <w:rFonts w:ascii="Ubuntu Light" w:hAnsi="Ubuntu Light"/>
+        </w:rPr>
+      </w:pPr>
+    </w:p>
+    <w:p>
+      <w:pPr>
+        <w:pStyle w:val="NoSpacing"/>
+        <w:ind w:left="720"/>
+        <w:jc w:val="both"/>
+        <w:rPr>
+          <w:rFonts w:ascii="Ubuntu Light" w:hAnsi="Ubuntu Light"/>
+        </w:rPr>
+      </w:pPr>
+      <w:r>
+        <w:rPr>
+          <w:rFonts w:ascii="Ubuntu Light" w:hAnsi="Ubuntu Light"/>
+        </w:rPr>
+        <w:t>Aim of the project is to effectively classify a category of crime at a given time and location. A model can be built to achieve this.</w:t>
+      </w:r>
+    </w:p>
+    <w:p>
+      <w:pPr>
+        <w:pStyle w:val="NoSpacing"/>
+        <w:ind w:left="720"/>
+        <w:jc w:val="both"/>
+        <w:rPr>
+          <w:rFonts w:ascii="Ubuntu Light" w:hAnsi="Ubuntu Light"/>
+        </w:rPr>
+      </w:pPr>
+    </w:p>
+    <w:p>
+      <w:pPr>
+        <w:pStyle w:val="NoSpacing"/>
+        <w:ind w:left="720"/>
+        <w:jc w:val="both"/>
+        <w:rPr>
+          <w:rFonts w:ascii="Ubuntu Light" w:hAnsi="Ubuntu Light"/>
+        </w:rPr>
+      </w:pPr>
+      <w:r>
+        <w:rPr>
+          <w:rFonts w:ascii="Ubuntu Light" w:hAnsi="Ubuntu Light"/>
+        </w:rPr>
+        <w:t>Since this is under a classification problem, we can use multiple models like</w:t>
+      </w:r>
+    </w:p>
+    <w:p>
+      <w:pPr>
+        <w:pStyle w:val="NoSpacing"/>
+        <w:ind w:left="720"/>
+        <w:jc w:val="both"/>
+        <w:rPr>
+          <w:rFonts w:ascii="Ubuntu Light" w:hAnsi="Ubuntu Light"/>
+        </w:rPr>
+      </w:pPr>
+    </w:p>
+    <w:p>
+      <w:pPr>
+        <w:pStyle w:val="NoSpacing"/>
+        <w:numPr>
+          <w:ilvl w:val="0"/>
+          <w:numId w:val="8"/>
+        </w:numPr>
+        <w:jc w:val="both"/>
+        <w:rPr>
+          <w:rFonts w:ascii="Ubuntu Light" w:hAnsi="Ubuntu Light"/>
+        </w:rPr>
+      </w:pPr>
+      <w:r>
+        <w:rPr>
+          <w:rFonts w:ascii="Ubuntu Light" w:hAnsi="Ubuntu Light"/>
+        </w:rPr>
+        <w:t>K-Nearest Neighbour</w:t>
+      </w:r>
+    </w:p>
+    <w:p>
+      <w:pPr>
+        <w:pStyle w:val="NoSpacing"/>
+        <w:numPr>
+          <w:ilvl w:val="0"/>
+          <w:numId w:val="8"/>
+        </w:numPr>
+        <w:jc w:val="both"/>
+        <w:rPr>
+          <w:rFonts w:ascii="Ubuntu Light" w:hAnsi="Ubuntu Light"/>
+        </w:rPr>
+      </w:pPr>
+      <w:r>
+        <w:rPr>
+          <w:rFonts w:ascii="Ubuntu Light" w:hAnsi="Ubuntu Light"/>
+        </w:rPr>
+        <w:t xml:space="preserve">Decision </w:t>
+      </w:r>
+      <w:r>
+        <w:rPr>
+          <w:rFonts w:ascii="Ubuntu Light" w:hAnsi="Ubuntu Light"/>
+        </w:rPr>
+        <w:t>Tree</w:t>
+      </w:r>
+    </w:p>
+    <w:p>
+      <w:pPr>
+        <w:pStyle w:val="NoSpacing"/>
+        <w:numPr>
+          <w:ilvl w:val="0"/>
+          <w:numId w:val="8"/>
+        </w:numPr>
+        <w:jc w:val="both"/>
+        <w:rPr>
+          <w:rFonts w:ascii="Ubuntu Light" w:hAnsi="Ubuntu Light"/>
+        </w:rPr>
+      </w:pPr>
+      <w:r>
+        <w:rPr>
+          <w:rFonts w:ascii="Ubuntu Light" w:hAnsi="Ubuntu Light"/>
+        </w:rPr>
+        <w:t>Logistic Regression</w:t>
+      </w:r>
+    </w:p>
+    <w:p>
+      <w:pPr>
+        <w:pStyle w:val="NoSpacing"/>
+        <w:numPr>
+          <w:ilvl w:val="0"/>
+          <w:numId w:val="8"/>
+        </w:numPr>
+        <w:jc w:val="both"/>
+        <w:rPr>
+          <w:rFonts w:ascii="Ubuntu Light" w:hAnsi="Ubuntu Light"/>
+        </w:rPr>
+      </w:pPr>
+      <w:r>
+        <w:rPr>
+          <w:rFonts w:ascii="Ubuntu Light" w:hAnsi="Ubuntu Light"/>
+        </w:rPr>
+        <w:t>Support Vector Machine etc</w:t>
+      </w:r>
     </w:p>
     <w:p>
       <w:pPr>
         <w:pStyle w:val="Heading3"/>
+        <w:spacing w:line="360" w:lineRule="auto"/>
         <w:ind w:firstLine="720"/>
         <w:rPr>
           <w:rFonts w:ascii="Ubuntu Light" w:hAnsi="Ubuntu Light" w:cstheme="majorHAnsi"/>
@@ -6258,7 +6512,7 @@
           <w:szCs w:val="22"/>
         </w:rPr>
       </w:pPr>
-      <w:bookmarkStart w:id="9" w:name="_Toc42218131"/>
+      <w:bookmarkStart w:id="10" w:name="_Toc42218136"/>
       <w:r>
         <w:rPr>
           <w:rFonts w:ascii="Ubuntu Light" w:hAnsi="Ubuntu Light" w:cstheme="majorHAnsi"/>
@@ -6267,9 +6521,1461 @@
           <w:sz w:val="22"/>
           <w:szCs w:val="22"/>
         </w:rPr>
+        <w:t>K-Nearest Neighbour</w:t>
+      </w:r>
+      <w:bookmarkEnd w:id="10"/>
+    </w:p>
+    <w:p>
+      <w:pPr>
+        <w:ind w:left="720"/>
+        <w:rPr>
+          <w:rFonts w:ascii="Ubuntu Light" w:hAnsi="Ubuntu Light"/>
+        </w:rPr>
+      </w:pPr>
+      <w:r>
+        <w:rPr>
+          <w:rFonts w:ascii="Ubuntu Light" w:hAnsi="Ubuntu Light"/>
+        </w:rPr>
+        <w:t xml:space="preserve">The Pre-processing of data is done to convert the </w:t>
+      </w:r>
+      <w:r>
+        <w:rPr>
+          <w:rFonts w:ascii="Ubuntu Light" w:hAnsi="Ubuntu Light"/>
+        </w:rPr>
+        <w:t>categorical data into numeric data. Further data is split into train and test data for both X (Dependant) and Y (Target) variable types.</w:t>
+      </w:r>
+    </w:p>
+    <w:p>
+      <w:pPr>
+        <w:ind w:left="720"/>
+        <w:rPr>
+          <w:rFonts w:ascii="Ubuntu Light" w:hAnsi="Ubuntu Light"/>
+        </w:rPr>
+      </w:pPr>
+      <w:r>
+        <w:rPr>
+          <w:rFonts w:ascii="Ubuntu Light" w:hAnsi="Ubuntu Light"/>
+        </w:rPr>
+        <w:lastRenderedPageBreak/>
+        <w:t>K value is found to be 9 with 0.25 accuracy</w:t>
+      </w:r>
+    </w:p>
+    <w:p>
+      <w:pPr>
+        <w:ind w:left="720"/>
+        <w:rPr>
+          <w:rFonts w:ascii="Ubuntu Light" w:hAnsi="Ubuntu Light"/>
+        </w:rPr>
+      </w:pPr>
+      <w:r>
+        <w:rPr>
+          <w:rFonts w:ascii="Ubuntu Light" w:hAnsi="Ubuntu Light"/>
+        </w:rPr>
+        <w:t>Train and test accuracy score are calculated and F1 accuracy score is arrived.</w:t>
+      </w:r>
+    </w:p>
+    <w:tbl>
+      <w:tblPr>
+        <w:tblStyle w:val="TableGrid"/>
+        <w:tblW w:w="0" w:type="auto"/>
+        <w:jc w:val="center"/>
+        <w:tblBorders>
+          <w:top w:val="single" w:sz="4" w:space="0" w:color="808080" w:themeColor="background1" w:themeShade="80"/>
+          <w:left w:val="single" w:sz="4" w:space="0" w:color="808080" w:themeColor="background1" w:themeShade="80"/>
+          <w:bottom w:val="single" w:sz="4" w:space="0" w:color="808080" w:themeColor="background1" w:themeShade="80"/>
+          <w:right w:val="single" w:sz="4" w:space="0" w:color="808080" w:themeColor="background1" w:themeShade="80"/>
+          <w:insideH w:val="single" w:sz="4" w:space="0" w:color="808080" w:themeColor="background1" w:themeShade="80"/>
+          <w:insideV w:val="single" w:sz="4" w:space="0" w:color="808080" w:themeColor="background1" w:themeShade="80"/>
+        </w:tblBorders>
+        <w:tblLook w:val="04A0" w:firstRow="1" w:lastRow="0" w:firstColumn="1" w:lastColumn="0" w:noHBand="0" w:noVBand="1"/>
+      </w:tblPr>
+      <w:tblGrid>
+        <w:gridCol w:w="2934"/>
+        <w:gridCol w:w="1885"/>
+      </w:tblGrid>
+      <w:tr>
+        <w:trPr>
+          <w:trHeight w:val="340"/>
+          <w:jc w:val="center"/>
+        </w:trPr>
+        <w:tc>
+          <w:tcPr>
+            <w:tcW w:w="2934" w:type="dxa"/>
+          </w:tcPr>
+          <w:p>
+            <w:pPr>
+              <w:jc w:val="center"/>
+              <w:rPr>
+                <w:rFonts w:ascii="Ubuntu Light" w:hAnsi="Ubuntu Light"/>
+                <w:b/>
+                <w:bCs/>
+              </w:rPr>
+            </w:pPr>
+            <w:r>
+              <w:rPr>
+                <w:rFonts w:ascii="Ubuntu Light" w:hAnsi="Ubuntu Light"/>
+                <w:b/>
+                <w:bCs/>
+              </w:rPr>
+              <w:t>Train set Accuracy</w:t>
+            </w:r>
+          </w:p>
+        </w:tc>
+        <w:tc>
+          <w:tcPr>
+            <w:tcW w:w="1885" w:type="dxa"/>
+          </w:tcPr>
+          <w:p>
+            <w:pPr>
+              <w:jc w:val="center"/>
+              <w:rPr>
+                <w:rFonts w:ascii="Ubuntu Light" w:hAnsi="Ubuntu Light"/>
+                <w:b/>
+                <w:bCs/>
+              </w:rPr>
+            </w:pPr>
+            <w:r>
+              <w:rPr>
+                <w:rFonts w:ascii="Ubuntu Light" w:hAnsi="Ubuntu Light"/>
+                <w:b/>
+                <w:bCs/>
+              </w:rPr>
+              <w:t>0.3</w:t>
+            </w:r>
+            <w:r>
+              <w:rPr>
+                <w:rFonts w:ascii="Ubuntu Light" w:hAnsi="Ubuntu Light"/>
+                <w:b/>
+                <w:bCs/>
+              </w:rPr>
+              <w:t>547</w:t>
+            </w:r>
+          </w:p>
+        </w:tc>
+      </w:tr>
+      <w:tr>
+        <w:trPr>
+          <w:trHeight w:val="340"/>
+          <w:jc w:val="center"/>
+        </w:trPr>
+        <w:tc>
+          <w:tcPr>
+            <w:tcW w:w="2934" w:type="dxa"/>
+          </w:tcPr>
+          <w:p>
+            <w:pPr>
+              <w:jc w:val="center"/>
+              <w:rPr>
+                <w:rFonts w:ascii="Ubuntu Light" w:hAnsi="Ubuntu Light"/>
+                <w:b/>
+                <w:bCs/>
+              </w:rPr>
+            </w:pPr>
+            <w:r>
+              <w:rPr>
+                <w:rFonts w:ascii="Ubuntu Light" w:hAnsi="Ubuntu Light"/>
+                <w:b/>
+                <w:bCs/>
+              </w:rPr>
+              <w:t>Test set Accuracy</w:t>
+            </w:r>
+          </w:p>
+        </w:tc>
+        <w:tc>
+          <w:tcPr>
+            <w:tcW w:w="1885" w:type="dxa"/>
+          </w:tcPr>
+          <w:p>
+            <w:pPr>
+              <w:jc w:val="center"/>
+              <w:rPr>
+                <w:rFonts w:ascii="Ubuntu Light" w:hAnsi="Ubuntu Light"/>
+                <w:b/>
+                <w:bCs/>
+              </w:rPr>
+            </w:pPr>
+            <w:r>
+              <w:rPr>
+                <w:rFonts w:ascii="Ubuntu Light" w:hAnsi="Ubuntu Light"/>
+                <w:b/>
+                <w:bCs/>
+              </w:rPr>
+              <w:t>0.</w:t>
+            </w:r>
+            <w:r>
+              <w:rPr>
+                <w:rFonts w:ascii="Ubuntu Light" w:hAnsi="Ubuntu Light"/>
+                <w:b/>
+                <w:bCs/>
+              </w:rPr>
+              <w:t>2472</w:t>
+            </w:r>
+          </w:p>
+        </w:tc>
+      </w:tr>
+      <w:tr>
+        <w:trPr>
+          <w:trHeight w:val="340"/>
+          <w:jc w:val="center"/>
+        </w:trPr>
+        <w:tc>
+          <w:tcPr>
+            <w:tcW w:w="2934" w:type="dxa"/>
+          </w:tcPr>
+          <w:p>
+            <w:pPr>
+              <w:jc w:val="center"/>
+              <w:rPr>
+                <w:rFonts w:ascii="Ubuntu Light" w:hAnsi="Ubuntu Light"/>
+                <w:b/>
+                <w:bCs/>
+              </w:rPr>
+            </w:pPr>
+            <w:r>
+              <w:rPr>
+                <w:rFonts w:ascii="Ubuntu Light" w:hAnsi="Ubuntu Light"/>
+                <w:b/>
+                <w:bCs/>
+              </w:rPr>
+              <w:t>F1 Accuracy</w:t>
+            </w:r>
+          </w:p>
+        </w:tc>
+        <w:tc>
+          <w:tcPr>
+            <w:tcW w:w="1885" w:type="dxa"/>
+          </w:tcPr>
+          <w:p>
+            <w:pPr>
+              <w:jc w:val="center"/>
+              <w:rPr>
+                <w:rFonts w:ascii="Ubuntu Light" w:hAnsi="Ubuntu Light"/>
+                <w:b/>
+                <w:bCs/>
+              </w:rPr>
+            </w:pPr>
+            <w:r>
+              <w:rPr>
+                <w:rFonts w:ascii="Ubuntu Light" w:hAnsi="Ubuntu Light"/>
+                <w:b/>
+                <w:bCs/>
+              </w:rPr>
+              <w:t>0.1</w:t>
+            </w:r>
+            <w:r>
+              <w:rPr>
+                <w:rFonts w:ascii="Ubuntu Light" w:hAnsi="Ubuntu Light"/>
+                <w:b/>
+                <w:bCs/>
+              </w:rPr>
+              <w:t>714</w:t>
+            </w:r>
+          </w:p>
+        </w:tc>
+      </w:tr>
+      <w:tr>
+        <w:trPr>
+          <w:trHeight w:val="340"/>
+          <w:jc w:val="center"/>
+        </w:trPr>
+        <w:tc>
+          <w:tcPr>
+            <w:tcW w:w="2934" w:type="dxa"/>
+          </w:tcPr>
+          <w:p>
+            <w:pPr>
+              <w:jc w:val="center"/>
+              <w:rPr>
+                <w:rFonts w:ascii="Ubuntu Light" w:hAnsi="Ubuntu Light"/>
+                <w:b/>
+                <w:bCs/>
+              </w:rPr>
+            </w:pPr>
+            <w:r>
+              <w:rPr>
+                <w:rFonts w:ascii="Ubuntu Light" w:hAnsi="Ubuntu Light"/>
+                <w:b/>
+                <w:bCs/>
+              </w:rPr>
+              <w:t>Jaccard Index Score</w:t>
+            </w:r>
+          </w:p>
+        </w:tc>
+        <w:tc>
+          <w:tcPr>
+            <w:tcW w:w="1885" w:type="dxa"/>
+          </w:tcPr>
+          <w:p>
+            <w:pPr>
+              <w:jc w:val="center"/>
+              <w:rPr>
+                <w:rFonts w:ascii="Ubuntu Light" w:hAnsi="Ubuntu Light"/>
+                <w:b/>
+                <w:bCs/>
+              </w:rPr>
+            </w:pPr>
+            <w:r>
+              <w:rPr>
+                <w:rFonts w:ascii="Ubuntu Light" w:hAnsi="Ubuntu Light"/>
+                <w:b/>
+                <w:bCs/>
+              </w:rPr>
+              <w:t>0.</w:t>
+            </w:r>
+            <w:r>
+              <w:rPr>
+                <w:rFonts w:ascii="Ubuntu Light" w:hAnsi="Ubuntu Light"/>
+                <w:b/>
+                <w:bCs/>
+              </w:rPr>
+              <w:t>2472</w:t>
+            </w:r>
+          </w:p>
+        </w:tc>
+      </w:tr>
+    </w:tbl>
+    <w:p/>
+    <w:p>
+      <w:pPr>
+        <w:pStyle w:val="Heading3"/>
+        <w:spacing w:line="360" w:lineRule="auto"/>
+        <w:ind w:firstLine="720"/>
+        <w:rPr>
+          <w:rFonts w:ascii="Ubuntu Light" w:hAnsi="Ubuntu Light" w:cstheme="majorHAnsi"/>
+          <w:b/>
+          <w:bCs/>
+          <w:sz w:val="22"/>
+          <w:szCs w:val="22"/>
+        </w:rPr>
+      </w:pPr>
+      <w:bookmarkStart w:id="11" w:name="_Toc42218137"/>
+      <w:r>
+        <w:rPr>
+          <w:rFonts w:ascii="Ubuntu Light" w:hAnsi="Ubuntu Light" w:cstheme="majorHAnsi"/>
+          <w:b/>
+          <w:bCs/>
+          <w:sz w:val="22"/>
+          <w:szCs w:val="22"/>
+        </w:rPr>
+        <w:t>Deci</w:t>
+      </w:r>
+      <w:r>
+        <w:rPr>
+          <w:rFonts w:ascii="Ubuntu Light" w:hAnsi="Ubuntu Light" w:cstheme="majorHAnsi"/>
+          <w:b/>
+          <w:bCs/>
+          <w:sz w:val="22"/>
+          <w:szCs w:val="22"/>
+        </w:rPr>
+        <w:t>sion Tree</w:t>
+      </w:r>
+      <w:bookmarkEnd w:id="11"/>
+    </w:p>
+    <w:p>
+      <w:pPr>
+        <w:ind w:left="720"/>
+        <w:rPr>
+          <w:rFonts w:ascii="Ubuntu Light" w:hAnsi="Ubuntu Light"/>
+        </w:rPr>
+      </w:pPr>
+      <w:r>
+        <w:rPr>
+          <w:rFonts w:ascii="Ubuntu Light" w:hAnsi="Ubuntu Light"/>
+        </w:rPr>
+        <w:t>Decision</w:t>
+      </w:r>
+      <w:r>
+        <w:rPr>
+          <w:rFonts w:ascii="Ubuntu Light" w:hAnsi="Ubuntu Light"/>
+        </w:rPr>
+        <w:t xml:space="preserve"> Tree modelling is done with </w:t>
+      </w:r>
+      <w:r>
+        <w:rPr>
+          <w:rFonts w:ascii="Ubuntu Light" w:hAnsi="Ubuntu Light"/>
+        </w:rPr>
+        <w:t>criterion=</w:t>
+      </w:r>
+      <w:r>
+        <w:rPr>
+          <w:rFonts w:ascii="Arial" w:hAnsi="Arial" w:cs="Arial"/>
+        </w:rPr>
+        <w:t>​</w:t>
+      </w:r>
+      <w:r>
+        <w:rPr>
+          <w:rFonts w:ascii="Ubuntu Light" w:hAnsi="Ubuntu Light"/>
+        </w:rPr>
+        <w:t>gini</w:t>
+      </w:r>
+      <w:r>
+        <w:rPr>
+          <w:rFonts w:ascii="Ubuntu Light" w:hAnsi="Ubuntu Light"/>
+        </w:rPr>
+        <w:t xml:space="preserve"> and depth value of 80 to achieve the proper results. </w:t>
+      </w:r>
+    </w:p>
+    <w:tbl>
+      <w:tblPr>
+        <w:tblStyle w:val="TableGrid"/>
+        <w:tblW w:w="0" w:type="auto"/>
+        <w:jc w:val="center"/>
+        <w:tblBorders>
+          <w:top w:val="single" w:sz="4" w:space="0" w:color="808080" w:themeColor="background1" w:themeShade="80"/>
+          <w:left w:val="single" w:sz="4" w:space="0" w:color="808080" w:themeColor="background1" w:themeShade="80"/>
+          <w:bottom w:val="single" w:sz="4" w:space="0" w:color="808080" w:themeColor="background1" w:themeShade="80"/>
+          <w:right w:val="single" w:sz="4" w:space="0" w:color="808080" w:themeColor="background1" w:themeShade="80"/>
+          <w:insideH w:val="single" w:sz="4" w:space="0" w:color="808080" w:themeColor="background1" w:themeShade="80"/>
+          <w:insideV w:val="single" w:sz="4" w:space="0" w:color="808080" w:themeColor="background1" w:themeShade="80"/>
+        </w:tblBorders>
+        <w:tblLook w:val="04A0" w:firstRow="1" w:lastRow="0" w:firstColumn="1" w:lastColumn="0" w:noHBand="0" w:noVBand="1"/>
+      </w:tblPr>
+      <w:tblGrid>
+        <w:gridCol w:w="2934"/>
+        <w:gridCol w:w="1885"/>
+      </w:tblGrid>
+      <w:tr>
+        <w:trPr>
+          <w:trHeight w:val="340"/>
+          <w:jc w:val="center"/>
+        </w:trPr>
+        <w:tc>
+          <w:tcPr>
+            <w:tcW w:w="2934" w:type="dxa"/>
+          </w:tcPr>
+          <w:p>
+            <w:pPr>
+              <w:jc w:val="center"/>
+              <w:rPr>
+                <w:rFonts w:ascii="Ubuntu Light" w:hAnsi="Ubuntu Light"/>
+                <w:b/>
+                <w:bCs/>
+              </w:rPr>
+            </w:pPr>
+            <w:r>
+              <w:rPr>
+                <w:rFonts w:ascii="Ubuntu Light" w:hAnsi="Ubuntu Light"/>
+                <w:b/>
+                <w:bCs/>
+              </w:rPr>
+              <w:t>Decision</w:t>
+            </w:r>
+            <w:r>
+              <w:rPr>
+                <w:rFonts w:ascii="Ubuntu Light" w:hAnsi="Ubuntu Light"/>
+                <w:b/>
+                <w:bCs/>
+              </w:rPr>
+              <w:t xml:space="preserve"> </w:t>
+            </w:r>
+            <w:r>
+              <w:rPr>
+                <w:rFonts w:ascii="Ubuntu Light" w:hAnsi="Ubuntu Light"/>
+                <w:b/>
+                <w:bCs/>
+              </w:rPr>
+              <w:t>Trees’ Accuracy</w:t>
+            </w:r>
+          </w:p>
+        </w:tc>
+        <w:tc>
+          <w:tcPr>
+            <w:tcW w:w="1885" w:type="dxa"/>
+          </w:tcPr>
+          <w:p>
+            <w:pPr>
+              <w:jc w:val="center"/>
+              <w:rPr>
+                <w:rFonts w:ascii="Ubuntu Light" w:hAnsi="Ubuntu Light"/>
+                <w:b/>
+                <w:bCs/>
+              </w:rPr>
+            </w:pPr>
+            <w:r>
+              <w:rPr>
+                <w:rFonts w:ascii="Ubuntu Light" w:hAnsi="Ubuntu Light"/>
+                <w:b/>
+                <w:bCs/>
+              </w:rPr>
+              <w:t>0.2447</w:t>
+            </w:r>
+          </w:p>
+        </w:tc>
+      </w:tr>
+      <w:tr>
+        <w:trPr>
+          <w:trHeight w:val="340"/>
+          <w:jc w:val="center"/>
+        </w:trPr>
+        <w:tc>
+          <w:tcPr>
+            <w:tcW w:w="2934" w:type="dxa"/>
+          </w:tcPr>
+          <w:p>
+            <w:pPr>
+              <w:jc w:val="center"/>
+              <w:rPr>
+                <w:rFonts w:ascii="Ubuntu Light" w:hAnsi="Ubuntu Light"/>
+                <w:b/>
+                <w:bCs/>
+              </w:rPr>
+            </w:pPr>
+            <w:r>
+              <w:rPr>
+                <w:rFonts w:ascii="Ubuntu Light" w:hAnsi="Ubuntu Light"/>
+                <w:b/>
+                <w:bCs/>
+              </w:rPr>
+              <w:t>Jaccard Index Score</w:t>
+            </w:r>
+          </w:p>
+        </w:tc>
+        <w:tc>
+          <w:tcPr>
+            <w:tcW w:w="1885" w:type="dxa"/>
+          </w:tcPr>
+          <w:p>
+            <w:pPr>
+              <w:jc w:val="center"/>
+              <w:rPr>
+                <w:rFonts w:ascii="Ubuntu Light" w:hAnsi="Ubuntu Light"/>
+                <w:b/>
+                <w:bCs/>
+              </w:rPr>
+            </w:pPr>
+            <w:r>
+              <w:rPr>
+                <w:rFonts w:ascii="Ubuntu Light" w:hAnsi="Ubuntu Light"/>
+                <w:b/>
+                <w:bCs/>
+              </w:rPr>
+              <w:t>0.</w:t>
+            </w:r>
+            <w:r>
+              <w:rPr>
+                <w:rFonts w:ascii="Ubuntu Light" w:hAnsi="Ubuntu Light"/>
+                <w:b/>
+                <w:bCs/>
+              </w:rPr>
+              <w:t xml:space="preserve"> 2447</w:t>
+            </w:r>
+          </w:p>
+        </w:tc>
+      </w:tr>
+    </w:tbl>
+    <w:p/>
+    <w:p>
+      <w:pPr>
+        <w:pStyle w:val="Heading3"/>
+        <w:spacing w:line="360" w:lineRule="auto"/>
+        <w:ind w:firstLine="720"/>
+        <w:rPr>
+          <w:rFonts w:ascii="Ubuntu Light" w:hAnsi="Ubuntu Light" w:cstheme="majorHAnsi"/>
+          <w:b/>
+          <w:bCs/>
+          <w:sz w:val="22"/>
+          <w:szCs w:val="22"/>
+        </w:rPr>
+      </w:pPr>
+      <w:bookmarkStart w:id="12" w:name="_Toc42218138"/>
+      <w:r>
+        <w:rPr>
+          <w:rFonts w:ascii="Ubuntu Light" w:hAnsi="Ubuntu Light" w:cstheme="majorHAnsi"/>
+          <w:b/>
+          <w:bCs/>
+          <w:sz w:val="22"/>
+          <w:szCs w:val="22"/>
+        </w:rPr>
+        <w:t>Logistic Regression</w:t>
+      </w:r>
+      <w:bookmarkEnd w:id="12"/>
+    </w:p>
+    <w:p>
+      <w:pPr>
+        <w:ind w:firstLine="720"/>
+        <w:rPr>
+          <w:rFonts w:ascii="Ubuntu Light" w:hAnsi="Ubuntu Light"/>
+        </w:rPr>
+      </w:pPr>
+      <w:r>
+        <w:rPr>
+          <w:rFonts w:ascii="Ubuntu Light" w:hAnsi="Ubuntu Light"/>
+        </w:rPr>
+        <w:t>Logistic Regression modelling is carried out with the data and it was found as below:</w:t>
+      </w:r>
+    </w:p>
+    <w:tbl>
+      <w:tblPr>
+        <w:tblStyle w:val="TableGrid"/>
+        <w:tblW w:w="0" w:type="auto"/>
+        <w:jc w:val="center"/>
+        <w:tblBorders>
+          <w:top w:val="single" w:sz="4" w:space="0" w:color="808080" w:themeColor="background1" w:themeShade="80"/>
+          <w:left w:val="single" w:sz="4" w:space="0" w:color="808080" w:themeColor="background1" w:themeShade="80"/>
+          <w:bottom w:val="single" w:sz="4" w:space="0" w:color="808080" w:themeColor="background1" w:themeShade="80"/>
+          <w:right w:val="single" w:sz="4" w:space="0" w:color="808080" w:themeColor="background1" w:themeShade="80"/>
+          <w:insideH w:val="single" w:sz="4" w:space="0" w:color="808080" w:themeColor="background1" w:themeShade="80"/>
+          <w:insideV w:val="single" w:sz="4" w:space="0" w:color="808080" w:themeColor="background1" w:themeShade="80"/>
+        </w:tblBorders>
+        <w:tblLook w:val="04A0" w:firstRow="1" w:lastRow="0" w:firstColumn="1" w:lastColumn="0" w:noHBand="0" w:noVBand="1"/>
+      </w:tblPr>
+      <w:tblGrid>
+        <w:gridCol w:w="2934"/>
+        <w:gridCol w:w="1885"/>
+      </w:tblGrid>
+      <w:tr>
+        <w:trPr>
+          <w:trHeight w:val="340"/>
+          <w:jc w:val="center"/>
+        </w:trPr>
+        <w:tc>
+          <w:tcPr>
+            <w:tcW w:w="2934" w:type="dxa"/>
+          </w:tcPr>
+          <w:p>
+            <w:pPr>
+              <w:jc w:val="center"/>
+              <w:rPr>
+                <w:rFonts w:ascii="Ubuntu Light" w:hAnsi="Ubuntu Light"/>
+                <w:b/>
+                <w:bCs/>
+              </w:rPr>
+            </w:pPr>
+            <w:r>
+              <w:rPr>
+                <w:rFonts w:ascii="Ubuntu Light" w:hAnsi="Ubuntu Light"/>
+                <w:b/>
+                <w:bCs/>
+              </w:rPr>
+              <w:t>Train set Accuracy</w:t>
+            </w:r>
+          </w:p>
+        </w:tc>
+        <w:tc>
+          <w:tcPr>
+            <w:tcW w:w="1885" w:type="dxa"/>
+          </w:tcPr>
+          <w:p>
+            <w:pPr>
+              <w:jc w:val="center"/>
+              <w:rPr>
+                <w:rFonts w:ascii="Ubuntu Light" w:hAnsi="Ubuntu Light"/>
+                <w:b/>
+                <w:bCs/>
+              </w:rPr>
+            </w:pPr>
+            <w:r>
+              <w:rPr>
+                <w:rFonts w:ascii="Ubuntu Light" w:hAnsi="Ubuntu Light"/>
+                <w:b/>
+                <w:bCs/>
+              </w:rPr>
+              <w:t>0.</w:t>
+            </w:r>
+            <w:r>
+              <w:t xml:space="preserve"> </w:t>
+            </w:r>
+            <w:r>
+              <w:rPr>
+                <w:rFonts w:ascii="Ubuntu Light" w:hAnsi="Ubuntu Light"/>
+                <w:b/>
+                <w:bCs/>
+              </w:rPr>
+              <w:t>303</w:t>
+            </w:r>
+            <w:r>
+              <w:rPr>
+                <w:rFonts w:ascii="Ubuntu Light" w:hAnsi="Ubuntu Light"/>
+                <w:b/>
+                <w:bCs/>
+              </w:rPr>
+              <w:t>3</w:t>
+            </w:r>
+          </w:p>
+        </w:tc>
+      </w:tr>
+      <w:tr>
+        <w:trPr>
+          <w:trHeight w:val="340"/>
+          <w:jc w:val="center"/>
+        </w:trPr>
+        <w:tc>
+          <w:tcPr>
+            <w:tcW w:w="2934" w:type="dxa"/>
+          </w:tcPr>
+          <w:p>
+            <w:pPr>
+              <w:jc w:val="center"/>
+              <w:rPr>
+                <w:rFonts w:ascii="Ubuntu Light" w:hAnsi="Ubuntu Light"/>
+                <w:b/>
+                <w:bCs/>
+              </w:rPr>
+            </w:pPr>
+            <w:r>
+              <w:rPr>
+                <w:rFonts w:ascii="Ubuntu Light" w:hAnsi="Ubuntu Light"/>
+                <w:b/>
+                <w:bCs/>
+              </w:rPr>
+              <w:t>Test set Accuracy</w:t>
+            </w:r>
+          </w:p>
+        </w:tc>
+        <w:tc>
+          <w:tcPr>
+            <w:tcW w:w="1885" w:type="dxa"/>
+          </w:tcPr>
+          <w:p>
+            <w:pPr>
+              <w:jc w:val="center"/>
+              <w:rPr>
+                <w:rFonts w:ascii="Ubuntu Light" w:hAnsi="Ubuntu Light"/>
+                <w:b/>
+                <w:bCs/>
+              </w:rPr>
+            </w:pPr>
+            <w:r>
+              <w:rPr>
+                <w:rFonts w:ascii="Ubuntu Light" w:hAnsi="Ubuntu Light"/>
+                <w:b/>
+                <w:bCs/>
+              </w:rPr>
+              <w:t>0.</w:t>
+            </w:r>
+            <w:r>
+              <w:rPr>
+                <w:rFonts w:ascii="Ubuntu Light" w:hAnsi="Ubuntu Light"/>
+                <w:b/>
+                <w:bCs/>
+              </w:rPr>
+              <w:t xml:space="preserve"> 30</w:t>
+            </w:r>
+            <w:r>
+              <w:rPr>
+                <w:rFonts w:ascii="Ubuntu Light" w:hAnsi="Ubuntu Light"/>
+                <w:b/>
+                <w:bCs/>
+              </w:rPr>
+              <w:t>13</w:t>
+            </w:r>
+          </w:p>
+        </w:tc>
+      </w:tr>
+      <w:tr>
+        <w:trPr>
+          <w:trHeight w:val="340"/>
+          <w:jc w:val="center"/>
+        </w:trPr>
+        <w:tc>
+          <w:tcPr>
+            <w:tcW w:w="2934" w:type="dxa"/>
+          </w:tcPr>
+          <w:p>
+            <w:pPr>
+              <w:jc w:val="center"/>
+              <w:rPr>
+                <w:rFonts w:ascii="Ubuntu Light" w:hAnsi="Ubuntu Light"/>
+                <w:b/>
+                <w:bCs/>
+              </w:rPr>
+            </w:pPr>
+            <w:r>
+              <w:rPr>
+                <w:rFonts w:ascii="Ubuntu Light" w:hAnsi="Ubuntu Light"/>
+                <w:b/>
+                <w:bCs/>
+              </w:rPr>
+              <w:t>F1 Accuracy</w:t>
+            </w:r>
+          </w:p>
+        </w:tc>
+        <w:tc>
+          <w:tcPr>
+            <w:tcW w:w="1885" w:type="dxa"/>
+          </w:tcPr>
+          <w:p>
+            <w:pPr>
+              <w:jc w:val="center"/>
+              <w:rPr>
+                <w:rFonts w:ascii="Ubuntu Light" w:hAnsi="Ubuntu Light"/>
+                <w:b/>
+                <w:bCs/>
+              </w:rPr>
+            </w:pPr>
+            <w:r>
+              <w:rPr>
+                <w:rFonts w:ascii="Ubuntu Light" w:hAnsi="Ubuntu Light"/>
+                <w:b/>
+                <w:bCs/>
+              </w:rPr>
+              <w:t>0.</w:t>
+            </w:r>
+            <w:r>
+              <w:t xml:space="preserve"> </w:t>
+            </w:r>
+            <w:r>
+              <w:rPr>
+                <w:rFonts w:ascii="Ubuntu Light" w:hAnsi="Ubuntu Light"/>
+                <w:b/>
+                <w:bCs/>
+              </w:rPr>
+              <w:t>1395</w:t>
+            </w:r>
+          </w:p>
+        </w:tc>
+      </w:tr>
+      <w:tr>
+        <w:trPr>
+          <w:trHeight w:val="340"/>
+          <w:jc w:val="center"/>
+        </w:trPr>
+        <w:tc>
+          <w:tcPr>
+            <w:tcW w:w="2934" w:type="dxa"/>
+          </w:tcPr>
+          <w:p>
+            <w:pPr>
+              <w:jc w:val="center"/>
+              <w:rPr>
+                <w:rFonts w:ascii="Ubuntu Light" w:hAnsi="Ubuntu Light"/>
+                <w:b/>
+                <w:bCs/>
+              </w:rPr>
+            </w:pPr>
+            <w:r>
+              <w:rPr>
+                <w:rFonts w:ascii="Ubuntu Light" w:hAnsi="Ubuntu Light"/>
+                <w:b/>
+                <w:bCs/>
+              </w:rPr>
+              <w:t>Jaccard Index Score</w:t>
+            </w:r>
+          </w:p>
+        </w:tc>
+        <w:tc>
+          <w:tcPr>
+            <w:tcW w:w="1885" w:type="dxa"/>
+          </w:tcPr>
+          <w:p>
+            <w:pPr>
+              <w:jc w:val="center"/>
+              <w:rPr>
+                <w:rFonts w:ascii="Ubuntu Light" w:hAnsi="Ubuntu Light"/>
+                <w:b/>
+                <w:bCs/>
+              </w:rPr>
+            </w:pPr>
+            <w:r>
+              <w:rPr>
+                <w:rFonts w:ascii="Ubuntu Light" w:hAnsi="Ubuntu Light"/>
+                <w:b/>
+                <w:bCs/>
+              </w:rPr>
+              <w:t>0.</w:t>
+            </w:r>
+            <w:r>
+              <w:rPr>
+                <w:rFonts w:ascii="Ubuntu Light" w:hAnsi="Ubuntu Light"/>
+                <w:b/>
+                <w:bCs/>
+              </w:rPr>
+              <w:t xml:space="preserve"> 30</w:t>
+            </w:r>
+            <w:r>
+              <w:rPr>
+                <w:rFonts w:ascii="Ubuntu Light" w:hAnsi="Ubuntu Light"/>
+                <w:b/>
+                <w:bCs/>
+              </w:rPr>
+              <w:t>13</w:t>
+            </w:r>
+          </w:p>
+        </w:tc>
+      </w:tr>
+      <w:tr>
+        <w:trPr>
+          <w:trHeight w:val="340"/>
+          <w:jc w:val="center"/>
+        </w:trPr>
+        <w:tc>
+          <w:tcPr>
+            <w:tcW w:w="2934" w:type="dxa"/>
+          </w:tcPr>
+          <w:p>
+            <w:pPr>
+              <w:jc w:val="center"/>
+              <w:rPr>
+                <w:rFonts w:ascii="Ubuntu Light" w:hAnsi="Ubuntu Light"/>
+                <w:b/>
+                <w:bCs/>
+              </w:rPr>
+            </w:pPr>
+            <w:r>
+              <w:rPr>
+                <w:rFonts w:ascii="Ubuntu Light" w:hAnsi="Ubuntu Light"/>
+                <w:b/>
+                <w:bCs/>
+              </w:rPr>
+              <w:t>Log Loss</w:t>
+            </w:r>
+          </w:p>
+        </w:tc>
+        <w:tc>
+          <w:tcPr>
+            <w:tcW w:w="1885" w:type="dxa"/>
+          </w:tcPr>
+          <w:p>
+            <w:pPr>
+              <w:jc w:val="center"/>
+              <w:rPr>
+                <w:rFonts w:ascii="Ubuntu Light" w:hAnsi="Ubuntu Light"/>
+                <w:b/>
+                <w:bCs/>
+              </w:rPr>
+            </w:pPr>
+            <w:r>
+              <w:rPr>
+                <w:rFonts w:ascii="Ubuntu Light" w:hAnsi="Ubuntu Light"/>
+                <w:b/>
+                <w:bCs/>
+              </w:rPr>
+              <w:t>2.817</w:t>
+            </w:r>
+            <w:r>
+              <w:rPr>
+                <w:rFonts w:ascii="Ubuntu Light" w:hAnsi="Ubuntu Light"/>
+                <w:b/>
+                <w:bCs/>
+              </w:rPr>
+              <w:t>7</w:t>
+            </w:r>
+          </w:p>
+        </w:tc>
+      </w:tr>
+    </w:tbl>
+    <w:p>
+      <w:pPr>
+        <w:rPr>
+          <w:rFonts w:ascii="Ubuntu Light" w:hAnsi="Ubuntu Light"/>
+          <w:b/>
+          <w:bCs/>
+        </w:rPr>
+      </w:pPr>
+    </w:p>
+    <w:p>
+      <w:pPr>
+        <w:pStyle w:val="Heading2"/>
+        <w:numPr>
+          <w:ilvl w:val="0"/>
+          <w:numId w:val="7"/>
+        </w:numPr>
+        <w:spacing w:line="360" w:lineRule="auto"/>
+        <w:rPr>
+          <w:rFonts w:ascii="Ubuntu Light" w:hAnsi="Ubuntu Light"/>
+        </w:rPr>
+      </w:pPr>
+      <w:r>
+        <w:rPr>
+          <w:rFonts w:ascii="Ubuntu Light" w:hAnsi="Ubuntu Light"/>
+        </w:rPr>
+        <w:t xml:space="preserve">Evaluation and Testing </w:t>
+      </w:r>
+    </w:p>
+    <w:p>
+      <w:pPr>
+        <w:pStyle w:val="Default"/>
+        <w:ind w:left="720"/>
+        <w:jc w:val="both"/>
+        <w:rPr>
+          <w:rFonts w:ascii="Ubuntu Light" w:hAnsi="Ubuntu Light"/>
+          <w:sz w:val="23"/>
+          <w:szCs w:val="23"/>
+        </w:rPr>
+      </w:pPr>
+      <w:r>
+        <w:rPr>
+          <w:rFonts w:ascii="Ubuntu Light" w:hAnsi="Ubuntu Light"/>
+          <w:sz w:val="23"/>
+          <w:szCs w:val="23"/>
+        </w:rPr>
+        <w:t>In this part we test the modeling algorithms by calculating the accuracy and f1-measure</w:t>
+      </w:r>
+      <w:r>
+        <w:rPr>
+          <w:rFonts w:ascii="Ubuntu Light" w:hAnsi="Ubuntu Light"/>
+          <w:sz w:val="23"/>
+          <w:szCs w:val="23"/>
+        </w:rPr>
+        <w:t xml:space="preserve"> and Jaccard index</w:t>
+      </w:r>
+      <w:r>
+        <w:rPr>
+          <w:rFonts w:ascii="Ubuntu Light" w:hAnsi="Ubuntu Light"/>
+          <w:sz w:val="23"/>
+          <w:szCs w:val="23"/>
+        </w:rPr>
+        <w:t xml:space="preserve">. We have also search for the best k that can give us the best classification model. In our case k was equal to </w:t>
+      </w:r>
+      <w:r>
+        <w:rPr>
+          <w:rFonts w:ascii="Ubuntu Light" w:hAnsi="Ubuntu Light"/>
+          <w:sz w:val="23"/>
+          <w:szCs w:val="23"/>
+        </w:rPr>
+        <w:t>9</w:t>
+      </w:r>
+      <w:r>
+        <w:rPr>
+          <w:rFonts w:ascii="Ubuntu Light" w:hAnsi="Ubuntu Light"/>
+          <w:sz w:val="23"/>
+          <w:szCs w:val="23"/>
+        </w:rPr>
+        <w:t>.</w:t>
+      </w:r>
+      <w:r>
+        <w:rPr>
+          <w:rFonts w:ascii="Ubuntu Light" w:hAnsi="Ubuntu Light"/>
+          <w:sz w:val="23"/>
+          <w:szCs w:val="23"/>
+        </w:rPr>
+        <w:t xml:space="preserve"> Refer the table below</w:t>
+      </w:r>
+      <w:r>
+        <w:rPr>
+          <w:rFonts w:ascii="Ubuntu Light" w:hAnsi="Ubuntu Light"/>
+          <w:sz w:val="23"/>
+          <w:szCs w:val="23"/>
+        </w:rPr>
+        <w:t xml:space="preserve"> Please check the file named “</w:t>
+      </w:r>
+      <w:r>
+        <w:rPr>
+          <w:rFonts w:ascii="Ubuntu Light" w:hAnsi="Ubuntu Light"/>
+          <w:i/>
+          <w:iCs/>
+          <w:sz w:val="23"/>
+          <w:szCs w:val="23"/>
+        </w:rPr>
+        <w:t>Week2_Capstone_Project_Final.ipynb</w:t>
+      </w:r>
+      <w:proofErr w:type="gramStart"/>
+      <w:r>
+        <w:rPr>
+          <w:rFonts w:ascii="Ubuntu Light" w:hAnsi="Ubuntu Light"/>
+          <w:sz w:val="23"/>
+          <w:szCs w:val="23"/>
+        </w:rPr>
+        <w:t xml:space="preserve">” </w:t>
+      </w:r>
+      <w:r>
+        <w:rPr>
+          <w:rFonts w:ascii="Ubuntu Light" w:hAnsi="Ubuntu Light"/>
+          <w:sz w:val="23"/>
+          <w:szCs w:val="23"/>
+        </w:rPr>
+        <w:t xml:space="preserve"> </w:t>
+      </w:r>
+      <w:r>
+        <w:rPr>
+          <w:rFonts w:ascii="Ubuntu Light" w:hAnsi="Ubuntu Light"/>
+          <w:sz w:val="23"/>
+          <w:szCs w:val="23"/>
+        </w:rPr>
+        <w:t>for</w:t>
+      </w:r>
+      <w:proofErr w:type="gramEnd"/>
+      <w:r>
+        <w:rPr>
+          <w:rFonts w:ascii="Ubuntu Light" w:hAnsi="Ubuntu Light"/>
+          <w:sz w:val="23"/>
+          <w:szCs w:val="23"/>
+        </w:rPr>
+        <w:t xml:space="preserve"> more details.</w:t>
+      </w:r>
+    </w:p>
+    <w:p>
+      <w:pPr>
+        <w:pStyle w:val="Default"/>
+        <w:ind w:left="720"/>
+        <w:jc w:val="both"/>
+        <w:rPr>
+          <w:rFonts w:ascii="Ubuntu Light" w:hAnsi="Ubuntu Light"/>
+          <w:sz w:val="23"/>
+          <w:szCs w:val="23"/>
+        </w:rPr>
+      </w:pPr>
+    </w:p>
+    <w:tbl>
+      <w:tblPr>
+        <w:tblStyle w:val="TableGrid"/>
+        <w:tblW w:w="7474" w:type="dxa"/>
+        <w:jc w:val="center"/>
+        <w:tblLook w:val="04A0" w:firstRow="1" w:lastRow="0" w:firstColumn="1" w:lastColumn="0" w:noHBand="0" w:noVBand="1"/>
+      </w:tblPr>
+      <w:tblGrid>
+        <w:gridCol w:w="2830"/>
+        <w:gridCol w:w="2201"/>
+        <w:gridCol w:w="2443"/>
+      </w:tblGrid>
+      <w:tr>
+        <w:trPr>
+          <w:trHeight w:val="340"/>
+          <w:jc w:val="center"/>
+        </w:trPr>
+        <w:tc>
+          <w:tcPr>
+            <w:tcW w:w="2830" w:type="dxa"/>
+            <w:shd w:val="clear" w:color="auto" w:fill="D9D9D9" w:themeFill="background1" w:themeFillShade="D9"/>
+            <w:vAlign w:val="center"/>
+          </w:tcPr>
+          <w:p>
+            <w:pPr>
+              <w:jc w:val="center"/>
+              <w:rPr>
+                <w:rFonts w:ascii="Ubuntu Light" w:hAnsi="Ubuntu Light"/>
+                <w:b/>
+                <w:bCs/>
+              </w:rPr>
+            </w:pPr>
+            <w:r>
+              <w:rPr>
+                <w:rFonts w:ascii="Ubuntu Light" w:hAnsi="Ubuntu Light"/>
+                <w:b/>
+                <w:bCs/>
+              </w:rPr>
+              <w:t>Classifier</w:t>
+            </w:r>
+          </w:p>
+        </w:tc>
+        <w:tc>
+          <w:tcPr>
+            <w:tcW w:w="2201" w:type="dxa"/>
+            <w:shd w:val="clear" w:color="auto" w:fill="D9D9D9" w:themeFill="background1" w:themeFillShade="D9"/>
+            <w:vAlign w:val="center"/>
+          </w:tcPr>
+          <w:p>
+            <w:pPr>
+              <w:jc w:val="center"/>
+              <w:rPr>
+                <w:rFonts w:ascii="Ubuntu Light" w:hAnsi="Ubuntu Light"/>
+                <w:b/>
+                <w:bCs/>
+              </w:rPr>
+            </w:pPr>
+            <w:r>
+              <w:rPr>
+                <w:rFonts w:ascii="Ubuntu Light" w:hAnsi="Ubuntu Light"/>
+                <w:b/>
+                <w:bCs/>
+              </w:rPr>
+              <w:t>Parameters</w:t>
+            </w:r>
+          </w:p>
+        </w:tc>
+        <w:tc>
+          <w:tcPr>
+            <w:tcW w:w="2443" w:type="dxa"/>
+            <w:shd w:val="clear" w:color="auto" w:fill="D9D9D9" w:themeFill="background1" w:themeFillShade="D9"/>
+            <w:vAlign w:val="center"/>
+          </w:tcPr>
+          <w:p>
+            <w:pPr>
+              <w:jc w:val="center"/>
+              <w:rPr>
+                <w:rFonts w:ascii="Ubuntu Light" w:hAnsi="Ubuntu Light"/>
+                <w:b/>
+                <w:bCs/>
+              </w:rPr>
+            </w:pPr>
+            <w:r>
+              <w:rPr>
+                <w:rFonts w:ascii="Ubuntu Light" w:hAnsi="Ubuntu Light"/>
+                <w:b/>
+                <w:bCs/>
+              </w:rPr>
+              <w:t>Accuracy</w:t>
+            </w:r>
+          </w:p>
+        </w:tc>
+      </w:tr>
+      <w:tr>
+        <w:trPr>
+          <w:trHeight w:val="340"/>
+          <w:jc w:val="center"/>
+        </w:trPr>
+        <w:tc>
+          <w:tcPr>
+            <w:tcW w:w="2830" w:type="dxa"/>
+            <w:vAlign w:val="center"/>
+          </w:tcPr>
+          <w:p>
+            <w:pPr>
+              <w:rPr>
+                <w:rFonts w:ascii="Ubuntu Light" w:hAnsi="Ubuntu Light"/>
+              </w:rPr>
+            </w:pPr>
+            <w:r>
+              <w:rPr>
+                <w:rFonts w:ascii="Ubuntu Light" w:hAnsi="Ubuntu Light"/>
+              </w:rPr>
+              <w:t>K-Nearest Neighbour</w:t>
+            </w:r>
+          </w:p>
+        </w:tc>
+        <w:tc>
+          <w:tcPr>
+            <w:tcW w:w="2201" w:type="dxa"/>
+            <w:vAlign w:val="center"/>
+          </w:tcPr>
+          <w:p>
+            <w:pPr>
+              <w:jc w:val="center"/>
+              <w:rPr>
+                <w:rFonts w:ascii="Ubuntu Light" w:hAnsi="Ubuntu Light"/>
+              </w:rPr>
+            </w:pPr>
+            <w:r>
+              <w:rPr>
+                <w:rFonts w:ascii="Ubuntu Light" w:hAnsi="Ubuntu Light"/>
+              </w:rPr>
+              <w:t>K=9</w:t>
+            </w:r>
+          </w:p>
+        </w:tc>
+        <w:tc>
+          <w:tcPr>
+            <w:tcW w:w="2443" w:type="dxa"/>
+            <w:vAlign w:val="center"/>
+          </w:tcPr>
+          <w:p>
+            <w:pPr>
+              <w:jc w:val="center"/>
+              <w:rPr>
+                <w:rFonts w:ascii="Ubuntu Light" w:hAnsi="Ubuntu Light"/>
+              </w:rPr>
+            </w:pPr>
+            <w:r>
+              <w:rPr>
+                <w:rFonts w:ascii="Ubuntu Light" w:hAnsi="Ubuntu Light"/>
+                <w:b/>
+                <w:bCs/>
+              </w:rPr>
+              <w:t>0.</w:t>
+            </w:r>
+            <w:r>
+              <w:rPr>
+                <w:rFonts w:ascii="Ubuntu Light" w:hAnsi="Ubuntu Light"/>
+                <w:b/>
+                <w:bCs/>
+              </w:rPr>
+              <w:t>2472</w:t>
+            </w:r>
+          </w:p>
+        </w:tc>
+      </w:tr>
+      <w:tr>
+        <w:trPr>
+          <w:trHeight w:val="340"/>
+          <w:jc w:val="center"/>
+        </w:trPr>
+        <w:tc>
+          <w:tcPr>
+            <w:tcW w:w="2830" w:type="dxa"/>
+            <w:vAlign w:val="center"/>
+          </w:tcPr>
+          <w:p>
+            <w:pPr>
+              <w:rPr>
+                <w:rFonts w:ascii="Ubuntu Light" w:hAnsi="Ubuntu Light"/>
+              </w:rPr>
+            </w:pPr>
+            <w:r>
+              <w:rPr>
+                <w:rFonts w:ascii="Ubuntu Light" w:hAnsi="Ubuntu Light"/>
+              </w:rPr>
+              <w:t>Decision Tree</w:t>
+            </w:r>
+          </w:p>
+        </w:tc>
+        <w:tc>
+          <w:tcPr>
+            <w:tcW w:w="2201" w:type="dxa"/>
+            <w:vAlign w:val="center"/>
+          </w:tcPr>
+          <w:p>
+            <w:pPr>
+              <w:jc w:val="center"/>
+              <w:rPr>
+                <w:rFonts w:ascii="Ubuntu Light" w:hAnsi="Ubuntu Light"/>
+              </w:rPr>
+            </w:pPr>
+            <w:r>
+              <w:rPr>
+                <w:rFonts w:ascii="Ubuntu Light" w:hAnsi="Ubuntu Light"/>
+              </w:rPr>
+              <w:t>Depth = 80</w:t>
+            </w:r>
+          </w:p>
+        </w:tc>
+        <w:tc>
+          <w:tcPr>
+            <w:tcW w:w="2443" w:type="dxa"/>
+          </w:tcPr>
+          <w:p>
+            <w:pPr>
+              <w:jc w:val="center"/>
+              <w:rPr>
+                <w:rFonts w:ascii="Ubuntu Light" w:hAnsi="Ubuntu Light"/>
+              </w:rPr>
+            </w:pPr>
+            <w:r>
+              <w:rPr>
+                <w:rFonts w:ascii="Ubuntu Light" w:hAnsi="Ubuntu Light"/>
+                <w:b/>
+                <w:bCs/>
+              </w:rPr>
+              <w:t>0.2447</w:t>
+            </w:r>
+          </w:p>
+        </w:tc>
+      </w:tr>
+      <w:tr>
+        <w:trPr>
+          <w:trHeight w:val="340"/>
+          <w:jc w:val="center"/>
+        </w:trPr>
+        <w:tc>
+          <w:tcPr>
+            <w:tcW w:w="2830" w:type="dxa"/>
+            <w:vAlign w:val="center"/>
+          </w:tcPr>
+          <w:p>
+            <w:pPr>
+              <w:rPr>
+                <w:rFonts w:ascii="Ubuntu Light" w:hAnsi="Ubuntu Light"/>
+              </w:rPr>
+            </w:pPr>
+            <w:r>
+              <w:rPr>
+                <w:rFonts w:ascii="Ubuntu Light" w:hAnsi="Ubuntu Light"/>
+              </w:rPr>
+              <w:t>Logistic Regression</w:t>
+            </w:r>
+          </w:p>
+        </w:tc>
+        <w:tc>
+          <w:tcPr>
+            <w:tcW w:w="2201" w:type="dxa"/>
+            <w:vAlign w:val="center"/>
+          </w:tcPr>
+          <w:p>
+            <w:pPr>
+              <w:jc w:val="center"/>
+              <w:rPr>
+                <w:rFonts w:ascii="Ubuntu Light" w:hAnsi="Ubuntu Light"/>
+              </w:rPr>
+            </w:pPr>
+            <w:r>
+              <w:rPr>
+                <w:rFonts w:ascii="Ubuntu Light" w:hAnsi="Ubuntu Light"/>
+              </w:rPr>
+              <w:t>Log loss = 2.82</w:t>
+            </w:r>
+          </w:p>
+        </w:tc>
+        <w:tc>
+          <w:tcPr>
+            <w:tcW w:w="2443" w:type="dxa"/>
+            <w:vAlign w:val="center"/>
+          </w:tcPr>
+          <w:p>
+            <w:pPr>
+              <w:jc w:val="center"/>
+              <w:rPr>
+                <w:rFonts w:ascii="Ubuntu Light" w:hAnsi="Ubuntu Light"/>
+              </w:rPr>
+            </w:pPr>
+            <w:r>
+              <w:rPr>
+                <w:rFonts w:ascii="Ubuntu Light" w:hAnsi="Ubuntu Light"/>
+                <w:b/>
+                <w:bCs/>
+              </w:rPr>
+              <w:t>0.3013</w:t>
+            </w:r>
+          </w:p>
+        </w:tc>
+      </w:tr>
+    </w:tbl>
+    <w:p>
+      <w:pPr>
+        <w:pStyle w:val="Default"/>
+        <w:ind w:left="720"/>
+        <w:jc w:val="both"/>
+        <w:rPr>
+          <w:rFonts w:ascii="Ubuntu Light" w:hAnsi="Ubuntu Light"/>
+          <w:b/>
+          <w:bCs/>
+        </w:rPr>
+      </w:pPr>
+    </w:p>
+    <w:p>
+      <w:pPr>
+        <w:rPr>
+          <w:rFonts w:ascii="Ubuntu Light" w:eastAsiaTheme="majorEastAsia" w:hAnsi="Ubuntu Light" w:cstheme="majorBidi"/>
+          <w:color w:val="2F5496" w:themeColor="accent1" w:themeShade="BF"/>
+          <w:sz w:val="32"/>
+          <w:szCs w:val="32"/>
+        </w:rPr>
+      </w:pPr>
+      <w:r>
+        <w:rPr>
+          <w:rFonts w:ascii="Ubuntu Light" w:hAnsi="Ubuntu Light"/>
+        </w:rPr>
+        <w:br w:type="page"/>
+      </w:r>
+    </w:p>
+    <w:p>
+      <w:pPr>
+        <w:pStyle w:val="Heading1"/>
+        <w:spacing w:line="360" w:lineRule="auto"/>
+        <w:rPr>
+          <w:rFonts w:ascii="Ubuntu Light" w:hAnsi="Ubuntu Light"/>
+        </w:rPr>
+      </w:pPr>
+      <w:r>
+        <w:rPr>
+          <w:rFonts w:ascii="Ubuntu Light" w:hAnsi="Ubuntu Light"/>
+        </w:rPr>
+        <w:lastRenderedPageBreak/>
+        <w:t>Results</w:t>
+      </w:r>
+    </w:p>
+    <w:p>
+      <w:pPr>
+        <w:pStyle w:val="Heading3"/>
+        <w:ind w:firstLine="720"/>
+        <w:rPr>
+          <w:rFonts w:ascii="Ubuntu Light" w:hAnsi="Ubuntu Light" w:cstheme="majorHAnsi"/>
+          <w:b/>
+          <w:bCs/>
+          <w:sz w:val="22"/>
+          <w:szCs w:val="22"/>
+        </w:rPr>
+      </w:pPr>
+      <w:bookmarkStart w:id="13" w:name="_Toc42218131"/>
+      <w:r>
+        <w:rPr>
+          <w:rFonts w:ascii="Ubuntu Light" w:hAnsi="Ubuntu Light" w:cstheme="majorHAnsi"/>
+          <w:b/>
+          <w:bCs/>
+          <w:sz w:val="22"/>
+          <w:szCs w:val="22"/>
+        </w:rPr>
         <w:t>Crimes per Category</w:t>
       </w:r>
-      <w:bookmarkEnd w:id="9"/>
+      <w:bookmarkEnd w:id="13"/>
     </w:p>
     <w:p>
       <w:pPr>
@@ -6540,27 +8246,7 @@
       <w:pPr>
         <w:pStyle w:val="NoSpacing"/>
         <w:ind w:left="720"/>
-        <w:jc w:val="both"/>
-        <w:rPr>
-          <w:rFonts w:ascii="Ubuntu Light" w:hAnsi="Ubuntu Light"/>
-        </w:rPr>
-      </w:pPr>
-    </w:p>
-    <w:p>
-      <w:pPr>
-        <w:pStyle w:val="NoSpacing"/>
-        <w:ind w:left="720"/>
-        <w:jc w:val="both"/>
-        <w:rPr>
-          <w:rFonts w:ascii="Ubuntu Light" w:hAnsi="Ubuntu Light"/>
-        </w:rPr>
-      </w:pPr>
-    </w:p>
-    <w:p>
-      <w:pPr>
-        <w:pStyle w:val="NoSpacing"/>
-        <w:ind w:left="720"/>
-        <w:jc w:val="both"/>
+        <w:jc w:val="center"/>
         <w:rPr>
           <w:rFonts w:ascii="Ubuntu Light" w:hAnsi="Ubuntu Light"/>
         </w:rPr>
@@ -6570,11 +8256,10 @@
           <w:rFonts w:ascii="Ubuntu Light" w:hAnsi="Ubuntu Light"/>
           <w:noProof/>
         </w:rPr>
-        <w:lastRenderedPageBreak/>
         <w:drawing>
-          <wp:inline distT="0" distB="0" distL="0" distR="0" wp14:anchorId="444BDA9C" wp14:editId="6C37ECF2">
-            <wp:extent cx="6210935" cy="8196580"/>
-            <wp:effectExtent l="0" t="0" r="0" b="0"/>
+          <wp:inline distT="0" distB="0" distL="0" distR="0" wp14:anchorId="444BDA9C" wp14:editId="7311A032">
+            <wp:extent cx="4251960" cy="5611317"/>
+            <wp:effectExtent l="0" t="0" r="0" b="8890"/>
             <wp:docPr id="11" name="Picture 11"/>
             <wp:cNvGraphicFramePr>
               <a:graphicFrameLocks xmlns:a="http://schemas.openxmlformats.org/drawingml/2006/main" noChangeAspect="1"/>
@@ -6604,7 +8289,7 @@
                   <pic:spPr bwMode="auto">
                     <a:xfrm>
                       <a:off x="0" y="0"/>
-                      <a:ext cx="6210935" cy="8196580"/>
+                      <a:ext cx="4277014" cy="5644381"/>
                     </a:xfrm>
                     <a:prstGeom prst="rect">
                       <a:avLst/>
@@ -6644,6 +8329,7 @@
         <w:rPr>
           <w:rFonts w:ascii="Ubuntu Light" w:hAnsi="Ubuntu Light"/>
         </w:rPr>
+        <w:lastRenderedPageBreak/>
         <w:t xml:space="preserve">From the visualization it is clear that the Larceny Theft is occurring very frequently and has a high rate compared to all the other incidents. Also, some of the cases are very </w:t>
       </w:r>
       <w:r>
@@ -6681,7 +8367,7 @@
           <w:szCs w:val="22"/>
         </w:rPr>
       </w:pPr>
-      <w:bookmarkStart w:id="10" w:name="_Toc42218132"/>
+      <w:bookmarkStart w:id="14" w:name="_Toc42218132"/>
       <w:r>
         <w:rPr>
           <w:rFonts w:ascii="Ubuntu Light" w:hAnsi="Ubuntu Light" w:cstheme="majorHAnsi"/>
@@ -6690,10 +8376,9 @@
           <w:sz w:val="22"/>
           <w:szCs w:val="22"/>
         </w:rPr>
-        <w:lastRenderedPageBreak/>
         <w:t>Time Crime Incident:</w:t>
       </w:r>
-      <w:bookmarkEnd w:id="10"/>
+      <w:bookmarkEnd w:id="14"/>
     </w:p>
     <w:p>
       <w:pPr>
@@ -6803,9 +8488,9 @@
           <w:noProof/>
         </w:rPr>
         <w:drawing>
-          <wp:inline distT="0" distB="0" distL="0" distR="0" wp14:anchorId="1722F390" wp14:editId="3BA91730">
-            <wp:extent cx="6210935" cy="3263900"/>
-            <wp:effectExtent l="0" t="0" r="0" b="0"/>
+          <wp:inline distT="0" distB="0" distL="0" distR="0" wp14:anchorId="1722F390" wp14:editId="1B2ABF58">
+            <wp:extent cx="5905500" cy="3103391"/>
+            <wp:effectExtent l="0" t="0" r="0" b="1905"/>
             <wp:docPr id="19" name="Picture 19"/>
             <wp:cNvGraphicFramePr>
               <a:graphicFrameLocks xmlns:a="http://schemas.openxmlformats.org/drawingml/2006/main" noChangeAspect="1"/>
@@ -6826,7 +8511,7 @@
                   <pic:spPr>
                     <a:xfrm>
                       <a:off x="0" y="0"/>
-                      <a:ext cx="6210935" cy="3263900"/>
+                      <a:ext cx="5929452" cy="3115978"/>
                     </a:xfrm>
                     <a:prstGeom prst="rect">
                       <a:avLst/>
@@ -6927,9 +8612,9 @@
           <w:noProof/>
         </w:rPr>
         <w:drawing>
-          <wp:inline distT="0" distB="0" distL="0" distR="0" wp14:anchorId="72008B99" wp14:editId="09EF7FC5">
-            <wp:extent cx="6035040" cy="3497580"/>
-            <wp:effectExtent l="0" t="0" r="3810" b="7620"/>
+          <wp:inline distT="0" distB="0" distL="0" distR="0" wp14:anchorId="72008B99" wp14:editId="310B4DBB">
+            <wp:extent cx="5577840" cy="3232612"/>
+            <wp:effectExtent l="0" t="0" r="3810" b="6350"/>
             <wp:docPr id="20" name="Picture 20"/>
             <wp:cNvGraphicFramePr>
               <a:graphicFrameLocks xmlns:a="http://schemas.openxmlformats.org/drawingml/2006/main" noChangeAspect="1"/>
@@ -6949,7 +8634,7 @@
                   <pic:spPr bwMode="auto">
                     <a:xfrm>
                       <a:off x="0" y="0"/>
-                      <a:ext cx="6035563" cy="3497883"/>
+                      <a:ext cx="5593239" cy="3241536"/>
                     </a:xfrm>
                     <a:prstGeom prst="rect">
                       <a:avLst/>
@@ -7300,7 +8985,7 @@
           <w:szCs w:val="22"/>
         </w:rPr>
       </w:pPr>
-      <w:bookmarkStart w:id="11" w:name="_Toc42218133"/>
+      <w:bookmarkStart w:id="15" w:name="_Toc42218133"/>
       <w:r>
         <w:rPr>
           <w:rFonts w:ascii="Ubuntu Light" w:hAnsi="Ubuntu Light" w:cstheme="majorHAnsi"/>
@@ -7311,7 +8996,7 @@
         </w:rPr>
         <w:t>Crime per Police District:</w:t>
       </w:r>
-      <w:bookmarkEnd w:id="11"/>
+      <w:bookmarkEnd w:id="15"/>
     </w:p>
     <w:p>
       <w:pPr>
@@ -7448,7 +9133,7 @@
           <w:szCs w:val="22"/>
         </w:rPr>
       </w:pPr>
-      <w:bookmarkStart w:id="12" w:name="_Toc42218134"/>
+      <w:bookmarkStart w:id="16" w:name="_Toc42218134"/>
       <w:r>
         <w:rPr>
           <w:rFonts w:ascii="Ubuntu Light" w:hAnsi="Ubuntu Light" w:cstheme="majorHAnsi"/>
@@ -7460,7 +9145,7 @@
         <w:lastRenderedPageBreak/>
         <w:t>Word-Cloud</w:t>
       </w:r>
-      <w:bookmarkEnd w:id="12"/>
+      <w:bookmarkEnd w:id="16"/>
     </w:p>
     <w:p>
       <w:pPr>
@@ -7521,9 +9206,9 @@
           <w:noProof/>
         </w:rPr>
         <w:drawing>
-          <wp:inline distT="0" distB="0" distL="0" distR="0" wp14:anchorId="3B939056" wp14:editId="27150896">
-            <wp:extent cx="6134632" cy="4541914"/>
-            <wp:effectExtent l="0" t="0" r="0" b="0"/>
+          <wp:inline distT="0" distB="0" distL="0" distR="0" wp14:anchorId="3B939056" wp14:editId="43C1E122">
+            <wp:extent cx="5524500" cy="4090189"/>
+            <wp:effectExtent l="0" t="0" r="0" b="5715"/>
             <wp:docPr id="16" name="Picture 16"/>
             <wp:cNvGraphicFramePr>
               <a:graphicFrameLocks xmlns:a="http://schemas.openxmlformats.org/drawingml/2006/main" noChangeAspect="1"/>
@@ -7544,7 +9229,7 @@
                   <pic:spPr>
                     <a:xfrm>
                       <a:off x="0" y="0"/>
-                      <a:ext cx="6134632" cy="4541914"/>
+                      <a:ext cx="5541072" cy="4102458"/>
                     </a:xfrm>
                     <a:prstGeom prst="rect">
                       <a:avLst/>
@@ -7559,1605 +9244,9 @@
     </w:p>
     <w:p>
       <w:pPr>
-        <w:pStyle w:val="NoSpacing"/>
-        <w:ind w:left="720"/>
-        <w:rPr>
-          <w:rFonts w:ascii="Ubuntu Light" w:hAnsi="Ubuntu Light"/>
-        </w:rPr>
-      </w:pPr>
-    </w:p>
-    <w:p>
-      <w:pPr>
-        <w:pStyle w:val="NoSpacing"/>
-        <w:ind w:left="720"/>
-        <w:rPr>
-          <w:rFonts w:ascii="Ubuntu Light" w:hAnsi="Ubuntu Light"/>
-        </w:rPr>
-      </w:pPr>
-    </w:p>
-    <w:p>
-      <w:pPr>
-        <w:pStyle w:val="Heading2"/>
-        <w:numPr>
-          <w:ilvl w:val="0"/>
-          <w:numId w:val="7"/>
-        </w:numPr>
+        <w:pStyle w:val="Heading1"/>
         <w:spacing w:line="360" w:lineRule="auto"/>
         <w:rPr>
-          <w:rFonts w:ascii="Ubuntu" w:hAnsi="Ubuntu"/>
-        </w:rPr>
-      </w:pPr>
-      <w:bookmarkStart w:id="13" w:name="_Toc42218135"/>
-      <w:r>
-        <w:rPr>
-          <w:rFonts w:ascii="Ubuntu" w:hAnsi="Ubuntu"/>
-        </w:rPr>
-        <w:t>Modelling</w:t>
-      </w:r>
-      <w:bookmarkEnd w:id="13"/>
-    </w:p>
-    <w:p>
-      <w:pPr>
-        <w:ind w:left="720"/>
-        <w:rPr>
-          <w:rFonts w:ascii="Ubuntu Light" w:hAnsi="Ubuntu Light"/>
-        </w:rPr>
-      </w:pPr>
-      <w:r>
-        <w:rPr>
-          <w:rFonts w:ascii="Ubuntu Light" w:hAnsi="Ubuntu Light"/>
-        </w:rPr>
-        <w:t xml:space="preserve">There are </w:t>
-      </w:r>
-      <w:r>
-        <w:rPr>
-          <w:rFonts w:ascii="Ubuntu Light" w:hAnsi="Ubuntu Light"/>
-        </w:rPr>
-        <w:t xml:space="preserve">13 features/attributes in our prepared dataset. We need to effectively identify the features that has a direct impact on the Crime categories. We need to </w:t>
-      </w:r>
-      <w:r>
-        <w:rPr>
-          <w:rFonts w:ascii="Ubuntu Light" w:hAnsi="Ubuntu Light"/>
-        </w:rPr>
-        <w:t>narrow down our</w:t>
-      </w:r>
-      <w:r>
-        <w:rPr>
-          <w:rFonts w:ascii="Ubuntu Light" w:hAnsi="Ubuntu Light"/>
-        </w:rPr>
-        <w:t xml:space="preserve"> analysis to find the right features which influence the categories of crime.</w:t>
-      </w:r>
-    </w:p>
-    <w:p>
-      <w:pPr>
-        <w:pStyle w:val="NoSpacing"/>
-        <w:ind w:left="720"/>
-        <w:jc w:val="both"/>
-        <w:rPr>
-          <w:rFonts w:ascii="Ubuntu Light" w:hAnsi="Ubuntu Light"/>
-        </w:rPr>
-      </w:pPr>
-      <w:r>
-        <w:rPr>
-          <w:rFonts w:ascii="Ubuntu Light" w:hAnsi="Ubuntu Light"/>
-        </w:rPr>
-        <w:t xml:space="preserve">We can classify the crime based on the time and location of the incident, so we can only include those parameters that is associated with the location and time. </w:t>
-      </w:r>
-      <w:r>
-        <w:rPr>
-          <w:rFonts w:ascii="Ubuntu Light" w:hAnsi="Ubuntu Light"/>
-        </w:rPr>
-        <w:t>Let’s</w:t>
-      </w:r>
-      <w:r>
-        <w:rPr>
-          <w:rFonts w:ascii="Ubuntu Light" w:hAnsi="Ubuntu Light"/>
-        </w:rPr>
-        <w:t xml:space="preserve"> narrow down parameters to </w:t>
-      </w:r>
-    </w:p>
-    <w:p>
-      <w:pPr>
-        <w:pStyle w:val="NoSpacing"/>
-        <w:numPr>
-          <w:ilvl w:val="2"/>
-          <w:numId w:val="6"/>
-        </w:numPr>
-        <w:jc w:val="both"/>
-        <w:rPr>
-          <w:rFonts w:ascii="Ubuntu Light" w:hAnsi="Ubuntu Light"/>
-        </w:rPr>
-      </w:pPr>
-      <w:r>
-        <w:rPr>
-          <w:rFonts w:ascii="Ubuntu Light" w:hAnsi="Ubuntu Light"/>
-        </w:rPr>
-        <w:t>Location (Latitude and Longitude, Police District)</w:t>
-      </w:r>
-    </w:p>
-    <w:p>
-      <w:pPr>
-        <w:pStyle w:val="NoSpacing"/>
-        <w:numPr>
-          <w:ilvl w:val="2"/>
-          <w:numId w:val="6"/>
-        </w:numPr>
-        <w:jc w:val="both"/>
-        <w:rPr>
-          <w:rFonts w:ascii="Ubuntu Light" w:hAnsi="Ubuntu Light"/>
-        </w:rPr>
-      </w:pPr>
-      <w:r>
-        <w:rPr>
-          <w:rFonts w:ascii="Ubuntu Light" w:hAnsi="Ubuntu Light"/>
-        </w:rPr>
-        <w:t xml:space="preserve">Time (Year, Month and </w:t>
-      </w:r>
-      <w:r>
-        <w:rPr>
-          <w:rFonts w:ascii="Ubuntu Light" w:hAnsi="Ubuntu Light"/>
-        </w:rPr>
-        <w:t>Time</w:t>
-      </w:r>
-      <w:r>
-        <w:rPr>
-          <w:rFonts w:ascii="Ubuntu Light" w:hAnsi="Ubuntu Light"/>
-        </w:rPr>
-        <w:t xml:space="preserve">) </w:t>
-      </w:r>
-    </w:p>
-    <w:p>
-      <w:pPr>
-        <w:pStyle w:val="NoSpacing"/>
-        <w:ind w:left="720"/>
-        <w:jc w:val="both"/>
-        <w:rPr>
-          <w:rFonts w:ascii="Ubuntu Light" w:hAnsi="Ubuntu Light"/>
-        </w:rPr>
-      </w:pPr>
-    </w:p>
-    <w:p>
-      <w:pPr>
-        <w:pStyle w:val="NoSpacing"/>
-        <w:ind w:left="720"/>
-        <w:jc w:val="both"/>
-        <w:rPr>
-          <w:rFonts w:ascii="Ubuntu Light" w:hAnsi="Ubuntu Light"/>
-        </w:rPr>
-      </w:pPr>
-      <w:r>
-        <w:rPr>
-          <w:rFonts w:ascii="Ubuntu Light" w:hAnsi="Ubuntu Light"/>
-        </w:rPr>
-        <w:t>Aim of the project is to effectively classify a category of crime at a given time and location. A model can be built to achieve this.</w:t>
-      </w:r>
-    </w:p>
-    <w:p>
-      <w:pPr>
-        <w:pStyle w:val="NoSpacing"/>
-        <w:ind w:left="720"/>
-        <w:jc w:val="both"/>
-        <w:rPr>
-          <w:rFonts w:ascii="Ubuntu Light" w:hAnsi="Ubuntu Light"/>
-        </w:rPr>
-      </w:pPr>
-    </w:p>
-    <w:p>
-      <w:pPr>
-        <w:pStyle w:val="NoSpacing"/>
-        <w:ind w:left="720"/>
-        <w:jc w:val="both"/>
-        <w:rPr>
-          <w:rFonts w:ascii="Ubuntu Light" w:hAnsi="Ubuntu Light"/>
-        </w:rPr>
-      </w:pPr>
-      <w:r>
-        <w:rPr>
-          <w:rFonts w:ascii="Ubuntu Light" w:hAnsi="Ubuntu Light"/>
-        </w:rPr>
-        <w:t>Since this is under a classification problem, we can use multiple models like</w:t>
-      </w:r>
-    </w:p>
-    <w:p>
-      <w:pPr>
-        <w:pStyle w:val="NoSpacing"/>
-        <w:ind w:left="720"/>
-        <w:jc w:val="both"/>
-        <w:rPr>
-          <w:rFonts w:ascii="Ubuntu Light" w:hAnsi="Ubuntu Light"/>
-        </w:rPr>
-      </w:pPr>
-    </w:p>
-    <w:p>
-      <w:pPr>
-        <w:pStyle w:val="NoSpacing"/>
-        <w:numPr>
-          <w:ilvl w:val="0"/>
-          <w:numId w:val="8"/>
-        </w:numPr>
-        <w:jc w:val="both"/>
-        <w:rPr>
-          <w:rFonts w:ascii="Ubuntu Light" w:hAnsi="Ubuntu Light"/>
-        </w:rPr>
-      </w:pPr>
-      <w:r>
-        <w:rPr>
-          <w:rFonts w:ascii="Ubuntu Light" w:hAnsi="Ubuntu Light"/>
-        </w:rPr>
-        <w:t>K-Nearest Neighbour</w:t>
-      </w:r>
-    </w:p>
-    <w:p>
-      <w:pPr>
-        <w:pStyle w:val="NoSpacing"/>
-        <w:numPr>
-          <w:ilvl w:val="0"/>
-          <w:numId w:val="8"/>
-        </w:numPr>
-        <w:jc w:val="both"/>
-        <w:rPr>
-          <w:rFonts w:ascii="Ubuntu Light" w:hAnsi="Ubuntu Light"/>
-        </w:rPr>
-      </w:pPr>
-      <w:r>
-        <w:rPr>
-          <w:rFonts w:ascii="Ubuntu Light" w:hAnsi="Ubuntu Light"/>
-        </w:rPr>
-        <w:t xml:space="preserve">Decision </w:t>
-      </w:r>
-      <w:r>
-        <w:rPr>
-          <w:rFonts w:ascii="Ubuntu Light" w:hAnsi="Ubuntu Light"/>
-        </w:rPr>
-        <w:t>Tree</w:t>
-      </w:r>
-    </w:p>
-    <w:p>
-      <w:pPr>
-        <w:pStyle w:val="NoSpacing"/>
-        <w:numPr>
-          <w:ilvl w:val="0"/>
-          <w:numId w:val="8"/>
-        </w:numPr>
-        <w:jc w:val="both"/>
-        <w:rPr>
-          <w:rFonts w:ascii="Ubuntu Light" w:hAnsi="Ubuntu Light"/>
-        </w:rPr>
-      </w:pPr>
-      <w:r>
-        <w:rPr>
-          <w:rFonts w:ascii="Ubuntu Light" w:hAnsi="Ubuntu Light"/>
-        </w:rPr>
-        <w:t>Logistic Regression</w:t>
-      </w:r>
-    </w:p>
-    <w:p>
-      <w:pPr>
-        <w:pStyle w:val="NoSpacing"/>
-        <w:numPr>
-          <w:ilvl w:val="0"/>
-          <w:numId w:val="8"/>
-        </w:numPr>
-        <w:jc w:val="both"/>
-        <w:rPr>
-          <w:rFonts w:ascii="Ubuntu Light" w:hAnsi="Ubuntu Light"/>
-        </w:rPr>
-      </w:pPr>
-      <w:r>
-        <w:rPr>
-          <w:rFonts w:ascii="Ubuntu Light" w:hAnsi="Ubuntu Light"/>
-        </w:rPr>
-        <w:t>Support Vector Machine etc</w:t>
-      </w:r>
-    </w:p>
-    <w:p>
-      <w:pPr>
-        <w:pStyle w:val="Heading3"/>
-        <w:spacing w:line="360" w:lineRule="auto"/>
-        <w:ind w:firstLine="720"/>
-        <w:rPr>
-          <w:rFonts w:ascii="Ubuntu Light" w:hAnsi="Ubuntu Light" w:cstheme="majorHAnsi"/>
-          <w:b/>
-          <w:bCs/>
-          <w:sz w:val="22"/>
-          <w:szCs w:val="22"/>
-        </w:rPr>
-      </w:pPr>
-      <w:bookmarkStart w:id="14" w:name="_Toc42218136"/>
-      <w:r>
-        <w:rPr>
-          <w:rFonts w:ascii="Ubuntu Light" w:hAnsi="Ubuntu Light" w:cstheme="majorHAnsi"/>
-          <w:b/>
-          <w:bCs/>
-          <w:sz w:val="22"/>
-          <w:szCs w:val="22"/>
-        </w:rPr>
-        <w:lastRenderedPageBreak/>
-        <w:t>K-Nearest Neighbour</w:t>
-      </w:r>
-      <w:bookmarkEnd w:id="14"/>
-    </w:p>
-    <w:p>
-      <w:pPr>
-        <w:ind w:left="720"/>
-        <w:rPr>
-          <w:rFonts w:ascii="Ubuntu Light" w:hAnsi="Ubuntu Light"/>
-        </w:rPr>
-      </w:pPr>
-      <w:r>
-        <w:rPr>
-          <w:rFonts w:ascii="Ubuntu Light" w:hAnsi="Ubuntu Light"/>
-        </w:rPr>
-        <w:t xml:space="preserve">The Pre-processing of data is done to convert the </w:t>
-      </w:r>
-      <w:r>
-        <w:rPr>
-          <w:rFonts w:ascii="Ubuntu Light" w:hAnsi="Ubuntu Light"/>
-        </w:rPr>
-        <w:t>categorical data into numeric data. Further data is split into train and test data for both X (Dependant) and Y (Target) variable types.</w:t>
-      </w:r>
-    </w:p>
-    <w:p>
-      <w:pPr>
-        <w:ind w:left="720"/>
-        <w:rPr>
-          <w:rFonts w:ascii="Ubuntu Light" w:hAnsi="Ubuntu Light"/>
-        </w:rPr>
-      </w:pPr>
-      <w:r>
-        <w:rPr>
-          <w:rFonts w:ascii="Ubuntu Light" w:hAnsi="Ubuntu Light"/>
-        </w:rPr>
-        <w:t>K value is found to be 9 with 0.25 accuracy</w:t>
-      </w:r>
-    </w:p>
-    <w:p>
-      <w:pPr>
-        <w:ind w:left="720"/>
-        <w:rPr>
-          <w:rFonts w:ascii="Ubuntu Light" w:hAnsi="Ubuntu Light"/>
-        </w:rPr>
-      </w:pPr>
-      <w:r>
-        <w:rPr>
-          <w:rFonts w:ascii="Ubuntu Light" w:hAnsi="Ubuntu Light"/>
-        </w:rPr>
-        <w:t xml:space="preserve">Train and test accuracy score </w:t>
-      </w:r>
-      <w:r>
-        <w:rPr>
-          <w:rFonts w:ascii="Ubuntu Light" w:hAnsi="Ubuntu Light"/>
-        </w:rPr>
-        <w:t>are</w:t>
-      </w:r>
-      <w:r>
-        <w:rPr>
-          <w:rFonts w:ascii="Ubuntu Light" w:hAnsi="Ubuntu Light"/>
-        </w:rPr>
-        <w:t xml:space="preserve"> calculated and F1 accuracy score is arrived.</w:t>
-      </w:r>
-    </w:p>
-    <w:tbl>
-      <w:tblPr>
-        <w:tblStyle w:val="TableGrid"/>
-        <w:tblW w:w="0" w:type="auto"/>
-        <w:jc w:val="center"/>
-        <w:tblBorders>
-          <w:top w:val="single" w:sz="4" w:space="0" w:color="808080" w:themeColor="background1" w:themeShade="80"/>
-          <w:left w:val="single" w:sz="4" w:space="0" w:color="808080" w:themeColor="background1" w:themeShade="80"/>
-          <w:bottom w:val="single" w:sz="4" w:space="0" w:color="808080" w:themeColor="background1" w:themeShade="80"/>
-          <w:right w:val="single" w:sz="4" w:space="0" w:color="808080" w:themeColor="background1" w:themeShade="80"/>
-          <w:insideH w:val="single" w:sz="4" w:space="0" w:color="808080" w:themeColor="background1" w:themeShade="80"/>
-          <w:insideV w:val="single" w:sz="4" w:space="0" w:color="808080" w:themeColor="background1" w:themeShade="80"/>
-        </w:tblBorders>
-        <w:tblLook w:val="04A0" w:firstRow="1" w:lastRow="0" w:firstColumn="1" w:lastColumn="0" w:noHBand="0" w:noVBand="1"/>
-      </w:tblPr>
-      <w:tblGrid>
-        <w:gridCol w:w="2934"/>
-        <w:gridCol w:w="1885"/>
-      </w:tblGrid>
-      <w:tr>
-        <w:trPr>
-          <w:trHeight w:val="340"/>
-          <w:jc w:val="center"/>
-        </w:trPr>
-        <w:tc>
-          <w:tcPr>
-            <w:tcW w:w="2934" w:type="dxa"/>
-          </w:tcPr>
-          <w:p>
-            <w:pPr>
-              <w:jc w:val="center"/>
-              <w:rPr>
-                <w:rFonts w:ascii="Ubuntu Light" w:hAnsi="Ubuntu Light"/>
-                <w:b/>
-                <w:bCs/>
-              </w:rPr>
-            </w:pPr>
-            <w:r>
-              <w:rPr>
-                <w:rFonts w:ascii="Ubuntu Light" w:hAnsi="Ubuntu Light"/>
-                <w:b/>
-                <w:bCs/>
-              </w:rPr>
-              <w:t>Train set Accuracy</w:t>
-            </w:r>
-          </w:p>
-        </w:tc>
-        <w:tc>
-          <w:tcPr>
-            <w:tcW w:w="1885" w:type="dxa"/>
-          </w:tcPr>
-          <w:p>
-            <w:pPr>
-              <w:jc w:val="center"/>
-              <w:rPr>
-                <w:rFonts w:ascii="Ubuntu Light" w:hAnsi="Ubuntu Light"/>
-                <w:b/>
-                <w:bCs/>
-              </w:rPr>
-            </w:pPr>
-            <w:r>
-              <w:rPr>
-                <w:rFonts w:ascii="Ubuntu Light" w:hAnsi="Ubuntu Light"/>
-                <w:b/>
-                <w:bCs/>
-              </w:rPr>
-              <w:t>0.3</w:t>
-            </w:r>
-            <w:r>
-              <w:rPr>
-                <w:rFonts w:ascii="Ubuntu Light" w:hAnsi="Ubuntu Light"/>
-                <w:b/>
-                <w:bCs/>
-              </w:rPr>
-              <w:t>547</w:t>
-            </w:r>
-          </w:p>
-        </w:tc>
-      </w:tr>
-      <w:tr>
-        <w:trPr>
-          <w:trHeight w:val="340"/>
-          <w:jc w:val="center"/>
-        </w:trPr>
-        <w:tc>
-          <w:tcPr>
-            <w:tcW w:w="2934" w:type="dxa"/>
-          </w:tcPr>
-          <w:p>
-            <w:pPr>
-              <w:jc w:val="center"/>
-              <w:rPr>
-                <w:rFonts w:ascii="Ubuntu Light" w:hAnsi="Ubuntu Light"/>
-                <w:b/>
-                <w:bCs/>
-              </w:rPr>
-            </w:pPr>
-            <w:r>
-              <w:rPr>
-                <w:rFonts w:ascii="Ubuntu Light" w:hAnsi="Ubuntu Light"/>
-                <w:b/>
-                <w:bCs/>
-              </w:rPr>
-              <w:t>Test set Accuracy</w:t>
-            </w:r>
-          </w:p>
-        </w:tc>
-        <w:tc>
-          <w:tcPr>
-            <w:tcW w:w="1885" w:type="dxa"/>
-          </w:tcPr>
-          <w:p>
-            <w:pPr>
-              <w:jc w:val="center"/>
-              <w:rPr>
-                <w:rFonts w:ascii="Ubuntu Light" w:hAnsi="Ubuntu Light"/>
-                <w:b/>
-                <w:bCs/>
-              </w:rPr>
-            </w:pPr>
-            <w:r>
-              <w:rPr>
-                <w:rFonts w:ascii="Ubuntu Light" w:hAnsi="Ubuntu Light"/>
-                <w:b/>
-                <w:bCs/>
-              </w:rPr>
-              <w:t>0.</w:t>
-            </w:r>
-            <w:r>
-              <w:rPr>
-                <w:rFonts w:ascii="Ubuntu Light" w:hAnsi="Ubuntu Light"/>
-                <w:b/>
-                <w:bCs/>
-              </w:rPr>
-              <w:t>2472</w:t>
-            </w:r>
-          </w:p>
-        </w:tc>
-      </w:tr>
-      <w:tr>
-        <w:trPr>
-          <w:trHeight w:val="340"/>
-          <w:jc w:val="center"/>
-        </w:trPr>
-        <w:tc>
-          <w:tcPr>
-            <w:tcW w:w="2934" w:type="dxa"/>
-          </w:tcPr>
-          <w:p>
-            <w:pPr>
-              <w:jc w:val="center"/>
-              <w:rPr>
-                <w:rFonts w:ascii="Ubuntu Light" w:hAnsi="Ubuntu Light"/>
-                <w:b/>
-                <w:bCs/>
-              </w:rPr>
-            </w:pPr>
-            <w:r>
-              <w:rPr>
-                <w:rFonts w:ascii="Ubuntu Light" w:hAnsi="Ubuntu Light"/>
-                <w:b/>
-                <w:bCs/>
-              </w:rPr>
-              <w:t>F1 Accuracy</w:t>
-            </w:r>
-          </w:p>
-        </w:tc>
-        <w:tc>
-          <w:tcPr>
-            <w:tcW w:w="1885" w:type="dxa"/>
-          </w:tcPr>
-          <w:p>
-            <w:pPr>
-              <w:jc w:val="center"/>
-              <w:rPr>
-                <w:rFonts w:ascii="Ubuntu Light" w:hAnsi="Ubuntu Light"/>
-                <w:b/>
-                <w:bCs/>
-              </w:rPr>
-            </w:pPr>
-            <w:r>
-              <w:rPr>
-                <w:rFonts w:ascii="Ubuntu Light" w:hAnsi="Ubuntu Light"/>
-                <w:b/>
-                <w:bCs/>
-              </w:rPr>
-              <w:t>0.1</w:t>
-            </w:r>
-            <w:r>
-              <w:rPr>
-                <w:rFonts w:ascii="Ubuntu Light" w:hAnsi="Ubuntu Light"/>
-                <w:b/>
-                <w:bCs/>
-              </w:rPr>
-              <w:t>714</w:t>
-            </w:r>
-          </w:p>
-        </w:tc>
-      </w:tr>
-      <w:tr>
-        <w:trPr>
-          <w:trHeight w:val="340"/>
-          <w:jc w:val="center"/>
-        </w:trPr>
-        <w:tc>
-          <w:tcPr>
-            <w:tcW w:w="2934" w:type="dxa"/>
-          </w:tcPr>
-          <w:p>
-            <w:pPr>
-              <w:jc w:val="center"/>
-              <w:rPr>
-                <w:rFonts w:ascii="Ubuntu Light" w:hAnsi="Ubuntu Light"/>
-                <w:b/>
-                <w:bCs/>
-              </w:rPr>
-            </w:pPr>
-            <w:r>
-              <w:rPr>
-                <w:rFonts w:ascii="Ubuntu Light" w:hAnsi="Ubuntu Light"/>
-                <w:b/>
-                <w:bCs/>
-              </w:rPr>
-              <w:t>Jaccard Index Score</w:t>
-            </w:r>
-          </w:p>
-        </w:tc>
-        <w:tc>
-          <w:tcPr>
-            <w:tcW w:w="1885" w:type="dxa"/>
-          </w:tcPr>
-          <w:p>
-            <w:pPr>
-              <w:jc w:val="center"/>
-              <w:rPr>
-                <w:rFonts w:ascii="Ubuntu Light" w:hAnsi="Ubuntu Light"/>
-                <w:b/>
-                <w:bCs/>
-              </w:rPr>
-            </w:pPr>
-            <w:r>
-              <w:rPr>
-                <w:rFonts w:ascii="Ubuntu Light" w:hAnsi="Ubuntu Light"/>
-                <w:b/>
-                <w:bCs/>
-              </w:rPr>
-              <w:t>0.</w:t>
-            </w:r>
-            <w:r>
-              <w:rPr>
-                <w:rFonts w:ascii="Ubuntu Light" w:hAnsi="Ubuntu Light"/>
-                <w:b/>
-                <w:bCs/>
-              </w:rPr>
-              <w:t>2472</w:t>
-            </w:r>
-          </w:p>
-        </w:tc>
-      </w:tr>
-    </w:tbl>
-    <w:p/>
-    <w:p>
-      <w:pPr>
-        <w:pStyle w:val="Heading3"/>
-        <w:spacing w:line="360" w:lineRule="auto"/>
-        <w:ind w:firstLine="720"/>
-        <w:rPr>
-          <w:rFonts w:ascii="Ubuntu Light" w:hAnsi="Ubuntu Light" w:cstheme="majorHAnsi"/>
-          <w:b/>
-          <w:bCs/>
-          <w:sz w:val="22"/>
-          <w:szCs w:val="22"/>
-        </w:rPr>
-      </w:pPr>
-      <w:bookmarkStart w:id="15" w:name="_Toc42218137"/>
-      <w:r>
-        <w:rPr>
-          <w:rFonts w:ascii="Ubuntu Light" w:hAnsi="Ubuntu Light" w:cstheme="majorHAnsi"/>
-          <w:b/>
-          <w:bCs/>
-          <w:sz w:val="22"/>
-          <w:szCs w:val="22"/>
-        </w:rPr>
-        <w:t>Deci</w:t>
-      </w:r>
-      <w:r>
-        <w:rPr>
-          <w:rFonts w:ascii="Ubuntu Light" w:hAnsi="Ubuntu Light" w:cstheme="majorHAnsi"/>
-          <w:b/>
-          <w:bCs/>
-          <w:sz w:val="22"/>
-          <w:szCs w:val="22"/>
-        </w:rPr>
-        <w:t>sion Tree</w:t>
-      </w:r>
-      <w:bookmarkEnd w:id="15"/>
-    </w:p>
-    <w:p>
-      <w:pPr>
-        <w:ind w:left="720"/>
-        <w:rPr>
-          <w:rFonts w:ascii="Ubuntu Light" w:hAnsi="Ubuntu Light"/>
-        </w:rPr>
-      </w:pPr>
-      <w:r>
-        <w:rPr>
-          <w:rFonts w:ascii="Ubuntu Light" w:hAnsi="Ubuntu Light"/>
-        </w:rPr>
-        <w:t>Decision</w:t>
-      </w:r>
-      <w:r>
-        <w:rPr>
-          <w:rFonts w:ascii="Ubuntu Light" w:hAnsi="Ubuntu Light"/>
-        </w:rPr>
-        <w:t xml:space="preserve"> Tree modelling is done with </w:t>
-      </w:r>
-      <w:r>
-        <w:rPr>
-          <w:rFonts w:ascii="Ubuntu Light" w:hAnsi="Ubuntu Light"/>
-        </w:rPr>
-        <w:t>criterion=</w:t>
-      </w:r>
-      <w:r>
-        <w:rPr>
-          <w:rFonts w:ascii="Arial" w:hAnsi="Arial" w:cs="Arial"/>
-        </w:rPr>
-        <w:t>​</w:t>
-      </w:r>
-      <w:r>
-        <w:rPr>
-          <w:rFonts w:ascii="Ubuntu Light" w:hAnsi="Ubuntu Light"/>
-        </w:rPr>
-        <w:t>gini</w:t>
-      </w:r>
-      <w:r>
-        <w:rPr>
-          <w:rFonts w:ascii="Ubuntu Light" w:hAnsi="Ubuntu Light"/>
-        </w:rPr>
-        <w:t xml:space="preserve"> and depth value of 80 to achieve the proper results. </w:t>
-      </w:r>
-    </w:p>
-    <w:tbl>
-      <w:tblPr>
-        <w:tblStyle w:val="TableGrid"/>
-        <w:tblW w:w="0" w:type="auto"/>
-        <w:jc w:val="center"/>
-        <w:tblBorders>
-          <w:top w:val="single" w:sz="4" w:space="0" w:color="808080" w:themeColor="background1" w:themeShade="80"/>
-          <w:left w:val="single" w:sz="4" w:space="0" w:color="808080" w:themeColor="background1" w:themeShade="80"/>
-          <w:bottom w:val="single" w:sz="4" w:space="0" w:color="808080" w:themeColor="background1" w:themeShade="80"/>
-          <w:right w:val="single" w:sz="4" w:space="0" w:color="808080" w:themeColor="background1" w:themeShade="80"/>
-          <w:insideH w:val="single" w:sz="4" w:space="0" w:color="808080" w:themeColor="background1" w:themeShade="80"/>
-          <w:insideV w:val="single" w:sz="4" w:space="0" w:color="808080" w:themeColor="background1" w:themeShade="80"/>
-        </w:tblBorders>
-        <w:tblLook w:val="04A0" w:firstRow="1" w:lastRow="0" w:firstColumn="1" w:lastColumn="0" w:noHBand="0" w:noVBand="1"/>
-      </w:tblPr>
-      <w:tblGrid>
-        <w:gridCol w:w="2934"/>
-        <w:gridCol w:w="1885"/>
-      </w:tblGrid>
-      <w:tr>
-        <w:trPr>
-          <w:trHeight w:val="340"/>
-          <w:jc w:val="center"/>
-        </w:trPr>
-        <w:tc>
-          <w:tcPr>
-            <w:tcW w:w="2934" w:type="dxa"/>
-          </w:tcPr>
-          <w:p>
-            <w:pPr>
-              <w:jc w:val="center"/>
-              <w:rPr>
-                <w:rFonts w:ascii="Ubuntu Light" w:hAnsi="Ubuntu Light"/>
-                <w:b/>
-                <w:bCs/>
-              </w:rPr>
-            </w:pPr>
-            <w:r>
-              <w:rPr>
-                <w:rFonts w:ascii="Ubuntu Light" w:hAnsi="Ubuntu Light"/>
-                <w:b/>
-                <w:bCs/>
-              </w:rPr>
-              <w:t>Decision</w:t>
-            </w:r>
-            <w:r>
-              <w:rPr>
-                <w:rFonts w:ascii="Ubuntu Light" w:hAnsi="Ubuntu Light"/>
-                <w:b/>
-                <w:bCs/>
-              </w:rPr>
-              <w:t xml:space="preserve"> </w:t>
-            </w:r>
-            <w:r>
-              <w:rPr>
-                <w:rFonts w:ascii="Ubuntu Light" w:hAnsi="Ubuntu Light"/>
-                <w:b/>
-                <w:bCs/>
-              </w:rPr>
-              <w:t>Trees’ Accuracy</w:t>
-            </w:r>
-          </w:p>
-        </w:tc>
-        <w:tc>
-          <w:tcPr>
-            <w:tcW w:w="1885" w:type="dxa"/>
-          </w:tcPr>
-          <w:p>
-            <w:pPr>
-              <w:jc w:val="center"/>
-              <w:rPr>
-                <w:rFonts w:ascii="Ubuntu Light" w:hAnsi="Ubuntu Light"/>
-                <w:b/>
-                <w:bCs/>
-              </w:rPr>
-            </w:pPr>
-            <w:r>
-              <w:rPr>
-                <w:rFonts w:ascii="Ubuntu Light" w:hAnsi="Ubuntu Light"/>
-                <w:b/>
-                <w:bCs/>
-              </w:rPr>
-              <w:t>0.2447</w:t>
-            </w:r>
-          </w:p>
-        </w:tc>
-      </w:tr>
-      <w:tr>
-        <w:trPr>
-          <w:trHeight w:val="340"/>
-          <w:jc w:val="center"/>
-        </w:trPr>
-        <w:tc>
-          <w:tcPr>
-            <w:tcW w:w="2934" w:type="dxa"/>
-          </w:tcPr>
-          <w:p>
-            <w:pPr>
-              <w:jc w:val="center"/>
-              <w:rPr>
-                <w:rFonts w:ascii="Ubuntu Light" w:hAnsi="Ubuntu Light"/>
-                <w:b/>
-                <w:bCs/>
-              </w:rPr>
-            </w:pPr>
-            <w:r>
-              <w:rPr>
-                <w:rFonts w:ascii="Ubuntu Light" w:hAnsi="Ubuntu Light"/>
-                <w:b/>
-                <w:bCs/>
-              </w:rPr>
-              <w:t>Jaccard Index Score</w:t>
-            </w:r>
-          </w:p>
-        </w:tc>
-        <w:tc>
-          <w:tcPr>
-            <w:tcW w:w="1885" w:type="dxa"/>
-          </w:tcPr>
-          <w:p>
-            <w:pPr>
-              <w:jc w:val="center"/>
-              <w:rPr>
-                <w:rFonts w:ascii="Ubuntu Light" w:hAnsi="Ubuntu Light"/>
-                <w:b/>
-                <w:bCs/>
-              </w:rPr>
-            </w:pPr>
-            <w:r>
-              <w:rPr>
-                <w:rFonts w:ascii="Ubuntu Light" w:hAnsi="Ubuntu Light"/>
-                <w:b/>
-                <w:bCs/>
-              </w:rPr>
-              <w:t>0.</w:t>
-            </w:r>
-            <w:r>
-              <w:rPr>
-                <w:rFonts w:ascii="Ubuntu Light" w:hAnsi="Ubuntu Light"/>
-                <w:b/>
-                <w:bCs/>
-              </w:rPr>
-              <w:t xml:space="preserve"> 2447</w:t>
-            </w:r>
-          </w:p>
-        </w:tc>
-      </w:tr>
-    </w:tbl>
-    <w:p/>
-    <w:p>
-      <w:pPr>
-        <w:pStyle w:val="Heading3"/>
-        <w:spacing w:line="360" w:lineRule="auto"/>
-        <w:ind w:firstLine="720"/>
-        <w:rPr>
-          <w:rFonts w:ascii="Ubuntu Light" w:hAnsi="Ubuntu Light" w:cstheme="majorHAnsi"/>
-          <w:b/>
-          <w:bCs/>
-          <w:sz w:val="22"/>
-          <w:szCs w:val="22"/>
-        </w:rPr>
-      </w:pPr>
-      <w:bookmarkStart w:id="16" w:name="_Toc42218138"/>
-      <w:r>
-        <w:rPr>
-          <w:rFonts w:ascii="Ubuntu Light" w:hAnsi="Ubuntu Light" w:cstheme="majorHAnsi"/>
-          <w:b/>
-          <w:bCs/>
-          <w:sz w:val="22"/>
-          <w:szCs w:val="22"/>
-        </w:rPr>
-        <w:t>Logistic Regression</w:t>
-      </w:r>
-      <w:bookmarkEnd w:id="16"/>
-    </w:p>
-    <w:p>
-      <w:pPr>
-        <w:ind w:firstLine="720"/>
-        <w:rPr>
-          <w:rFonts w:ascii="Ubuntu Light" w:hAnsi="Ubuntu Light"/>
-        </w:rPr>
-      </w:pPr>
-      <w:r>
-        <w:rPr>
-          <w:rFonts w:ascii="Ubuntu Light" w:hAnsi="Ubuntu Light"/>
-        </w:rPr>
-        <w:t>Logistic Regression modelling is carried out with the data and it was found as below:</w:t>
-      </w:r>
-    </w:p>
-    <w:tbl>
-      <w:tblPr>
-        <w:tblStyle w:val="TableGrid"/>
-        <w:tblW w:w="0" w:type="auto"/>
-        <w:jc w:val="center"/>
-        <w:tblBorders>
-          <w:top w:val="single" w:sz="4" w:space="0" w:color="808080" w:themeColor="background1" w:themeShade="80"/>
-          <w:left w:val="single" w:sz="4" w:space="0" w:color="808080" w:themeColor="background1" w:themeShade="80"/>
-          <w:bottom w:val="single" w:sz="4" w:space="0" w:color="808080" w:themeColor="background1" w:themeShade="80"/>
-          <w:right w:val="single" w:sz="4" w:space="0" w:color="808080" w:themeColor="background1" w:themeShade="80"/>
-          <w:insideH w:val="single" w:sz="4" w:space="0" w:color="808080" w:themeColor="background1" w:themeShade="80"/>
-          <w:insideV w:val="single" w:sz="4" w:space="0" w:color="808080" w:themeColor="background1" w:themeShade="80"/>
-        </w:tblBorders>
-        <w:tblLook w:val="04A0" w:firstRow="1" w:lastRow="0" w:firstColumn="1" w:lastColumn="0" w:noHBand="0" w:noVBand="1"/>
-      </w:tblPr>
-      <w:tblGrid>
-        <w:gridCol w:w="2934"/>
-        <w:gridCol w:w="1885"/>
-      </w:tblGrid>
-      <w:tr>
-        <w:trPr>
-          <w:trHeight w:val="340"/>
-          <w:jc w:val="center"/>
-        </w:trPr>
-        <w:tc>
-          <w:tcPr>
-            <w:tcW w:w="2934" w:type="dxa"/>
-          </w:tcPr>
-          <w:p>
-            <w:pPr>
-              <w:jc w:val="center"/>
-              <w:rPr>
-                <w:rFonts w:ascii="Ubuntu Light" w:hAnsi="Ubuntu Light"/>
-                <w:b/>
-                <w:bCs/>
-              </w:rPr>
-            </w:pPr>
-            <w:r>
-              <w:rPr>
-                <w:rFonts w:ascii="Ubuntu Light" w:hAnsi="Ubuntu Light"/>
-                <w:b/>
-                <w:bCs/>
-              </w:rPr>
-              <w:t>Train set Accuracy</w:t>
-            </w:r>
-          </w:p>
-        </w:tc>
-        <w:tc>
-          <w:tcPr>
-            <w:tcW w:w="1885" w:type="dxa"/>
-          </w:tcPr>
-          <w:p>
-            <w:pPr>
-              <w:jc w:val="center"/>
-              <w:rPr>
-                <w:rFonts w:ascii="Ubuntu Light" w:hAnsi="Ubuntu Light"/>
-                <w:b/>
-                <w:bCs/>
-              </w:rPr>
-            </w:pPr>
-            <w:r>
-              <w:rPr>
-                <w:rFonts w:ascii="Ubuntu Light" w:hAnsi="Ubuntu Light"/>
-                <w:b/>
-                <w:bCs/>
-              </w:rPr>
-              <w:t>0.</w:t>
-            </w:r>
-            <w:r>
-              <w:t xml:space="preserve"> </w:t>
-            </w:r>
-            <w:r>
-              <w:rPr>
-                <w:rFonts w:ascii="Ubuntu Light" w:hAnsi="Ubuntu Light"/>
-                <w:b/>
-                <w:bCs/>
-              </w:rPr>
-              <w:t>303</w:t>
-            </w:r>
-            <w:r>
-              <w:rPr>
-                <w:rFonts w:ascii="Ubuntu Light" w:hAnsi="Ubuntu Light"/>
-                <w:b/>
-                <w:bCs/>
-              </w:rPr>
-              <w:t>3</w:t>
-            </w:r>
-          </w:p>
-        </w:tc>
-      </w:tr>
-      <w:tr>
-        <w:trPr>
-          <w:trHeight w:val="340"/>
-          <w:jc w:val="center"/>
-        </w:trPr>
-        <w:tc>
-          <w:tcPr>
-            <w:tcW w:w="2934" w:type="dxa"/>
-          </w:tcPr>
-          <w:p>
-            <w:pPr>
-              <w:jc w:val="center"/>
-              <w:rPr>
-                <w:rFonts w:ascii="Ubuntu Light" w:hAnsi="Ubuntu Light"/>
-                <w:b/>
-                <w:bCs/>
-              </w:rPr>
-            </w:pPr>
-            <w:r>
-              <w:rPr>
-                <w:rFonts w:ascii="Ubuntu Light" w:hAnsi="Ubuntu Light"/>
-                <w:b/>
-                <w:bCs/>
-              </w:rPr>
-              <w:t>Test set Accuracy</w:t>
-            </w:r>
-          </w:p>
-        </w:tc>
-        <w:tc>
-          <w:tcPr>
-            <w:tcW w:w="1885" w:type="dxa"/>
-          </w:tcPr>
-          <w:p>
-            <w:pPr>
-              <w:jc w:val="center"/>
-              <w:rPr>
-                <w:rFonts w:ascii="Ubuntu Light" w:hAnsi="Ubuntu Light"/>
-                <w:b/>
-                <w:bCs/>
-              </w:rPr>
-            </w:pPr>
-            <w:r>
-              <w:rPr>
-                <w:rFonts w:ascii="Ubuntu Light" w:hAnsi="Ubuntu Light"/>
-                <w:b/>
-                <w:bCs/>
-              </w:rPr>
-              <w:t>0.</w:t>
-            </w:r>
-            <w:r>
-              <w:rPr>
-                <w:rFonts w:ascii="Ubuntu Light" w:hAnsi="Ubuntu Light"/>
-                <w:b/>
-                <w:bCs/>
-              </w:rPr>
-              <w:t xml:space="preserve"> 30</w:t>
-            </w:r>
-            <w:r>
-              <w:rPr>
-                <w:rFonts w:ascii="Ubuntu Light" w:hAnsi="Ubuntu Light"/>
-                <w:b/>
-                <w:bCs/>
-              </w:rPr>
-              <w:t>13</w:t>
-            </w:r>
-          </w:p>
-        </w:tc>
-      </w:tr>
-      <w:tr>
-        <w:trPr>
-          <w:trHeight w:val="340"/>
-          <w:jc w:val="center"/>
-        </w:trPr>
-        <w:tc>
-          <w:tcPr>
-            <w:tcW w:w="2934" w:type="dxa"/>
-          </w:tcPr>
-          <w:p>
-            <w:pPr>
-              <w:jc w:val="center"/>
-              <w:rPr>
-                <w:rFonts w:ascii="Ubuntu Light" w:hAnsi="Ubuntu Light"/>
-                <w:b/>
-                <w:bCs/>
-              </w:rPr>
-            </w:pPr>
-            <w:r>
-              <w:rPr>
-                <w:rFonts w:ascii="Ubuntu Light" w:hAnsi="Ubuntu Light"/>
-                <w:b/>
-                <w:bCs/>
-              </w:rPr>
-              <w:t>F1 Accuracy</w:t>
-            </w:r>
-          </w:p>
-        </w:tc>
-        <w:tc>
-          <w:tcPr>
-            <w:tcW w:w="1885" w:type="dxa"/>
-          </w:tcPr>
-          <w:p>
-            <w:pPr>
-              <w:jc w:val="center"/>
-              <w:rPr>
-                <w:rFonts w:ascii="Ubuntu Light" w:hAnsi="Ubuntu Light"/>
-                <w:b/>
-                <w:bCs/>
-              </w:rPr>
-            </w:pPr>
-            <w:r>
-              <w:rPr>
-                <w:rFonts w:ascii="Ubuntu Light" w:hAnsi="Ubuntu Light"/>
-                <w:b/>
-                <w:bCs/>
-              </w:rPr>
-              <w:t>0.</w:t>
-            </w:r>
-            <w:r>
-              <w:t xml:space="preserve"> </w:t>
-            </w:r>
-            <w:r>
-              <w:rPr>
-                <w:rFonts w:ascii="Ubuntu Light" w:hAnsi="Ubuntu Light"/>
-                <w:b/>
-                <w:bCs/>
-              </w:rPr>
-              <w:t>1395</w:t>
-            </w:r>
-          </w:p>
-        </w:tc>
-      </w:tr>
-      <w:tr>
-        <w:trPr>
-          <w:trHeight w:val="340"/>
-          <w:jc w:val="center"/>
-        </w:trPr>
-        <w:tc>
-          <w:tcPr>
-            <w:tcW w:w="2934" w:type="dxa"/>
-          </w:tcPr>
-          <w:p>
-            <w:pPr>
-              <w:jc w:val="center"/>
-              <w:rPr>
-                <w:rFonts w:ascii="Ubuntu Light" w:hAnsi="Ubuntu Light"/>
-                <w:b/>
-                <w:bCs/>
-              </w:rPr>
-            </w:pPr>
-            <w:r>
-              <w:rPr>
-                <w:rFonts w:ascii="Ubuntu Light" w:hAnsi="Ubuntu Light"/>
-                <w:b/>
-                <w:bCs/>
-              </w:rPr>
-              <w:t>Jaccard Index Score</w:t>
-            </w:r>
-          </w:p>
-        </w:tc>
-        <w:tc>
-          <w:tcPr>
-            <w:tcW w:w="1885" w:type="dxa"/>
-          </w:tcPr>
-          <w:p>
-            <w:pPr>
-              <w:jc w:val="center"/>
-              <w:rPr>
-                <w:rFonts w:ascii="Ubuntu Light" w:hAnsi="Ubuntu Light"/>
-                <w:b/>
-                <w:bCs/>
-              </w:rPr>
-            </w:pPr>
-            <w:r>
-              <w:rPr>
-                <w:rFonts w:ascii="Ubuntu Light" w:hAnsi="Ubuntu Light"/>
-                <w:b/>
-                <w:bCs/>
-              </w:rPr>
-              <w:t>0.</w:t>
-            </w:r>
-            <w:r>
-              <w:rPr>
-                <w:rFonts w:ascii="Ubuntu Light" w:hAnsi="Ubuntu Light"/>
-                <w:b/>
-                <w:bCs/>
-              </w:rPr>
-              <w:t xml:space="preserve"> 30</w:t>
-            </w:r>
-            <w:r>
-              <w:rPr>
-                <w:rFonts w:ascii="Ubuntu Light" w:hAnsi="Ubuntu Light"/>
-                <w:b/>
-                <w:bCs/>
-              </w:rPr>
-              <w:t>13</w:t>
-            </w:r>
-          </w:p>
-        </w:tc>
-      </w:tr>
-      <w:tr>
-        <w:trPr>
-          <w:trHeight w:val="340"/>
-          <w:jc w:val="center"/>
-        </w:trPr>
-        <w:tc>
-          <w:tcPr>
-            <w:tcW w:w="2934" w:type="dxa"/>
-          </w:tcPr>
-          <w:p>
-            <w:pPr>
-              <w:jc w:val="center"/>
-              <w:rPr>
-                <w:rFonts w:ascii="Ubuntu Light" w:hAnsi="Ubuntu Light"/>
-                <w:b/>
-                <w:bCs/>
-              </w:rPr>
-            </w:pPr>
-            <w:r>
-              <w:rPr>
-                <w:rFonts w:ascii="Ubuntu Light" w:hAnsi="Ubuntu Light"/>
-                <w:b/>
-                <w:bCs/>
-              </w:rPr>
-              <w:t>Log Loss</w:t>
-            </w:r>
-          </w:p>
-        </w:tc>
-        <w:tc>
-          <w:tcPr>
-            <w:tcW w:w="1885" w:type="dxa"/>
-          </w:tcPr>
-          <w:p>
-            <w:pPr>
-              <w:jc w:val="center"/>
-              <w:rPr>
-                <w:rFonts w:ascii="Ubuntu Light" w:hAnsi="Ubuntu Light"/>
-                <w:b/>
-                <w:bCs/>
-              </w:rPr>
-            </w:pPr>
-            <w:r>
-              <w:rPr>
-                <w:rFonts w:ascii="Ubuntu Light" w:hAnsi="Ubuntu Light"/>
-                <w:b/>
-                <w:bCs/>
-              </w:rPr>
-              <w:t>2.817</w:t>
-            </w:r>
-            <w:r>
-              <w:rPr>
-                <w:rFonts w:ascii="Ubuntu Light" w:hAnsi="Ubuntu Light"/>
-                <w:b/>
-                <w:bCs/>
-              </w:rPr>
-              <w:t>7</w:t>
-            </w:r>
-          </w:p>
-        </w:tc>
-      </w:tr>
-    </w:tbl>
-    <w:p>
-      <w:pPr>
-        <w:ind w:firstLine="720"/>
-        <w:rPr>
-          <w:rFonts w:ascii="Ubuntu Light" w:hAnsi="Ubuntu Light"/>
-        </w:rPr>
-      </w:pPr>
-    </w:p>
-    <w:tbl>
-      <w:tblPr>
-        <w:tblStyle w:val="TableGrid"/>
-        <w:tblW w:w="7474" w:type="dxa"/>
-        <w:jc w:val="center"/>
-        <w:tblLook w:val="04A0" w:firstRow="1" w:lastRow="0" w:firstColumn="1" w:lastColumn="0" w:noHBand="0" w:noVBand="1"/>
-      </w:tblPr>
-      <w:tblGrid>
-        <w:gridCol w:w="2830"/>
-        <w:gridCol w:w="2201"/>
-        <w:gridCol w:w="2443"/>
-      </w:tblGrid>
-      <w:tr>
-        <w:trPr>
-          <w:trHeight w:val="340"/>
-          <w:jc w:val="center"/>
-        </w:trPr>
-        <w:tc>
-          <w:tcPr>
-            <w:tcW w:w="2830" w:type="dxa"/>
-            <w:shd w:val="clear" w:color="auto" w:fill="D9D9D9" w:themeFill="background1" w:themeFillShade="D9"/>
-            <w:vAlign w:val="center"/>
-          </w:tcPr>
-          <w:p>
-            <w:pPr>
-              <w:jc w:val="center"/>
-              <w:rPr>
-                <w:rFonts w:ascii="Ubuntu Light" w:hAnsi="Ubuntu Light"/>
-                <w:b/>
-                <w:bCs/>
-              </w:rPr>
-            </w:pPr>
-            <w:r>
-              <w:rPr>
-                <w:rFonts w:ascii="Ubuntu Light" w:hAnsi="Ubuntu Light"/>
-                <w:b/>
-                <w:bCs/>
-              </w:rPr>
-              <w:t>Classifier</w:t>
-            </w:r>
-          </w:p>
-        </w:tc>
-        <w:tc>
-          <w:tcPr>
-            <w:tcW w:w="2201" w:type="dxa"/>
-            <w:shd w:val="clear" w:color="auto" w:fill="D9D9D9" w:themeFill="background1" w:themeFillShade="D9"/>
-            <w:vAlign w:val="center"/>
-          </w:tcPr>
-          <w:p>
-            <w:pPr>
-              <w:jc w:val="center"/>
-              <w:rPr>
-                <w:rFonts w:ascii="Ubuntu Light" w:hAnsi="Ubuntu Light"/>
-                <w:b/>
-                <w:bCs/>
-              </w:rPr>
-            </w:pPr>
-            <w:r>
-              <w:rPr>
-                <w:rFonts w:ascii="Ubuntu Light" w:hAnsi="Ubuntu Light"/>
-                <w:b/>
-                <w:bCs/>
-              </w:rPr>
-              <w:t>Parameters</w:t>
-            </w:r>
-          </w:p>
-        </w:tc>
-        <w:tc>
-          <w:tcPr>
-            <w:tcW w:w="2443" w:type="dxa"/>
-            <w:shd w:val="clear" w:color="auto" w:fill="D9D9D9" w:themeFill="background1" w:themeFillShade="D9"/>
-            <w:vAlign w:val="center"/>
-          </w:tcPr>
-          <w:p>
-            <w:pPr>
-              <w:jc w:val="center"/>
-              <w:rPr>
-                <w:rFonts w:ascii="Ubuntu Light" w:hAnsi="Ubuntu Light"/>
-                <w:b/>
-                <w:bCs/>
-              </w:rPr>
-            </w:pPr>
-            <w:r>
-              <w:rPr>
-                <w:rFonts w:ascii="Ubuntu Light" w:hAnsi="Ubuntu Light"/>
-                <w:b/>
-                <w:bCs/>
-              </w:rPr>
-              <w:t>Accuracy</w:t>
-            </w:r>
-          </w:p>
-        </w:tc>
-      </w:tr>
-      <w:tr>
-        <w:trPr>
-          <w:trHeight w:val="340"/>
-          <w:jc w:val="center"/>
-        </w:trPr>
-        <w:tc>
-          <w:tcPr>
-            <w:tcW w:w="2830" w:type="dxa"/>
-            <w:vAlign w:val="center"/>
-          </w:tcPr>
-          <w:p>
-            <w:pPr>
-              <w:rPr>
-                <w:rFonts w:ascii="Ubuntu Light" w:hAnsi="Ubuntu Light"/>
-              </w:rPr>
-            </w:pPr>
-            <w:r>
-              <w:rPr>
-                <w:rFonts w:ascii="Ubuntu Light" w:hAnsi="Ubuntu Light"/>
-              </w:rPr>
-              <w:t>K-Nearest Neighbour</w:t>
-            </w:r>
-          </w:p>
-        </w:tc>
-        <w:tc>
-          <w:tcPr>
-            <w:tcW w:w="2201" w:type="dxa"/>
-            <w:vAlign w:val="center"/>
-          </w:tcPr>
-          <w:p>
-            <w:pPr>
-              <w:jc w:val="center"/>
-              <w:rPr>
-                <w:rFonts w:ascii="Ubuntu Light" w:hAnsi="Ubuntu Light"/>
-              </w:rPr>
-            </w:pPr>
-            <w:r>
-              <w:rPr>
-                <w:rFonts w:ascii="Ubuntu Light" w:hAnsi="Ubuntu Light"/>
-              </w:rPr>
-              <w:t>K=9</w:t>
-            </w:r>
-          </w:p>
-        </w:tc>
-        <w:tc>
-          <w:tcPr>
-            <w:tcW w:w="2443" w:type="dxa"/>
-            <w:vAlign w:val="center"/>
-          </w:tcPr>
-          <w:p>
-            <w:pPr>
-              <w:jc w:val="center"/>
-              <w:rPr>
-                <w:rFonts w:ascii="Ubuntu Light" w:hAnsi="Ubuntu Light"/>
-              </w:rPr>
-            </w:pPr>
-            <w:r>
-              <w:rPr>
-                <w:rFonts w:ascii="Ubuntu Light" w:hAnsi="Ubuntu Light"/>
-                <w:b/>
-                <w:bCs/>
-              </w:rPr>
-              <w:t>0.</w:t>
-            </w:r>
-            <w:r>
-              <w:rPr>
-                <w:rFonts w:ascii="Ubuntu Light" w:hAnsi="Ubuntu Light"/>
-                <w:b/>
-                <w:bCs/>
-              </w:rPr>
-              <w:t>2472</w:t>
-            </w:r>
-          </w:p>
-        </w:tc>
-      </w:tr>
-      <w:tr>
-        <w:trPr>
-          <w:trHeight w:val="340"/>
-          <w:jc w:val="center"/>
-        </w:trPr>
-        <w:tc>
-          <w:tcPr>
-            <w:tcW w:w="2830" w:type="dxa"/>
-            <w:vAlign w:val="center"/>
-          </w:tcPr>
-          <w:p>
-            <w:pPr>
-              <w:rPr>
-                <w:rFonts w:ascii="Ubuntu Light" w:hAnsi="Ubuntu Light"/>
-              </w:rPr>
-            </w:pPr>
-            <w:r>
-              <w:rPr>
-                <w:rFonts w:ascii="Ubuntu Light" w:hAnsi="Ubuntu Light"/>
-              </w:rPr>
-              <w:t>Decision Tree</w:t>
-            </w:r>
-          </w:p>
-        </w:tc>
-        <w:tc>
-          <w:tcPr>
-            <w:tcW w:w="2201" w:type="dxa"/>
-            <w:vAlign w:val="center"/>
-          </w:tcPr>
-          <w:p>
-            <w:pPr>
-              <w:jc w:val="center"/>
-              <w:rPr>
-                <w:rFonts w:ascii="Ubuntu Light" w:hAnsi="Ubuntu Light"/>
-              </w:rPr>
-            </w:pPr>
-            <w:r>
-              <w:rPr>
-                <w:rFonts w:ascii="Ubuntu Light" w:hAnsi="Ubuntu Light"/>
-              </w:rPr>
-              <w:t>Depth = 80</w:t>
-            </w:r>
-          </w:p>
-        </w:tc>
-        <w:tc>
-          <w:tcPr>
-            <w:tcW w:w="2443" w:type="dxa"/>
-          </w:tcPr>
-          <w:p>
-            <w:pPr>
-              <w:jc w:val="center"/>
-              <w:rPr>
-                <w:rFonts w:ascii="Ubuntu Light" w:hAnsi="Ubuntu Light"/>
-              </w:rPr>
-            </w:pPr>
-            <w:r>
-              <w:rPr>
-                <w:rFonts w:ascii="Ubuntu Light" w:hAnsi="Ubuntu Light"/>
-                <w:b/>
-                <w:bCs/>
-              </w:rPr>
-              <w:t>0.2447</w:t>
-            </w:r>
-          </w:p>
-        </w:tc>
-      </w:tr>
-      <w:tr>
-        <w:trPr>
-          <w:trHeight w:val="340"/>
-          <w:jc w:val="center"/>
-        </w:trPr>
-        <w:tc>
-          <w:tcPr>
-            <w:tcW w:w="2830" w:type="dxa"/>
-            <w:vAlign w:val="center"/>
-          </w:tcPr>
-          <w:p>
-            <w:pPr>
-              <w:rPr>
-                <w:rFonts w:ascii="Ubuntu Light" w:hAnsi="Ubuntu Light"/>
-              </w:rPr>
-            </w:pPr>
-            <w:r>
-              <w:rPr>
-                <w:rFonts w:ascii="Ubuntu Light" w:hAnsi="Ubuntu Light"/>
-              </w:rPr>
-              <w:t>Logistic Regression</w:t>
-            </w:r>
-          </w:p>
-        </w:tc>
-        <w:tc>
-          <w:tcPr>
-            <w:tcW w:w="2201" w:type="dxa"/>
-            <w:vAlign w:val="center"/>
-          </w:tcPr>
-          <w:p>
-            <w:pPr>
-              <w:jc w:val="center"/>
-              <w:rPr>
-                <w:rFonts w:ascii="Ubuntu Light" w:hAnsi="Ubuntu Light"/>
-              </w:rPr>
-            </w:pPr>
-            <w:r>
-              <w:rPr>
-                <w:rFonts w:ascii="Ubuntu Light" w:hAnsi="Ubuntu Light"/>
-              </w:rPr>
-              <w:t>Log loss = 2.82</w:t>
-            </w:r>
-          </w:p>
-        </w:tc>
-        <w:tc>
-          <w:tcPr>
-            <w:tcW w:w="2443" w:type="dxa"/>
-            <w:vAlign w:val="center"/>
-          </w:tcPr>
-          <w:p>
-            <w:pPr>
-              <w:jc w:val="center"/>
-              <w:rPr>
-                <w:rFonts w:ascii="Ubuntu Light" w:hAnsi="Ubuntu Light"/>
-              </w:rPr>
-            </w:pPr>
-            <w:r>
-              <w:rPr>
-                <w:rFonts w:ascii="Ubuntu Light" w:hAnsi="Ubuntu Light"/>
-                <w:b/>
-                <w:bCs/>
-              </w:rPr>
-              <w:t>0.3013</w:t>
-            </w:r>
-          </w:p>
-        </w:tc>
-      </w:tr>
-    </w:tbl>
-    <w:p>
-      <w:pPr>
-        <w:rPr>
-          <w:rFonts w:ascii="Ubuntu Light" w:hAnsi="Ubuntu Light"/>
-          <w:b/>
-          <w:bCs/>
-        </w:rPr>
-      </w:pPr>
-    </w:p>
-    <w:p>
-      <w:pPr>
-        <w:rPr>
-          <w:rFonts w:ascii="Ubuntu Light" w:hAnsi="Ubuntu Light"/>
-          <w:b/>
-          <w:bCs/>
-        </w:rPr>
-      </w:pPr>
-      <w:r>
-        <w:rPr>
-          <w:rFonts w:ascii="Ubuntu Light" w:hAnsi="Ubuntu Light"/>
-          <w:b/>
-          <w:bCs/>
-        </w:rPr>
-        <w:br w:type="page"/>
-      </w:r>
-    </w:p>
-    <w:p>
-      <w:pPr>
-        <w:pStyle w:val="Heading2"/>
-        <w:spacing w:line="360" w:lineRule="auto"/>
-        <w:rPr>
           <w:rFonts w:ascii="Ubuntu Light" w:hAnsi="Ubuntu Light"/>
         </w:rPr>
       </w:pPr>
@@ -9166,7 +9255,6 @@
         <w:rPr>
           <w:rFonts w:ascii="Ubuntu Light" w:hAnsi="Ubuntu Light"/>
         </w:rPr>
-        <w:lastRenderedPageBreak/>
         <w:t>Geo-Location of crime incidents</w:t>
       </w:r>
       <w:bookmarkEnd w:id="17"/>
@@ -9253,6 +9341,7 @@
         <w:rPr>
           <w:rFonts w:ascii="Ubuntu Light" w:hAnsi="Ubuntu Light"/>
         </w:rPr>
+        <w:lastRenderedPageBreak/>
         <w:t>Since there are many points, it looks clumsy and untidy, a different approach would be a clustered view as cited below.</w:t>
       </w:r>
     </w:p>
@@ -9268,9 +9357,9 @@
           <w:noProof/>
         </w:rPr>
         <w:drawing>
-          <wp:inline distT="0" distB="0" distL="0" distR="0" wp14:anchorId="2669BA13" wp14:editId="33BD3B01">
-            <wp:extent cx="5783580" cy="4202424"/>
-            <wp:effectExtent l="0" t="0" r="7620" b="8255"/>
+          <wp:inline distT="0" distB="0" distL="0" distR="0" wp14:anchorId="2669BA13" wp14:editId="6F75BCC7">
+            <wp:extent cx="5008880" cy="3639516"/>
+            <wp:effectExtent l="0" t="0" r="1270" b="0"/>
             <wp:docPr id="12" name="Picture 12"/>
             <wp:cNvGraphicFramePr>
               <a:graphicFrameLocks xmlns:a="http://schemas.openxmlformats.org/drawingml/2006/main" noChangeAspect="1"/>
@@ -9291,7 +9380,7 @@
                   <pic:spPr>
                     <a:xfrm>
                       <a:off x="0" y="0"/>
-                      <a:ext cx="5834019" cy="4239073"/>
+                      <a:ext cx="5080977" cy="3691903"/>
                     </a:xfrm>
                     <a:prstGeom prst="rect">
                       <a:avLst/>
@@ -9306,7 +9395,7 @@
     </w:p>
     <w:p>
       <w:pPr>
-        <w:pStyle w:val="Heading2"/>
+        <w:pStyle w:val="Heading1"/>
         <w:spacing w:line="360" w:lineRule="auto"/>
         <w:rPr>
           <w:rFonts w:ascii="Ubuntu Light" w:hAnsi="Ubuntu Light"/>
@@ -9317,10 +9406,15 @@
         <w:rPr>
           <w:rFonts w:ascii="Ubuntu Light" w:hAnsi="Ubuntu Light"/>
         </w:rPr>
-        <w:lastRenderedPageBreak/>
-        <w:t>Using Foursquare to visualize businesses venues</w:t>
+        <w:t xml:space="preserve">Using Foursquare to visualize </w:t>
       </w:r>
       <w:bookmarkEnd w:id="18"/>
+      <w:r>
+        <w:rPr>
+          <w:rFonts w:ascii="Ubuntu Light" w:hAnsi="Ubuntu Light"/>
+        </w:rPr>
+        <w:t>and infer crime incidents and locality</w:t>
+      </w:r>
     </w:p>
     <w:p>
       <w:pPr>
@@ -9411,9 +9505,9 @@
           <w:noProof/>
         </w:rPr>
         <w:drawing>
-          <wp:inline distT="0" distB="0" distL="0" distR="0" wp14:anchorId="097CFC66" wp14:editId="79F76DFC">
-            <wp:extent cx="6395569" cy="2133600"/>
-            <wp:effectExtent l="0" t="0" r="5715" b="0"/>
+          <wp:inline distT="0" distB="0" distL="0" distR="0" wp14:anchorId="097CFC66" wp14:editId="4149E8B9">
+            <wp:extent cx="6578298" cy="2194560"/>
+            <wp:effectExtent l="0" t="0" r="0" b="0"/>
             <wp:docPr id="13" name="Picture 13"/>
             <wp:cNvGraphicFramePr>
               <a:graphicFrameLocks xmlns:a="http://schemas.openxmlformats.org/drawingml/2006/main" noChangeAspect="1"/>
@@ -9434,7 +9528,7 @@
                   <pic:spPr>
                     <a:xfrm>
                       <a:off x="0" y="0"/>
-                      <a:ext cx="6398886" cy="2134707"/>
+                      <a:ext cx="6587059" cy="2197483"/>
                     </a:xfrm>
                     <a:prstGeom prst="rect">
                       <a:avLst/>
@@ -9457,6 +9551,7 @@
         <w:rPr>
           <w:rFonts w:ascii="Ubuntu Light" w:hAnsi="Ubuntu Light"/>
         </w:rPr>
+        <w:lastRenderedPageBreak/>
         <w:t>Foursquare API for exploring the venues nearby is done to obtain the below data:</w:t>
       </w:r>
     </w:p>
@@ -9472,9 +9567,9 @@
           <w:noProof/>
         </w:rPr>
         <w:drawing>
-          <wp:inline distT="0" distB="0" distL="0" distR="0" wp14:anchorId="012FBB45" wp14:editId="47B470DF">
-            <wp:extent cx="3390900" cy="1361094"/>
-            <wp:effectExtent l="0" t="0" r="0" b="0"/>
+          <wp:inline distT="0" distB="0" distL="0" distR="0" wp14:anchorId="012FBB45" wp14:editId="6A1DADCB">
+            <wp:extent cx="4211180" cy="1577340"/>
+            <wp:effectExtent l="0" t="0" r="0" b="3810"/>
             <wp:docPr id="14" name="Picture 14"/>
             <wp:cNvGraphicFramePr>
               <a:graphicFrameLocks xmlns:a="http://schemas.openxmlformats.org/drawingml/2006/main" noChangeAspect="1"/>
@@ -9486,20 +9581,27 @@
                     <pic:cNvPr id="1" name=""/>
                     <pic:cNvPicPr/>
                   </pic:nvPicPr>
-                  <pic:blipFill>
+                  <pic:blipFill rotWithShape="1">
                     <a:blip r:embed="rId30"/>
-                    <a:stretch>
-                      <a:fillRect/>
-                    </a:stretch>
+                    <a:srcRect b="6686"/>
+                    <a:stretch/>
                   </pic:blipFill>
-                  <pic:spPr>
+                  <pic:spPr bwMode="auto">
                     <a:xfrm>
                       <a:off x="0" y="0"/>
-                      <a:ext cx="3433434" cy="1378167"/>
+                      <a:ext cx="4334866" cy="1623668"/>
                     </a:xfrm>
                     <a:prstGeom prst="rect">
                       <a:avLst/>
                     </a:prstGeom>
+                    <a:ln>
+                      <a:noFill/>
+                    </a:ln>
+                    <a:extLst>
+                      <a:ext uri="{53640926-AAD7-44D8-BBD7-CCE9431645EC}">
+                        <a14:shadowObscured xmlns:a14="http://schemas.microsoft.com/office/drawing/2010/main"/>
+                      </a:ext>
+                    </a:extLst>
                   </pic:spPr>
                 </pic:pic>
               </a:graphicData>
@@ -9533,17 +9635,9 @@
           <w:noProof/>
         </w:rPr>
         <w:drawing>
-          <wp:anchor distT="0" distB="0" distL="114300" distR="114300" simplePos="0" relativeHeight="251658240" behindDoc="0" locked="0" layoutInCell="1" allowOverlap="1" wp14:anchorId="56F8BEDE" wp14:editId="126EE340">
-            <wp:simplePos x="716280" y="7589520"/>
-            <wp:positionH relativeFrom="margin">
-              <wp:align>left</wp:align>
-            </wp:positionH>
-            <wp:positionV relativeFrom="margin">
-              <wp:align>bottom</wp:align>
-            </wp:positionV>
-            <wp:extent cx="3352800" cy="2150646"/>
-            <wp:effectExtent l="0" t="0" r="0" b="2540"/>
-            <wp:wrapSquare wrapText="bothSides"/>
+          <wp:inline distT="0" distB="0" distL="0" distR="0" wp14:anchorId="56F8BEDE" wp14:editId="3879ADD6">
+            <wp:extent cx="4894305" cy="3139440"/>
+            <wp:effectExtent l="0" t="0" r="1905" b="3810"/>
             <wp:docPr id="15" name="Picture 15"/>
             <wp:cNvGraphicFramePr>
               <a:graphicFrameLocks xmlns:a="http://schemas.openxmlformats.org/drawingml/2006/main" noChangeAspect="1"/>
@@ -9570,7 +9664,7 @@
                   <pic:spPr>
                     <a:xfrm>
                       <a:off x="0" y="0"/>
-                      <a:ext cx="3352800" cy="2150646"/>
+                      <a:ext cx="4906327" cy="3147151"/>
                     </a:xfrm>
                     <a:prstGeom prst="rect">
                       <a:avLst/>
@@ -9579,7 +9673,7 @@
                 </pic:pic>
               </a:graphicData>
             </a:graphic>
-          </wp:anchor>
+          </wp:inline>
         </w:drawing>
       </w:r>
     </w:p>
@@ -9590,6 +9684,14 @@
           <w:rFonts w:ascii="Ubuntu Light" w:hAnsi="Ubuntu Light"/>
         </w:rPr>
       </w:pPr>
+    </w:p>
+    <w:p>
+      <w:pPr>
+        <w:jc w:val="both"/>
+        <w:rPr>
+          <w:rFonts w:ascii="Ubuntu Light" w:hAnsi="Ubuntu Light"/>
+        </w:rPr>
+      </w:pPr>
       <w:r>
         <w:rPr>
           <w:rFonts w:ascii="Ubuntu Light" w:hAnsi="Ubuntu Light"/>
@@ -9603,6 +9705,131 @@
           <w:rFonts w:ascii="Ubuntu Light" w:hAnsi="Ubuntu Light"/>
         </w:rPr>
       </w:pPr>
+    </w:p>
+    <w:p>
+      <w:pPr>
+        <w:pStyle w:val="Heading1"/>
+        <w:spacing w:line="360" w:lineRule="auto"/>
+        <w:rPr>
+          <w:rFonts w:ascii="Ubuntu Light" w:hAnsi="Ubuntu Light"/>
+        </w:rPr>
+      </w:pPr>
+      <w:r>
+        <w:rPr>
+          <w:rFonts w:ascii="Ubuntu Light" w:hAnsi="Ubuntu Light"/>
+        </w:rPr>
+        <w:t>Conclusion</w:t>
+      </w:r>
+    </w:p>
+    <w:p>
+      <w:pPr>
+        <w:jc w:val="both"/>
+        <w:rPr>
+          <w:rFonts w:ascii="Ubuntu Light" w:hAnsi="Ubuntu Light"/>
+        </w:rPr>
+      </w:pPr>
+      <w:r>
+        <w:rPr>
+          <w:rFonts w:ascii="Ubuntu Light" w:hAnsi="Ubuntu Light"/>
+        </w:rPr>
+        <w:t xml:space="preserve">To </w:t>
+      </w:r>
+      <w:r>
+        <w:rPr>
+          <w:rFonts w:ascii="Ubuntu Light" w:hAnsi="Ubuntu Light"/>
+        </w:rPr>
+        <w:t xml:space="preserve">eliminate the crime </w:t>
+      </w:r>
+      <w:r>
+        <w:rPr>
+          <w:rFonts w:ascii="Ubuntu Light" w:hAnsi="Ubuntu Light"/>
+        </w:rPr>
+        <w:t>occurrence</w:t>
+      </w:r>
+      <w:r>
+        <w:rPr>
+          <w:rFonts w:ascii="Ubuntu Light" w:hAnsi="Ubuntu Light"/>
+        </w:rPr>
+        <w:t xml:space="preserve"> and to bring public safety and peace</w:t>
+      </w:r>
+      <w:r>
+        <w:rPr>
+          <w:rFonts w:ascii="Ubuntu Light" w:hAnsi="Ubuntu Light"/>
+        </w:rPr>
+        <w:t xml:space="preserve"> in place, it</w:t>
+      </w:r>
+      <w:r>
+        <w:rPr>
+          <w:rFonts w:ascii="Ubuntu Light" w:hAnsi="Ubuntu Light"/>
+        </w:rPr>
+        <w:t xml:space="preserve"> is utmost important to find the category of </w:t>
+      </w:r>
+      <w:r>
+        <w:rPr>
+          <w:rFonts w:ascii="Ubuntu Light" w:hAnsi="Ubuntu Light"/>
+        </w:rPr>
+        <w:t xml:space="preserve">the crime incident and its nature. Police and security service department </w:t>
+      </w:r>
+      <w:r>
+        <w:rPr>
+          <w:rFonts w:ascii="Ubuntu Light" w:hAnsi="Ubuntu Light"/>
+        </w:rPr>
+        <w:t xml:space="preserve">need to continuously </w:t>
+      </w:r>
+      <w:r>
+        <w:rPr>
+          <w:rFonts w:ascii="Ubuntu Light" w:hAnsi="Ubuntu Light"/>
+        </w:rPr>
+        <w:t>monitor and tighten the measures to eliminate different categories of criminal activities.</w:t>
+      </w:r>
+      <w:r>
+        <w:rPr>
+          <w:rFonts w:ascii="Ubuntu Light" w:hAnsi="Ubuntu Light"/>
+        </w:rPr>
+        <w:t xml:space="preserve"> In </w:t>
+      </w:r>
+      <w:r>
+        <w:rPr>
+          <w:rFonts w:ascii="Ubuntu Light" w:hAnsi="Ubuntu Light"/>
+        </w:rPr>
+        <w:t>public security services</w:t>
+      </w:r>
+      <w:r>
+        <w:rPr>
+          <w:rFonts w:ascii="Ubuntu Light" w:hAnsi="Ubuntu Light"/>
+        </w:rPr>
+        <w:t xml:space="preserve">, technology can be used to predict a likely critical violation through the use of data analytics instead of inspecting every joint blindly given the lack of enough manpower for this. The data used to predict critical violation </w:t>
+      </w:r>
+      <w:r>
+        <w:rPr>
+          <w:rFonts w:ascii="Ubuntu Light" w:hAnsi="Ubuntu Light"/>
+        </w:rPr>
+        <w:t>include location and time data</w:t>
+      </w:r>
+      <w:r>
+        <w:rPr>
+          <w:rFonts w:ascii="Ubuntu Light" w:hAnsi="Ubuntu Light"/>
+        </w:rPr>
+        <w:t xml:space="preserve">. Afterward, places data e.g. Foursquare is used to locate the </w:t>
+      </w:r>
+      <w:r>
+        <w:rPr>
+          <w:rFonts w:ascii="Ubuntu Light" w:hAnsi="Ubuntu Light"/>
+        </w:rPr>
+        <w:t>most affected areas and can be worked towards improving the security and surveillance measures</w:t>
+      </w:r>
+      <w:r>
+        <w:rPr>
+          <w:rFonts w:ascii="Ubuntu Light" w:hAnsi="Ubuntu Light"/>
+        </w:rPr>
+        <w:t>.</w:t>
+      </w:r>
+      <w:r>
+        <w:rPr>
+          <w:rFonts w:ascii="Ubuntu Light" w:hAnsi="Ubuntu Light"/>
+        </w:rPr>
+        <w:t xml:space="preserve"> </w:t>
+      </w:r>
       <w:r>
         <w:rPr>
           <w:rFonts w:ascii="Ubuntu Light" w:hAnsi="Ubuntu Light"/>
@@ -9612,7 +9839,7 @@
     </w:p>
     <w:p>
       <w:pPr>
-        <w:pStyle w:val="Heading2"/>
+        <w:pStyle w:val="Heading1"/>
         <w:spacing w:line="360" w:lineRule="auto"/>
         <w:rPr>
           <w:rFonts w:ascii="Ubuntu Light" w:hAnsi="Ubuntu Light"/>
@@ -9675,13 +9902,13 @@
           <v:shape id="_x0000_i1025" type="#_x0000_t75" style="width:140.4pt;height:90.6pt" o:ole="">
             <v:imagedata r:id="rId32" o:title=""/>
           </v:shape>
-          <o:OLEObject Type="Embed" ProgID="AcroExch.Document.DC" ShapeID="_x0000_i1025" DrawAspect="Icon" ObjectID="_1652831145" r:id="rId33"/>
+          <o:OLEObject Type="Embed" ProgID="AcroExch.Document.DC" ShapeID="_x0000_i1025" DrawAspect="Icon" ObjectID="_1652833100" r:id="rId33"/>
         </w:object>
       </w:r>
     </w:p>
     <w:sectPr>
       <w:pgSz w:w="11906" w:h="16838"/>
-      <w:pgMar w:top="1135" w:right="991" w:bottom="1440" w:left="1134" w:header="708" w:footer="708" w:gutter="0"/>
+      <w:pgMar w:top="1135" w:right="991" w:bottom="1134" w:left="1134" w:header="708" w:footer="708" w:gutter="0"/>
       <w:cols w:space="708"/>
       <w:docGrid w:linePitch="360"/>
     </w:sectPr>
@@ -10472,8 +10699,8 @@
   <w:abstractNum w:abstractNumId="8" w15:restartNumberingAfterBreak="0">
     <w:nsid w:val="5F6875FB"/>
     <w:multiLevelType w:val="hybridMultilevel"/>
-    <w:tmpl w:val="EECA5618"/>
-    <w:lvl w:ilvl="0" w:tplc="0409000F">
+    <w:tmpl w:val="23DC2D1E"/>
+    <w:lvl w:ilvl="0" w:tplc="44BC64C8">
       <w:start w:val="1"/>
       <w:numFmt w:val="decimal"/>
       <w:lvlText w:val="%1."/>
@@ -10481,6 +10708,10 @@
       <w:pPr>
         <w:ind w:left="720" w:hanging="360"/>
       </w:pPr>
+      <w:rPr>
+        <w:b w:val="0"/>
+        <w:bCs w:val="0"/>
+      </w:rPr>
     </w:lvl>
     <w:lvl w:ilvl="1" w:tplc="04090019" w:tentative="1">
       <w:start w:val="1"/>
@@ -11339,6 +11570,23 @@
     <w:rPr>
       <w:b/>
       <w:bCs/>
+    </w:rPr>
+  </w:style>
+  <w:style w:type="paragraph" w:customStyle="1" w:styleId="Default">
+    <w:name w:val="Default"/>
+    <w:rsid w:val="005F6756"/>
+    <w:pPr>
+      <w:autoSpaceDE w:val="0"/>
+      <w:autoSpaceDN w:val="0"/>
+      <w:adjustRightInd w:val="0"/>
+      <w:spacing w:after="0" w:line="240" w:lineRule="auto"/>
+    </w:pPr>
+    <w:rPr>
+      <w:rFonts w:ascii="Times New Roman" w:hAnsi="Times New Roman" w:cs="Times New Roman"/>
+      <w:color w:val="000000"/>
+      <w:sz w:val="24"/>
+      <w:szCs w:val="24"/>
+      <w:lang w:val="en-US"/>
     </w:rPr>
   </w:style>
 </w:styles>
@@ -15990,7 +16238,7 @@
 </file>
 
 <file path=customXml/itemProps1.xml><?xml version="1.0" encoding="utf-8"?>
-<ds:datastoreItem xmlns:ds="http://schemas.openxmlformats.org/officeDocument/2006/customXml" ds:itemID="{9427CFCB-BDE9-4508-8F23-BE54D96164AC}">
+<ds:datastoreItem xmlns:ds="http://schemas.openxmlformats.org/officeDocument/2006/customXml" ds:itemID="{DD204E6B-99CB-458D-AC4E-447D7D450395}">
   <ds:schemaRefs>
     <ds:schemaRef ds:uri="http://schemas.openxmlformats.org/officeDocument/2006/bibliography"/>
   </ds:schemaRefs>

</xml_diff>